<commit_message>
update - Quản lý dự án
</commit_message>
<xml_diff>
--- a/docs/ProjectManagement.docx
+++ b/docs/ProjectManagement.docx
@@ -3204,6 +3204,7 @@
       </w:r>
       <w:bookmarkEnd w:id="0"/>
     </w:p>
+    <w:p/>
     <w:p>
       <w:pPr>
         <w:pStyle w:val="Heading2"/>
@@ -3397,6 +3398,14 @@
         <w:t>mở</w:t>
       </w:r>
       <w:proofErr w:type="spellEnd"/>
+    </w:p>
+    <w:p>
+      <w:pPr>
+        <w:rPr>
+          <w:i/>
+          <w:iCs/>
+        </w:rPr>
+      </w:pPr>
     </w:p>
     <w:p>
       <w:pPr>
@@ -3737,6 +3746,7 @@
       </w:r>
       <w:bookmarkEnd w:id="3"/>
     </w:p>
+    <w:p/>
     <w:p>
       <w:pPr>
         <w:pStyle w:val="Heading2"/>
@@ -3824,8 +3834,17 @@
           <w:i/>
           <w:iCs/>
         </w:rPr>
-        <w:t xml:space="preserve"> Long</w:t>
-      </w:r>
+        <w:t xml:space="preserve"> </w:t>
+      </w:r>
+      <w:proofErr w:type="spellStart"/>
+      <w:r>
+        <w:rPr>
+          <w:i/>
+          <w:iCs/>
+        </w:rPr>
+        <w:t>Hóa</w:t>
+      </w:r>
+      <w:proofErr w:type="spellEnd"/>
       <w:r>
         <w:rPr>
           <w:i/>
@@ -3836,108 +3855,46 @@
     </w:p>
     <w:p>
       <w:pPr>
-        <w:pStyle w:val="Heading2"/>
-      </w:pPr>
-      <w:bookmarkStart w:id="5" w:name="_Toc57272143"/>
-      <w:proofErr w:type="spellStart"/>
-      <w:r>
-        <w:t>Thông</w:t>
-      </w:r>
-      <w:proofErr w:type="spellEnd"/>
-      <w:r>
-        <w:t xml:space="preserve"> tin </w:t>
-      </w:r>
-      <w:proofErr w:type="spellStart"/>
-      <w:r>
-        <w:t>thành</w:t>
-      </w:r>
-      <w:proofErr w:type="spellEnd"/>
-      <w:r>
-        <w:t xml:space="preserve"> </w:t>
-      </w:r>
-      <w:proofErr w:type="spellStart"/>
-      <w:r>
-        <w:t>viên</w:t>
-      </w:r>
-      <w:proofErr w:type="spellEnd"/>
-      <w:r>
-        <w:t xml:space="preserve"> </w:t>
-      </w:r>
-      <w:proofErr w:type="spellStart"/>
-      <w:r>
-        <w:t>nhóm</w:t>
-      </w:r>
-      <w:bookmarkEnd w:id="5"/>
-      <w:proofErr w:type="spellEnd"/>
+        <w:rPr>
+          <w:i/>
+          <w:iCs/>
+        </w:rPr>
+      </w:pPr>
     </w:p>
     <w:p>
       <w:pPr>
-        <w:rPr>
-          <w:i/>
-          <w:iCs/>
-        </w:rPr>
-      </w:pPr>
-      <w:r>
-        <w:rPr>
-          <w:i/>
-          <w:iCs/>
-        </w:rPr>
-        <w:t xml:space="preserve">Lập trình </w:t>
-      </w:r>
-      <w:proofErr w:type="spellStart"/>
-      <w:r>
-        <w:rPr>
-          <w:i/>
-          <w:iCs/>
-        </w:rPr>
+        <w:pStyle w:val="Heading2"/>
+      </w:pPr>
+      <w:bookmarkStart w:id="5" w:name="_Toc57272143"/>
+      <w:proofErr w:type="spellStart"/>
+      <w:r>
+        <w:t>Thông</w:t>
+      </w:r>
+      <w:proofErr w:type="spellEnd"/>
+      <w:r>
+        <w:t xml:space="preserve"> tin </w:t>
+      </w:r>
+      <w:proofErr w:type="spellStart"/>
+      <w:r>
+        <w:t>thành</w:t>
+      </w:r>
+      <w:proofErr w:type="spellEnd"/>
+      <w:r>
+        <w:t xml:space="preserve"> </w:t>
+      </w:r>
+      <w:proofErr w:type="spellStart"/>
+      <w:r>
         <w:t>viên</w:t>
       </w:r>
       <w:proofErr w:type="spellEnd"/>
       <w:r>
-        <w:rPr>
-          <w:i/>
-          <w:iCs/>
-        </w:rPr>
-        <w:t xml:space="preserve">: </w:t>
-      </w:r>
-      <w:r>
-        <w:rPr>
-          <w:i/>
-          <w:iCs/>
-        </w:rPr>
-        <w:t>Vũ</w:t>
-      </w:r>
-      <w:r>
-        <w:rPr>
-          <w:i/>
-          <w:iCs/>
-        </w:rPr>
-        <w:t xml:space="preserve"> </w:t>
-      </w:r>
-      <w:proofErr w:type="spellStart"/>
-      <w:r>
-        <w:rPr>
-          <w:i/>
-          <w:iCs/>
-        </w:rPr>
-        <w:t>Ngọc</w:t>
-      </w:r>
-      <w:proofErr w:type="spellEnd"/>
-      <w:r>
-        <w:rPr>
-          <w:i/>
-          <w:iCs/>
-        </w:rPr>
-        <w:t xml:space="preserve"> </w:t>
-      </w:r>
-      <w:proofErr w:type="spellStart"/>
-      <w:r>
-        <w:rPr>
-          <w:i/>
-          <w:iCs/>
-        </w:rPr>
-        <w:t>Xuân</w:t>
-      </w:r>
+        <w:t xml:space="preserve"> </w:t>
+      </w:r>
+      <w:proofErr w:type="spellStart"/>
+      <w:r>
+        <w:t>nhóm</w:t>
+      </w:r>
+      <w:bookmarkEnd w:id="5"/>
       <w:proofErr w:type="spellEnd"/>
     </w:p>
     <w:p>
@@ -3968,31 +3925,47 @@
           <w:i/>
           <w:iCs/>
         </w:rPr>
-        <w:t>: Lê</w:t>
-      </w:r>
-      <w:r>
-        <w:rPr>
-          <w:i/>
-          <w:iCs/>
-        </w:rPr>
-        <w:t xml:space="preserve"> </w:t>
-      </w:r>
-      <w:proofErr w:type="spellStart"/>
-      <w:r>
-        <w:rPr>
-          <w:i/>
-          <w:iCs/>
-        </w:rPr>
-        <w:t>Phương</w:t>
-      </w:r>
-      <w:proofErr w:type="spellEnd"/>
-      <w:r>
-        <w:rPr>
-          <w:i/>
-          <w:iCs/>
-        </w:rPr>
-        <w:t xml:space="preserve"> Nam</w:t>
-      </w:r>
+        <w:t xml:space="preserve">: </w:t>
+      </w:r>
+      <w:r>
+        <w:rPr>
+          <w:i/>
+          <w:iCs/>
+        </w:rPr>
+        <w:t>Vũ</w:t>
+      </w:r>
+      <w:r>
+        <w:rPr>
+          <w:i/>
+          <w:iCs/>
+        </w:rPr>
+        <w:t xml:space="preserve"> </w:t>
+      </w:r>
+      <w:proofErr w:type="spellStart"/>
+      <w:r>
+        <w:rPr>
+          <w:i/>
+          <w:iCs/>
+        </w:rPr>
+        <w:t>Ngọc</w:t>
+      </w:r>
+      <w:proofErr w:type="spellEnd"/>
+      <w:r>
+        <w:rPr>
+          <w:i/>
+          <w:iCs/>
+        </w:rPr>
+        <w:t xml:space="preserve"> </w:t>
+      </w:r>
+      <w:proofErr w:type="spellStart"/>
+      <w:r>
+        <w:rPr>
+          <w:i/>
+          <w:iCs/>
+        </w:rPr>
+        <w:t>Xuân</w:t>
+      </w:r>
+      <w:proofErr w:type="spellEnd"/>
     </w:p>
     <w:p>
       <w:pPr>
@@ -4022,49 +3995,31 @@
           <w:i/>
           <w:iCs/>
         </w:rPr>
-        <w:t xml:space="preserve">: </w:t>
-      </w:r>
-      <w:proofErr w:type="spellStart"/>
-      <w:r>
-        <w:rPr>
-          <w:i/>
-          <w:iCs/>
-        </w:rPr>
-        <w:t>Trần</w:t>
-      </w:r>
-      <w:proofErr w:type="spellEnd"/>
-      <w:r>
-        <w:rPr>
-          <w:i/>
-          <w:iCs/>
-        </w:rPr>
-        <w:t xml:space="preserve"> </w:t>
-      </w:r>
-      <w:proofErr w:type="spellStart"/>
-      <w:r>
-        <w:rPr>
-          <w:i/>
-          <w:iCs/>
-        </w:rPr>
-        <w:t>Văn</w:t>
-      </w:r>
-      <w:proofErr w:type="spellEnd"/>
-      <w:r>
-        <w:rPr>
-          <w:i/>
-          <w:iCs/>
-        </w:rPr>
-        <w:t xml:space="preserve"> </w:t>
-      </w:r>
-      <w:proofErr w:type="spellStart"/>
-      <w:r>
-        <w:rPr>
-          <w:i/>
-          <w:iCs/>
-        </w:rPr>
-        <w:t>Đề</w:t>
-      </w:r>
-      <w:proofErr w:type="spellEnd"/>
+        <w:t>: Lê</w:t>
+      </w:r>
+      <w:r>
+        <w:rPr>
+          <w:i/>
+          <w:iCs/>
+        </w:rPr>
+        <w:t xml:space="preserve"> </w:t>
+      </w:r>
+      <w:proofErr w:type="spellStart"/>
+      <w:r>
+        <w:rPr>
+          <w:i/>
+          <w:iCs/>
+        </w:rPr>
+        <w:t>Phương</w:t>
+      </w:r>
+      <w:proofErr w:type="spellEnd"/>
+      <w:r>
+        <w:rPr>
+          <w:i/>
+          <w:iCs/>
+        </w:rPr>
+        <w:t xml:space="preserve"> Nam</w:t>
+      </w:r>
     </w:p>
     <w:p>
       <w:pPr>
@@ -4134,9 +4089,89 @@
           <w:i/>
           <w:iCs/>
         </w:rPr>
+        <w:t>Đề</w:t>
+      </w:r>
+      <w:proofErr w:type="spellEnd"/>
+    </w:p>
+    <w:p>
+      <w:pPr>
+        <w:rPr>
+          <w:i/>
+          <w:iCs/>
+        </w:rPr>
+      </w:pPr>
+      <w:r>
+        <w:rPr>
+          <w:i/>
+          <w:iCs/>
+        </w:rPr>
+        <w:t xml:space="preserve">Lập trình </w:t>
+      </w:r>
+      <w:proofErr w:type="spellStart"/>
+      <w:r>
+        <w:rPr>
+          <w:i/>
+          <w:iCs/>
+        </w:rPr>
+        <w:t>viên</w:t>
+      </w:r>
+      <w:proofErr w:type="spellEnd"/>
+      <w:r>
+        <w:rPr>
+          <w:i/>
+          <w:iCs/>
+        </w:rPr>
+        <w:t xml:space="preserve">: </w:t>
+      </w:r>
+      <w:proofErr w:type="spellStart"/>
+      <w:r>
+        <w:rPr>
+          <w:i/>
+          <w:iCs/>
+        </w:rPr>
+        <w:t>Trần</w:t>
+      </w:r>
+      <w:proofErr w:type="spellEnd"/>
+      <w:r>
+        <w:rPr>
+          <w:i/>
+          <w:iCs/>
+        </w:rPr>
+        <w:t xml:space="preserve"> </w:t>
+      </w:r>
+      <w:proofErr w:type="spellStart"/>
+      <w:r>
+        <w:rPr>
+          <w:i/>
+          <w:iCs/>
+        </w:rPr>
+        <w:t>Văn</w:t>
+      </w:r>
+      <w:proofErr w:type="spellEnd"/>
+      <w:r>
+        <w:rPr>
+          <w:i/>
+          <w:iCs/>
+        </w:rPr>
+        <w:t xml:space="preserve"> </w:t>
+      </w:r>
+      <w:proofErr w:type="spellStart"/>
+      <w:r>
+        <w:rPr>
+          <w:i/>
+          <w:iCs/>
+        </w:rPr>
         <w:t>Cường</w:t>
       </w:r>
       <w:proofErr w:type="spellEnd"/>
+    </w:p>
+    <w:p>
+      <w:pPr>
+        <w:rPr>
+          <w:i/>
+          <w:iCs/>
+        </w:rPr>
+      </w:pPr>
     </w:p>
     <w:p>
       <w:pPr>
@@ -4562,14 +4597,25 @@
     </w:p>
     <w:p/>
     <w:p/>
-    <w:p/>
     <w:p>
       <w:pPr>
+        <w:widowControl/>
+        <w:suppressAutoHyphens w:val="0"/>
+        <w:spacing w:after="0" w:line="240" w:lineRule="auto"/>
+        <w:jc w:val="left"/>
+      </w:pPr>
+      <w:r>
+        <w:br w:type="page"/>
+      </w:r>
+    </w:p>
+    <w:p>
+      <w:pPr>
         <w:pStyle w:val="Heading1"/>
       </w:pPr>
       <w:bookmarkStart w:id="7" w:name="_Toc57272145"/>
       <w:proofErr w:type="spellStart"/>
       <w:r>
+        <w:lastRenderedPageBreak/>
         <w:t>Khảo</w:t>
       </w:r>
       <w:proofErr w:type="spellEnd"/>
@@ -4586,6 +4632,7 @@
       </w:r>
       <w:bookmarkEnd w:id="7"/>
     </w:p>
+    <w:p/>
     <w:p>
       <w:pPr>
         <w:pStyle w:val="Heading2"/>
@@ -5167,7 +5214,6 @@
           <w:i/>
           <w:iCs/>
         </w:rPr>
-        <w:lastRenderedPageBreak/>
         <w:t>Số</w:t>
       </w:r>
       <w:proofErr w:type="spellEnd"/>
@@ -5249,6 +5295,16 @@
         </w:rPr>
         <w:t xml:space="preserve"> class</w:t>
       </w:r>
+    </w:p>
+    <w:p>
+      <w:pPr>
+        <w:pStyle w:val="ListParagraph"/>
+        <w:ind w:left="720"/>
+        <w:rPr>
+          <w:i/>
+          <w:iCs/>
+        </w:rPr>
+      </w:pPr>
     </w:p>
     <w:p>
       <w:pPr>
@@ -5465,8 +5521,6 @@
         </w:rPr>
         <w:t>: 18</w:t>
       </w:r>
-      <w:bookmarkStart w:id="10" w:name="_GoBack"/>
-      <w:bookmarkEnd w:id="10"/>
     </w:p>
     <w:p>
       <w:pPr>
@@ -6479,7 +6533,7 @@
       <w:pPr>
         <w:pStyle w:val="Heading2"/>
       </w:pPr>
-      <w:bookmarkStart w:id="11" w:name="_Toc57272148"/>
+      <w:bookmarkStart w:id="10" w:name="_Toc57272148"/>
       <w:proofErr w:type="spellStart"/>
       <w:r>
         <w:t>Kết</w:t>
@@ -6516,7 +6570,7 @@
       <w:r>
         <w:t>nghiệm</w:t>
       </w:r>
-      <w:bookmarkEnd w:id="11"/>
+      <w:bookmarkEnd w:id="10"/>
       <w:proofErr w:type="spellEnd"/>
     </w:p>
     <w:p>
@@ -6897,9 +6951,17 @@
     </w:p>
     <w:p>
       <w:pPr>
+        <w:rPr>
+          <w:i/>
+          <w:iCs/>
+        </w:rPr>
+      </w:pPr>
+    </w:p>
+    <w:p>
+      <w:pPr>
         <w:pStyle w:val="Heading2"/>
       </w:pPr>
-      <w:bookmarkStart w:id="12" w:name="_Toc57272149"/>
+      <w:bookmarkStart w:id="11" w:name="_Toc57272149"/>
       <w:proofErr w:type="spellStart"/>
       <w:r>
         <w:t>Phạm</w:t>
@@ -6910,9 +6972,180 @@
       </w:r>
       <w:r>
         <w:t xml:space="preserve"> dự án</w:t>
+      </w:r>
+      <w:bookmarkEnd w:id="11"/>
+    </w:p>
+    <w:p>
+      <w:pPr>
+        <w:rPr>
+          <w:i/>
+          <w:iCs/>
+        </w:rPr>
+      </w:pPr>
+      <w:proofErr w:type="spellStart"/>
+      <w:r>
+        <w:rPr>
+          <w:i/>
+          <w:iCs/>
+        </w:rPr>
+        <w:t>Chạy</w:t>
+      </w:r>
+      <w:proofErr w:type="spellEnd"/>
+      <w:r>
+        <w:rPr>
+          <w:i/>
+          <w:iCs/>
+        </w:rPr>
+        <w:t xml:space="preserve"> </w:t>
+      </w:r>
+      <w:proofErr w:type="spellStart"/>
+      <w:r>
+        <w:rPr>
+          <w:i/>
+          <w:iCs/>
+        </w:rPr>
+        <w:t>được</w:t>
+      </w:r>
+      <w:proofErr w:type="spellEnd"/>
+      <w:r>
+        <w:rPr>
+          <w:i/>
+          <w:iCs/>
+        </w:rPr>
+        <w:t xml:space="preserve"> trên </w:t>
+      </w:r>
+      <w:proofErr w:type="spellStart"/>
+      <w:r>
+        <w:rPr>
+          <w:i/>
+          <w:iCs/>
+        </w:rPr>
+        <w:t>nền</w:t>
+      </w:r>
+      <w:proofErr w:type="spellEnd"/>
+      <w:r>
+        <w:rPr>
+          <w:i/>
+          <w:iCs/>
+        </w:rPr>
+        <w:t xml:space="preserve"> </w:t>
+      </w:r>
+      <w:proofErr w:type="spellStart"/>
+      <w:r>
+        <w:rPr>
+          <w:i/>
+          <w:iCs/>
+        </w:rPr>
+        <w:t>t</w:t>
+      </w:r>
+      <w:r>
+        <w:rPr>
+          <w:i/>
+          <w:iCs/>
+        </w:rPr>
+        <w:t>ảng</w:t>
+      </w:r>
+      <w:proofErr w:type="spellEnd"/>
+      <w:r>
+        <w:rPr>
+          <w:i/>
+          <w:iCs/>
+        </w:rPr>
+        <w:t xml:space="preserve"> </w:t>
+      </w:r>
+      <w:proofErr w:type="spellStart"/>
+      <w:r>
+        <w:rPr>
+          <w:i/>
+          <w:iCs/>
+        </w:rPr>
+        <w:t>nào</w:t>
+      </w:r>
+      <w:proofErr w:type="spellEnd"/>
+      <w:r>
+        <w:rPr>
+          <w:i/>
+          <w:iCs/>
+        </w:rPr>
+        <w:t xml:space="preserve">, OS </w:t>
+      </w:r>
+      <w:proofErr w:type="spellStart"/>
+      <w:r>
+        <w:rPr>
+          <w:i/>
+          <w:iCs/>
+        </w:rPr>
+        <w:t>nào</w:t>
+      </w:r>
+      <w:proofErr w:type="spellEnd"/>
+      <w:r>
+        <w:rPr>
+          <w:i/>
+          <w:iCs/>
+        </w:rPr>
+        <w:t>?...</w:t>
+      </w:r>
+    </w:p>
+    <w:p>
+      <w:pPr>
+        <w:widowControl/>
+        <w:suppressAutoHyphens w:val="0"/>
+        <w:spacing w:after="0" w:line="240" w:lineRule="auto"/>
+        <w:jc w:val="left"/>
+        <w:rPr>
+          <w:i/>
+          <w:iCs/>
+        </w:rPr>
+      </w:pPr>
+      <w:r>
+        <w:rPr>
+          <w:i/>
+          <w:iCs/>
+        </w:rPr>
+        <w:br w:type="page"/>
+      </w:r>
+    </w:p>
+    <w:p>
+      <w:pPr>
+        <w:pStyle w:val="Heading1"/>
+      </w:pPr>
+      <w:bookmarkStart w:id="12" w:name="_Toc57272150"/>
+      <w:proofErr w:type="spellStart"/>
+      <w:r>
+        <w:lastRenderedPageBreak/>
+        <w:t>Giao</w:t>
+      </w:r>
+      <w:proofErr w:type="spellEnd"/>
+      <w:r>
+        <w:t xml:space="preserve"> </w:t>
+      </w:r>
+      <w:proofErr w:type="spellStart"/>
+      <w:r>
+        <w:t>tiếp</w:t>
+      </w:r>
+      <w:proofErr w:type="spellEnd"/>
+      <w:r>
+        <w:t xml:space="preserve">/Trao </w:t>
+      </w:r>
+      <w:proofErr w:type="spellStart"/>
+      <w:r>
+        <w:t>đổi</w:t>
+      </w:r>
+      <w:proofErr w:type="spellEnd"/>
+      <w:r>
+        <w:t xml:space="preserve"> </w:t>
+      </w:r>
+      <w:proofErr w:type="spellStart"/>
+      <w:r>
+        <w:t>thông</w:t>
+      </w:r>
+      <w:proofErr w:type="spellEnd"/>
+      <w:r>
+        <w:t xml:space="preserve"> tin</w:t>
       </w:r>
       <w:bookmarkEnd w:id="12"/>
     </w:p>
+    <w:p/>
     <w:p>
       <w:pPr>
         <w:rPr>
@@ -6926,142 +7159,207 @@
           <w:i/>
           <w:iCs/>
         </w:rPr>
-        <w:t>Chạy</w:t>
-      </w:r>
-      <w:proofErr w:type="spellEnd"/>
-      <w:r>
-        <w:rPr>
-          <w:i/>
-          <w:iCs/>
-        </w:rPr>
-        <w:t xml:space="preserve"> </w:t>
-      </w:r>
-      <w:proofErr w:type="spellStart"/>
-      <w:r>
-        <w:rPr>
-          <w:i/>
-          <w:iCs/>
-        </w:rPr>
-        <w:t>được</w:t>
-      </w:r>
-      <w:proofErr w:type="spellEnd"/>
-      <w:r>
-        <w:rPr>
-          <w:i/>
-          <w:iCs/>
-        </w:rPr>
-        <w:t xml:space="preserve"> trên </w:t>
-      </w:r>
-      <w:proofErr w:type="spellStart"/>
-      <w:r>
-        <w:rPr>
-          <w:i/>
-          <w:iCs/>
-        </w:rPr>
-        <w:t>nền</w:t>
-      </w:r>
-      <w:proofErr w:type="spellEnd"/>
-      <w:r>
-        <w:rPr>
-          <w:i/>
-          <w:iCs/>
-        </w:rPr>
-        <w:t xml:space="preserve"> </w:t>
-      </w:r>
-      <w:proofErr w:type="spellStart"/>
-      <w:r>
-        <w:rPr>
-          <w:i/>
-          <w:iCs/>
-        </w:rPr>
-        <w:t>t</w:t>
-      </w:r>
-      <w:r>
-        <w:rPr>
-          <w:i/>
-          <w:iCs/>
-        </w:rPr>
-        <w:t>ảng</w:t>
-      </w:r>
-      <w:proofErr w:type="spellEnd"/>
-      <w:r>
-        <w:rPr>
-          <w:i/>
-          <w:iCs/>
-        </w:rPr>
-        <w:t xml:space="preserve"> </w:t>
-      </w:r>
-      <w:proofErr w:type="spellStart"/>
-      <w:r>
-        <w:rPr>
-          <w:i/>
-          <w:iCs/>
-        </w:rPr>
-        <w:t>nào</w:t>
-      </w:r>
-      <w:proofErr w:type="spellEnd"/>
-      <w:r>
-        <w:rPr>
-          <w:i/>
-          <w:iCs/>
-        </w:rPr>
-        <w:t xml:space="preserve">, OS </w:t>
-      </w:r>
-      <w:proofErr w:type="spellStart"/>
-      <w:r>
-        <w:rPr>
-          <w:i/>
-          <w:iCs/>
-        </w:rPr>
-        <w:t>nào</w:t>
-      </w:r>
-      <w:proofErr w:type="spellEnd"/>
-      <w:r>
-        <w:rPr>
-          <w:i/>
-          <w:iCs/>
-        </w:rPr>
-        <w:t>?...</w:t>
+        <w:t>Các</w:t>
+      </w:r>
+      <w:proofErr w:type="spellEnd"/>
+      <w:r>
+        <w:rPr>
+          <w:i/>
+          <w:iCs/>
+        </w:rPr>
+        <w:t xml:space="preserve"> qui định </w:t>
+      </w:r>
+      <w:proofErr w:type="spellStart"/>
+      <w:r>
+        <w:rPr>
+          <w:i/>
+          <w:iCs/>
+        </w:rPr>
+        <w:t>về</w:t>
+      </w:r>
+      <w:proofErr w:type="spellEnd"/>
+      <w:r>
+        <w:rPr>
+          <w:i/>
+          <w:iCs/>
+        </w:rPr>
+        <w:t xml:space="preserve"> </w:t>
+      </w:r>
+      <w:proofErr w:type="spellStart"/>
+      <w:r>
+        <w:rPr>
+          <w:i/>
+          <w:iCs/>
+        </w:rPr>
+        <w:t>h</w:t>
+      </w:r>
+      <w:r>
+        <w:rPr>
+          <w:i/>
+          <w:iCs/>
+        </w:rPr>
+        <w:t>ọp</w:t>
+      </w:r>
+      <w:proofErr w:type="spellEnd"/>
+      <w:r>
+        <w:rPr>
+          <w:i/>
+          <w:iCs/>
+        </w:rPr>
+        <w:t xml:space="preserve"> </w:t>
+      </w:r>
+      <w:proofErr w:type="spellStart"/>
+      <w:r>
+        <w:rPr>
+          <w:i/>
+          <w:iCs/>
+        </w:rPr>
+        <w:t>hành</w:t>
+      </w:r>
+      <w:proofErr w:type="spellEnd"/>
+      <w:r>
+        <w:rPr>
+          <w:i/>
+          <w:iCs/>
+        </w:rPr>
+        <w:t xml:space="preserve"> </w:t>
+      </w:r>
+      <w:proofErr w:type="spellStart"/>
+      <w:r>
+        <w:rPr>
+          <w:i/>
+          <w:iCs/>
+        </w:rPr>
+        <w:t>nội</w:t>
+      </w:r>
+      <w:proofErr w:type="spellEnd"/>
+      <w:r>
+        <w:rPr>
+          <w:i/>
+          <w:iCs/>
+        </w:rPr>
+        <w:t xml:space="preserve"> bộ</w:t>
       </w:r>
     </w:p>
     <w:p>
       <w:pPr>
-        <w:pStyle w:val="Heading1"/>
-      </w:pPr>
-      <w:bookmarkStart w:id="13" w:name="_Toc57272150"/>
-      <w:proofErr w:type="spellStart"/>
-      <w:r>
-        <w:t>Giao</w:t>
-      </w:r>
-      <w:proofErr w:type="spellEnd"/>
-      <w:r>
-        <w:t xml:space="preserve"> </w:t>
-      </w:r>
-      <w:proofErr w:type="spellStart"/>
-      <w:r>
-        <w:t>tiếp</w:t>
-      </w:r>
-      <w:proofErr w:type="spellEnd"/>
-      <w:r>
-        <w:t xml:space="preserve">/Trao </w:t>
-      </w:r>
-      <w:proofErr w:type="spellStart"/>
-      <w:r>
-        <w:t>đổi</w:t>
-      </w:r>
-      <w:proofErr w:type="spellEnd"/>
-      <w:r>
-        <w:t xml:space="preserve"> </w:t>
-      </w:r>
-      <w:proofErr w:type="spellStart"/>
-      <w:r>
-        <w:t>thông</w:t>
-      </w:r>
-      <w:proofErr w:type="spellEnd"/>
-      <w:r>
-        <w:t xml:space="preserve"> tin</w:t>
-      </w:r>
-      <w:bookmarkEnd w:id="13"/>
+        <w:rPr>
+          <w:i/>
+          <w:iCs/>
+        </w:rPr>
+      </w:pPr>
+      <w:proofErr w:type="spellStart"/>
+      <w:r>
+        <w:rPr>
+          <w:i/>
+          <w:iCs/>
+        </w:rPr>
+        <w:t>Các</w:t>
+      </w:r>
+      <w:proofErr w:type="spellEnd"/>
+      <w:r>
+        <w:rPr>
+          <w:i/>
+          <w:iCs/>
+        </w:rPr>
+        <w:t xml:space="preserve"> qui định </w:t>
+      </w:r>
+      <w:proofErr w:type="spellStart"/>
+      <w:r>
+        <w:rPr>
+          <w:i/>
+          <w:iCs/>
+        </w:rPr>
+        <w:t>về</w:t>
+      </w:r>
+      <w:proofErr w:type="spellEnd"/>
+      <w:r>
+        <w:rPr>
+          <w:i/>
+          <w:iCs/>
+        </w:rPr>
+        <w:t xml:space="preserve"> </w:t>
+      </w:r>
+      <w:proofErr w:type="spellStart"/>
+      <w:r>
+        <w:rPr>
+          <w:i/>
+          <w:iCs/>
+        </w:rPr>
+        <w:t>h</w:t>
+      </w:r>
+      <w:r>
+        <w:rPr>
+          <w:i/>
+          <w:iCs/>
+        </w:rPr>
+        <w:t>ọp</w:t>
+      </w:r>
+      <w:proofErr w:type="spellEnd"/>
+      <w:r>
+        <w:rPr>
+          <w:i/>
+          <w:iCs/>
+        </w:rPr>
+        <w:t xml:space="preserve"> </w:t>
+      </w:r>
+      <w:proofErr w:type="spellStart"/>
+      <w:r>
+        <w:rPr>
+          <w:i/>
+          <w:iCs/>
+        </w:rPr>
+        <w:t>hành</w:t>
+      </w:r>
+      <w:proofErr w:type="spellEnd"/>
+      <w:r>
+        <w:rPr>
+          <w:i/>
+          <w:iCs/>
+        </w:rPr>
+        <w:t xml:space="preserve"> </w:t>
+      </w:r>
+      <w:proofErr w:type="spellStart"/>
+      <w:r>
+        <w:rPr>
+          <w:i/>
+          <w:iCs/>
+        </w:rPr>
+        <w:t>với</w:t>
+      </w:r>
+      <w:proofErr w:type="spellEnd"/>
+      <w:r>
+        <w:rPr>
+          <w:i/>
+          <w:iCs/>
+        </w:rPr>
+        <w:t xml:space="preserve"> </w:t>
+      </w:r>
+      <w:proofErr w:type="spellStart"/>
+      <w:r>
+        <w:rPr>
+          <w:i/>
+          <w:iCs/>
+        </w:rPr>
+        <w:t>khách</w:t>
+      </w:r>
+      <w:proofErr w:type="spellEnd"/>
+      <w:r>
+        <w:rPr>
+          <w:i/>
+          <w:iCs/>
+        </w:rPr>
+        <w:t xml:space="preserve"> </w:t>
+      </w:r>
+      <w:proofErr w:type="spellStart"/>
+      <w:r>
+        <w:rPr>
+          <w:i/>
+          <w:iCs/>
+        </w:rPr>
+        <w:t>hàng</w:t>
+      </w:r>
+      <w:proofErr w:type="spellEnd"/>
     </w:p>
     <w:p>
       <w:pPr>
@@ -7070,219 +7368,41 @@
           <w:iCs/>
         </w:rPr>
       </w:pPr>
-      <w:proofErr w:type="spellStart"/>
-      <w:r>
-        <w:rPr>
-          <w:i/>
-          <w:iCs/>
-        </w:rPr>
-        <w:t>Các</w:t>
-      </w:r>
-      <w:proofErr w:type="spellEnd"/>
-      <w:r>
-        <w:rPr>
-          <w:i/>
-          <w:iCs/>
-        </w:rPr>
-        <w:t xml:space="preserve"> qui định </w:t>
-      </w:r>
-      <w:proofErr w:type="spellStart"/>
-      <w:r>
-        <w:rPr>
-          <w:i/>
-          <w:iCs/>
-        </w:rPr>
-        <w:t>về</w:t>
-      </w:r>
-      <w:proofErr w:type="spellEnd"/>
-      <w:r>
-        <w:rPr>
-          <w:i/>
-          <w:iCs/>
-        </w:rPr>
-        <w:t xml:space="preserve"> </w:t>
-      </w:r>
-      <w:proofErr w:type="spellStart"/>
-      <w:r>
-        <w:rPr>
-          <w:i/>
-          <w:iCs/>
-        </w:rPr>
-        <w:t>h</w:t>
-      </w:r>
-      <w:r>
-        <w:rPr>
-          <w:i/>
-          <w:iCs/>
-        </w:rPr>
-        <w:t>ọp</w:t>
-      </w:r>
-      <w:proofErr w:type="spellEnd"/>
-      <w:r>
-        <w:rPr>
-          <w:i/>
-          <w:iCs/>
-        </w:rPr>
-        <w:t xml:space="preserve"> </w:t>
-      </w:r>
-      <w:proofErr w:type="spellStart"/>
-      <w:r>
-        <w:rPr>
-          <w:i/>
-          <w:iCs/>
-        </w:rPr>
-        <w:t>hành</w:t>
-      </w:r>
-      <w:proofErr w:type="spellEnd"/>
-      <w:r>
-        <w:rPr>
-          <w:i/>
-          <w:iCs/>
-        </w:rPr>
-        <w:t xml:space="preserve"> </w:t>
-      </w:r>
-      <w:proofErr w:type="spellStart"/>
-      <w:r>
-        <w:rPr>
-          <w:i/>
-          <w:iCs/>
-        </w:rPr>
-        <w:t>nội</w:t>
-      </w:r>
-      <w:proofErr w:type="spellEnd"/>
-      <w:r>
-        <w:rPr>
-          <w:i/>
-          <w:iCs/>
-        </w:rPr>
-        <w:t xml:space="preserve"> bộ</w:t>
-      </w:r>
     </w:p>
     <w:p>
       <w:pPr>
-        <w:rPr>
-          <w:i/>
-          <w:iCs/>
-        </w:rPr>
-      </w:pPr>
-      <w:proofErr w:type="spellStart"/>
-      <w:r>
-        <w:rPr>
-          <w:i/>
-          <w:iCs/>
-        </w:rPr>
-        <w:t>Các</w:t>
-      </w:r>
-      <w:proofErr w:type="spellEnd"/>
-      <w:r>
-        <w:rPr>
-          <w:i/>
-          <w:iCs/>
-        </w:rPr>
-        <w:t xml:space="preserve"> qui định </w:t>
-      </w:r>
-      <w:proofErr w:type="spellStart"/>
-      <w:r>
-        <w:rPr>
-          <w:i/>
-          <w:iCs/>
-        </w:rPr>
-        <w:t>về</w:t>
-      </w:r>
-      <w:proofErr w:type="spellEnd"/>
-      <w:r>
-        <w:rPr>
-          <w:i/>
-          <w:iCs/>
-        </w:rPr>
-        <w:t xml:space="preserve"> </w:t>
-      </w:r>
-      <w:proofErr w:type="spellStart"/>
-      <w:r>
-        <w:rPr>
-          <w:i/>
-          <w:iCs/>
-        </w:rPr>
-        <w:t>h</w:t>
-      </w:r>
-      <w:r>
-        <w:rPr>
-          <w:i/>
-          <w:iCs/>
-        </w:rPr>
-        <w:t>ọp</w:t>
-      </w:r>
-      <w:proofErr w:type="spellEnd"/>
-      <w:r>
-        <w:rPr>
-          <w:i/>
-          <w:iCs/>
-        </w:rPr>
-        <w:t xml:space="preserve"> </w:t>
-      </w:r>
-      <w:proofErr w:type="spellStart"/>
-      <w:r>
-        <w:rPr>
-          <w:i/>
-          <w:iCs/>
-        </w:rPr>
-        <w:t>hành</w:t>
-      </w:r>
-      <w:proofErr w:type="spellEnd"/>
-      <w:r>
-        <w:rPr>
-          <w:i/>
-          <w:iCs/>
-        </w:rPr>
-        <w:t xml:space="preserve"> </w:t>
-      </w:r>
-      <w:proofErr w:type="spellStart"/>
-      <w:r>
-        <w:rPr>
-          <w:i/>
-          <w:iCs/>
-        </w:rPr>
-        <w:t>với</w:t>
-      </w:r>
-      <w:proofErr w:type="spellEnd"/>
-      <w:r>
-        <w:rPr>
-          <w:i/>
-          <w:iCs/>
-        </w:rPr>
-        <w:t xml:space="preserve"> </w:t>
-      </w:r>
-      <w:proofErr w:type="spellStart"/>
-      <w:r>
-        <w:rPr>
-          <w:i/>
-          <w:iCs/>
-        </w:rPr>
-        <w:t>khách</w:t>
-      </w:r>
-      <w:proofErr w:type="spellEnd"/>
-      <w:r>
-        <w:rPr>
-          <w:i/>
-          <w:iCs/>
-        </w:rPr>
-        <w:t xml:space="preserve"> </w:t>
-      </w:r>
-      <w:proofErr w:type="spellStart"/>
-      <w:r>
-        <w:rPr>
-          <w:i/>
-          <w:iCs/>
-        </w:rPr>
-        <w:t>hàng</w:t>
-      </w:r>
+        <w:pStyle w:val="Heading1"/>
+      </w:pPr>
+      <w:bookmarkStart w:id="13" w:name="_Toc57272151"/>
+      <w:proofErr w:type="spellStart"/>
+      <w:r>
+        <w:t>Ước</w:t>
+      </w:r>
+      <w:proofErr w:type="spellEnd"/>
+      <w:r>
+        <w:t xml:space="preserve"> </w:t>
+      </w:r>
+      <w:proofErr w:type="spellStart"/>
+      <w:r>
+        <w:t>lượng</w:t>
+      </w:r>
+      <w:proofErr w:type="spellEnd"/>
+      <w:r>
+        <w:t xml:space="preserve"> </w:t>
+      </w:r>
+      <w:proofErr w:type="spellStart"/>
+      <w:r>
+        <w:t>chung</w:t>
+      </w:r>
+      <w:bookmarkEnd w:id="13"/>
       <w:proofErr w:type="spellEnd"/>
     </w:p>
+    <w:p/>
     <w:p>
       <w:pPr>
-        <w:pStyle w:val="Heading1"/>
-      </w:pPr>
-      <w:bookmarkStart w:id="14" w:name="_Toc57272151"/>
+        <w:pStyle w:val="Heading2"/>
+      </w:pPr>
+      <w:bookmarkStart w:id="14" w:name="_Toc57272152"/>
       <w:proofErr w:type="spellStart"/>
       <w:r>
         <w:t>Ước</w:t>
@@ -7301,45 +7421,17 @@
       </w:r>
       <w:proofErr w:type="spellStart"/>
       <w:r>
-        <w:t>chung</w:t>
+        <w:t>thời</w:t>
+      </w:r>
+      <w:proofErr w:type="spellEnd"/>
+      <w:r>
+        <w:t xml:space="preserve"> </w:t>
+      </w:r>
+      <w:proofErr w:type="spellStart"/>
+      <w:r>
+        <w:t>gian</w:t>
       </w:r>
       <w:bookmarkEnd w:id="14"/>
-      <w:proofErr w:type="spellEnd"/>
-    </w:p>
-    <w:p>
-      <w:pPr>
-        <w:pStyle w:val="Heading2"/>
-      </w:pPr>
-      <w:bookmarkStart w:id="15" w:name="_Toc57272152"/>
-      <w:proofErr w:type="spellStart"/>
-      <w:r>
-        <w:t>Ước</w:t>
-      </w:r>
-      <w:proofErr w:type="spellEnd"/>
-      <w:r>
-        <w:t xml:space="preserve"> </w:t>
-      </w:r>
-      <w:proofErr w:type="spellStart"/>
-      <w:r>
-        <w:t>lượng</w:t>
-      </w:r>
-      <w:proofErr w:type="spellEnd"/>
-      <w:r>
-        <w:t xml:space="preserve"> </w:t>
-      </w:r>
-      <w:proofErr w:type="spellStart"/>
-      <w:r>
-        <w:t>thời</w:t>
-      </w:r>
-      <w:proofErr w:type="spellEnd"/>
-      <w:r>
-        <w:t xml:space="preserve"> </w:t>
-      </w:r>
-      <w:proofErr w:type="spellStart"/>
-      <w:r>
-        <w:t>gian</w:t>
-      </w:r>
-      <w:bookmarkEnd w:id="15"/>
       <w:proofErr w:type="spellEnd"/>
     </w:p>
     <w:p>
@@ -7906,9 +7998,19 @@
     </w:p>
     <w:p>
       <w:pPr>
+        <w:pStyle w:val="ListParagraph"/>
+        <w:ind w:left="720"/>
+        <w:rPr>
+          <w:i/>
+          <w:iCs/>
+        </w:rPr>
+      </w:pPr>
+    </w:p>
+    <w:p>
+      <w:pPr>
         <w:pStyle w:val="Heading2"/>
       </w:pPr>
-      <w:bookmarkStart w:id="16" w:name="_Toc57272153"/>
+      <w:bookmarkStart w:id="15" w:name="_Toc57272153"/>
       <w:proofErr w:type="spellStart"/>
       <w:r>
         <w:t>Ước</w:t>
@@ -7937,7 +8039,7 @@
       <w:r>
         <w:t>ro</w:t>
       </w:r>
-      <w:bookmarkEnd w:id="16"/>
+      <w:bookmarkEnd w:id="15"/>
       <w:proofErr w:type="spellEnd"/>
     </w:p>
     <w:p>
@@ -8495,7 +8597,6 @@
           <w:i/>
           <w:iCs/>
         </w:rPr>
-        <w:lastRenderedPageBreak/>
         <w:t>Xác</w:t>
       </w:r>
       <w:proofErr w:type="spellEnd"/>
@@ -8679,294 +8780,44 @@
       </w:r>
       <w:proofErr w:type="spellEnd"/>
     </w:p>
-    <w:p/>
     <w:p>
-      <w:pPr>
-        <w:pStyle w:val="Heading1"/>
-      </w:pPr>
-      <w:bookmarkStart w:id="17" w:name="_Toc57272154"/>
-      <w:proofErr w:type="spellStart"/>
-      <w:r>
-        <w:t>Ước</w:t>
-      </w:r>
-      <w:proofErr w:type="spellEnd"/>
-      <w:r>
-        <w:t xml:space="preserve"> </w:t>
-      </w:r>
-      <w:proofErr w:type="spellStart"/>
-      <w:r>
-        <w:t>lượng</w:t>
-      </w:r>
-      <w:proofErr w:type="spellEnd"/>
-      <w:r>
-        <w:t xml:space="preserve"> </w:t>
-      </w:r>
-      <w:proofErr w:type="spellStart"/>
-      <w:r>
-        <w:t>giá</w:t>
-      </w:r>
-      <w:proofErr w:type="spellEnd"/>
-      <w:r>
-        <w:t xml:space="preserve"> </w:t>
-      </w:r>
-      <w:proofErr w:type="spellStart"/>
-      <w:r>
-        <w:t>thành</w:t>
-      </w:r>
-      <w:bookmarkEnd w:id="17"/>
-      <w:proofErr w:type="spellEnd"/>
+      <w:bookmarkStart w:id="16" w:name="_GoBack"/>
+      <w:bookmarkEnd w:id="16"/>
     </w:p>
     <w:p>
       <w:pPr>
-        <w:rPr>
-          <w:i/>
-        </w:rPr>
-      </w:pPr>
-      <w:proofErr w:type="spellStart"/>
-      <w:r>
-        <w:rPr>
-          <w:i/>
-        </w:rPr>
-        <w:t>Giả</w:t>
-      </w:r>
-      <w:proofErr w:type="spellEnd"/>
-      <w:r>
-        <w:rPr>
-          <w:i/>
-        </w:rPr>
-        <w:t xml:space="preserve"> định </w:t>
-      </w:r>
-      <w:proofErr w:type="spellStart"/>
-      <w:r>
-        <w:rPr>
-          <w:i/>
-        </w:rPr>
-        <w:t>rằng</w:t>
-      </w:r>
-      <w:proofErr w:type="spellEnd"/>
-      <w:r>
-        <w:rPr>
-          <w:i/>
-        </w:rPr>
-        <w:t xml:space="preserve"> </w:t>
-      </w:r>
-      <w:proofErr w:type="spellStart"/>
-      <w:r>
-        <w:rPr>
-          <w:i/>
-        </w:rPr>
-        <w:t>nhóm</w:t>
-      </w:r>
-      <w:proofErr w:type="spellEnd"/>
-      <w:r>
-        <w:rPr>
-          <w:i/>
-        </w:rPr>
-        <w:t xml:space="preserve"> </w:t>
-      </w:r>
-      <w:proofErr w:type="spellStart"/>
-      <w:r>
-        <w:rPr>
-          <w:i/>
-        </w:rPr>
-        <w:t>tải</w:t>
-      </w:r>
-      <w:proofErr w:type="spellEnd"/>
-      <w:r>
-        <w:rPr>
-          <w:i/>
-        </w:rPr>
-        <w:t xml:space="preserve"> </w:t>
-      </w:r>
-      <w:proofErr w:type="spellStart"/>
-      <w:r>
-        <w:rPr>
-          <w:i/>
-        </w:rPr>
-        <w:t>về</w:t>
-      </w:r>
-      <w:proofErr w:type="spellEnd"/>
-      <w:r>
-        <w:rPr>
-          <w:i/>
-        </w:rPr>
-        <w:t xml:space="preserve"> </w:t>
-      </w:r>
-      <w:proofErr w:type="spellStart"/>
-      <w:r>
-        <w:rPr>
-          <w:i/>
-        </w:rPr>
-        <w:t>mã</w:t>
-      </w:r>
-      <w:proofErr w:type="spellEnd"/>
-      <w:r>
-        <w:rPr>
-          <w:i/>
-        </w:rPr>
-        <w:t xml:space="preserve"> </w:t>
-      </w:r>
-      <w:proofErr w:type="spellStart"/>
-      <w:r>
-        <w:rPr>
-          <w:i/>
-        </w:rPr>
-        <w:t>nguồn</w:t>
-      </w:r>
-      <w:proofErr w:type="spellEnd"/>
-      <w:r>
-        <w:rPr>
-          <w:i/>
-        </w:rPr>
-        <w:t xml:space="preserve"> </w:t>
-      </w:r>
-      <w:proofErr w:type="spellStart"/>
-      <w:r>
-        <w:rPr>
-          <w:i/>
-        </w:rPr>
-        <w:t>mở</w:t>
-      </w:r>
-      <w:proofErr w:type="spellEnd"/>
-      <w:r>
-        <w:rPr>
-          <w:i/>
-        </w:rPr>
-        <w:t xml:space="preserve"> </w:t>
-      </w:r>
-      <w:proofErr w:type="spellStart"/>
-      <w:r>
-        <w:rPr>
-          <w:i/>
-        </w:rPr>
-        <w:t>này</w:t>
-      </w:r>
-      <w:proofErr w:type="spellEnd"/>
-      <w:r>
-        <w:rPr>
-          <w:i/>
-        </w:rPr>
-        <w:t xml:space="preserve">, </w:t>
-      </w:r>
-      <w:proofErr w:type="spellStart"/>
-      <w:r>
-        <w:rPr>
-          <w:i/>
-        </w:rPr>
-        <w:t>tìm</w:t>
-      </w:r>
-      <w:proofErr w:type="spellEnd"/>
-      <w:r>
-        <w:rPr>
-          <w:i/>
-        </w:rPr>
-        <w:t xml:space="preserve"> </w:t>
-      </w:r>
-      <w:proofErr w:type="spellStart"/>
-      <w:r>
-        <w:rPr>
-          <w:i/>
-        </w:rPr>
-        <w:t>hiểu</w:t>
-      </w:r>
-      <w:proofErr w:type="spellEnd"/>
-      <w:r>
-        <w:rPr>
-          <w:i/>
-        </w:rPr>
-        <w:t xml:space="preserve"> </w:t>
-      </w:r>
-      <w:proofErr w:type="spellStart"/>
-      <w:r>
-        <w:rPr>
-          <w:i/>
-        </w:rPr>
-        <w:t>và</w:t>
-      </w:r>
-      <w:proofErr w:type="spellEnd"/>
-      <w:r>
-        <w:rPr>
-          <w:i/>
-        </w:rPr>
-        <w:t xml:space="preserve"> </w:t>
-      </w:r>
-      <w:proofErr w:type="spellStart"/>
-      <w:r>
-        <w:rPr>
-          <w:i/>
-        </w:rPr>
-        <w:t>đem</w:t>
-      </w:r>
-      <w:proofErr w:type="spellEnd"/>
-      <w:r>
-        <w:rPr>
-          <w:i/>
-        </w:rPr>
-        <w:t xml:space="preserve"> </w:t>
-      </w:r>
-      <w:proofErr w:type="spellStart"/>
-      <w:r>
-        <w:rPr>
-          <w:i/>
-        </w:rPr>
-        <w:t>bán</w:t>
-      </w:r>
-      <w:proofErr w:type="spellEnd"/>
-      <w:r>
-        <w:rPr>
-          <w:i/>
-        </w:rPr>
-        <w:t xml:space="preserve"> </w:t>
-      </w:r>
-      <w:proofErr w:type="spellStart"/>
-      <w:r>
-        <w:rPr>
-          <w:i/>
-        </w:rPr>
-        <w:t>luôn</w:t>
-      </w:r>
-      <w:proofErr w:type="spellEnd"/>
-      <w:r>
-        <w:rPr>
-          <w:i/>
-        </w:rPr>
-        <w:t xml:space="preserve"> cho </w:t>
-      </w:r>
-      <w:proofErr w:type="spellStart"/>
-      <w:r>
-        <w:rPr>
-          <w:i/>
-        </w:rPr>
-        <w:t>người</w:t>
-      </w:r>
-      <w:proofErr w:type="spellEnd"/>
-      <w:r>
-        <w:rPr>
-          <w:i/>
-        </w:rPr>
-        <w:t xml:space="preserve"> </w:t>
-      </w:r>
-      <w:proofErr w:type="spellStart"/>
-      <w:r>
-        <w:rPr>
-          <w:i/>
-        </w:rPr>
-        <w:t>sử</w:t>
-      </w:r>
-      <w:proofErr w:type="spellEnd"/>
-      <w:r>
-        <w:rPr>
-          <w:i/>
-        </w:rPr>
-        <w:t xml:space="preserve"> </w:t>
-      </w:r>
-      <w:proofErr w:type="spellStart"/>
-      <w:r>
-        <w:rPr>
-          <w:i/>
-        </w:rPr>
-        <w:t>dụng</w:t>
-      </w:r>
+        <w:pStyle w:val="Heading1"/>
+      </w:pPr>
+      <w:bookmarkStart w:id="17" w:name="_Toc57272154"/>
+      <w:proofErr w:type="spellStart"/>
+      <w:r>
+        <w:t>Ước</w:t>
+      </w:r>
+      <w:proofErr w:type="spellEnd"/>
+      <w:r>
+        <w:t xml:space="preserve"> </w:t>
+      </w:r>
+      <w:proofErr w:type="spellStart"/>
+      <w:r>
+        <w:t>lượng</w:t>
+      </w:r>
+      <w:proofErr w:type="spellEnd"/>
+      <w:r>
+        <w:t xml:space="preserve"> </w:t>
+      </w:r>
+      <w:proofErr w:type="spellStart"/>
+      <w:r>
+        <w:t>giá</w:t>
+      </w:r>
+      <w:proofErr w:type="spellEnd"/>
+      <w:r>
+        <w:t xml:space="preserve"> </w:t>
+      </w:r>
+      <w:proofErr w:type="spellStart"/>
+      <w:r>
+        <w:t>thành</w:t>
+      </w:r>
+      <w:bookmarkEnd w:id="17"/>
       <w:proofErr w:type="spellEnd"/>
     </w:p>
     <w:p>
@@ -8975,96 +8826,250 @@
           <w:i/>
         </w:rPr>
       </w:pPr>
-      <w:r>
-        <w:rPr>
-          <w:i/>
-        </w:rPr>
-        <w:t xml:space="preserve">Chi </w:t>
-      </w:r>
-      <w:proofErr w:type="spellStart"/>
-      <w:r>
-        <w:rPr>
-          <w:i/>
-        </w:rPr>
-        <w:t>phí</w:t>
-      </w:r>
-      <w:proofErr w:type="spellEnd"/>
-      <w:r>
-        <w:rPr>
-          <w:i/>
-        </w:rPr>
-        <w:t xml:space="preserve"> </w:t>
-      </w:r>
-      <w:proofErr w:type="spellStart"/>
-      <w:r>
-        <w:rPr>
-          <w:i/>
-        </w:rPr>
-        <w:t>phát</w:t>
-      </w:r>
-      <w:proofErr w:type="spellEnd"/>
-      <w:r>
-        <w:rPr>
-          <w:i/>
-        </w:rPr>
-        <w:t xml:space="preserve"> </w:t>
-      </w:r>
-      <w:proofErr w:type="spellStart"/>
-      <w:proofErr w:type="gramStart"/>
-      <w:r>
-        <w:rPr>
-          <w:i/>
-        </w:rPr>
-        <w:t>triển</w:t>
-      </w:r>
-      <w:proofErr w:type="spellEnd"/>
-      <w:r>
-        <w:rPr>
-          <w:i/>
-        </w:rPr>
-        <w:t xml:space="preserve">  +</w:t>
-      </w:r>
-      <w:proofErr w:type="gramEnd"/>
-      <w:r>
-        <w:rPr>
-          <w:i/>
-        </w:rPr>
-        <w:t xml:space="preserve">  Chi </w:t>
-      </w:r>
-      <w:proofErr w:type="spellStart"/>
-      <w:r>
-        <w:rPr>
-          <w:i/>
-        </w:rPr>
-        <w:t>phí</w:t>
-      </w:r>
-      <w:proofErr w:type="spellEnd"/>
-      <w:r>
-        <w:rPr>
-          <w:i/>
-        </w:rPr>
-        <w:t xml:space="preserve"> </w:t>
-      </w:r>
-      <w:proofErr w:type="spellStart"/>
-      <w:r>
-        <w:rPr>
-          <w:i/>
-        </w:rPr>
-        <w:t>kiểm</w:t>
-      </w:r>
-      <w:proofErr w:type="spellEnd"/>
-      <w:r>
-        <w:rPr>
-          <w:i/>
-        </w:rPr>
-        <w:t xml:space="preserve"> </w:t>
-      </w:r>
-      <w:proofErr w:type="spellStart"/>
-      <w:r>
-        <w:rPr>
-          <w:i/>
-        </w:rPr>
-        <w:t>thử</w:t>
+      <w:proofErr w:type="spellStart"/>
+      <w:r>
+        <w:rPr>
+          <w:i/>
+        </w:rPr>
+        <w:t>Giả</w:t>
+      </w:r>
+      <w:proofErr w:type="spellEnd"/>
+      <w:r>
+        <w:rPr>
+          <w:i/>
+        </w:rPr>
+        <w:t xml:space="preserve"> định </w:t>
+      </w:r>
+      <w:proofErr w:type="spellStart"/>
+      <w:r>
+        <w:rPr>
+          <w:i/>
+        </w:rPr>
+        <w:t>rằng</w:t>
+      </w:r>
+      <w:proofErr w:type="spellEnd"/>
+      <w:r>
+        <w:rPr>
+          <w:i/>
+        </w:rPr>
+        <w:t xml:space="preserve"> </w:t>
+      </w:r>
+      <w:proofErr w:type="spellStart"/>
+      <w:r>
+        <w:rPr>
+          <w:i/>
+        </w:rPr>
+        <w:t>nhóm</w:t>
+      </w:r>
+      <w:proofErr w:type="spellEnd"/>
+      <w:r>
+        <w:rPr>
+          <w:i/>
+        </w:rPr>
+        <w:t xml:space="preserve"> </w:t>
+      </w:r>
+      <w:proofErr w:type="spellStart"/>
+      <w:r>
+        <w:rPr>
+          <w:i/>
+        </w:rPr>
+        <w:t>tải</w:t>
+      </w:r>
+      <w:proofErr w:type="spellEnd"/>
+      <w:r>
+        <w:rPr>
+          <w:i/>
+        </w:rPr>
+        <w:t xml:space="preserve"> </w:t>
+      </w:r>
+      <w:proofErr w:type="spellStart"/>
+      <w:r>
+        <w:rPr>
+          <w:i/>
+        </w:rPr>
+        <w:t>về</w:t>
+      </w:r>
+      <w:proofErr w:type="spellEnd"/>
+      <w:r>
+        <w:rPr>
+          <w:i/>
+        </w:rPr>
+        <w:t xml:space="preserve"> </w:t>
+      </w:r>
+      <w:proofErr w:type="spellStart"/>
+      <w:r>
+        <w:rPr>
+          <w:i/>
+        </w:rPr>
+        <w:t>mã</w:t>
+      </w:r>
+      <w:proofErr w:type="spellEnd"/>
+      <w:r>
+        <w:rPr>
+          <w:i/>
+        </w:rPr>
+        <w:t xml:space="preserve"> </w:t>
+      </w:r>
+      <w:proofErr w:type="spellStart"/>
+      <w:r>
+        <w:rPr>
+          <w:i/>
+        </w:rPr>
+        <w:t>nguồn</w:t>
+      </w:r>
+      <w:proofErr w:type="spellEnd"/>
+      <w:r>
+        <w:rPr>
+          <w:i/>
+        </w:rPr>
+        <w:t xml:space="preserve"> </w:t>
+      </w:r>
+      <w:proofErr w:type="spellStart"/>
+      <w:r>
+        <w:rPr>
+          <w:i/>
+        </w:rPr>
+        <w:t>mở</w:t>
+      </w:r>
+      <w:proofErr w:type="spellEnd"/>
+      <w:r>
+        <w:rPr>
+          <w:i/>
+        </w:rPr>
+        <w:t xml:space="preserve"> </w:t>
+      </w:r>
+      <w:proofErr w:type="spellStart"/>
+      <w:r>
+        <w:rPr>
+          <w:i/>
+        </w:rPr>
+        <w:t>này</w:t>
+      </w:r>
+      <w:proofErr w:type="spellEnd"/>
+      <w:r>
+        <w:rPr>
+          <w:i/>
+        </w:rPr>
+        <w:t xml:space="preserve">, </w:t>
+      </w:r>
+      <w:proofErr w:type="spellStart"/>
+      <w:r>
+        <w:rPr>
+          <w:i/>
+        </w:rPr>
+        <w:t>tìm</w:t>
+      </w:r>
+      <w:proofErr w:type="spellEnd"/>
+      <w:r>
+        <w:rPr>
+          <w:i/>
+        </w:rPr>
+        <w:t xml:space="preserve"> </w:t>
+      </w:r>
+      <w:proofErr w:type="spellStart"/>
+      <w:r>
+        <w:rPr>
+          <w:i/>
+        </w:rPr>
+        <w:t>hiểu</w:t>
+      </w:r>
+      <w:proofErr w:type="spellEnd"/>
+      <w:r>
+        <w:rPr>
+          <w:i/>
+        </w:rPr>
+        <w:t xml:space="preserve"> </w:t>
+      </w:r>
+      <w:proofErr w:type="spellStart"/>
+      <w:r>
+        <w:rPr>
+          <w:i/>
+        </w:rPr>
+        <w:t>và</w:t>
+      </w:r>
+      <w:proofErr w:type="spellEnd"/>
+      <w:r>
+        <w:rPr>
+          <w:i/>
+        </w:rPr>
+        <w:t xml:space="preserve"> </w:t>
+      </w:r>
+      <w:proofErr w:type="spellStart"/>
+      <w:r>
+        <w:rPr>
+          <w:i/>
+        </w:rPr>
+        <w:t>đem</w:t>
+      </w:r>
+      <w:proofErr w:type="spellEnd"/>
+      <w:r>
+        <w:rPr>
+          <w:i/>
+        </w:rPr>
+        <w:t xml:space="preserve"> </w:t>
+      </w:r>
+      <w:proofErr w:type="spellStart"/>
+      <w:r>
+        <w:rPr>
+          <w:i/>
+        </w:rPr>
+        <w:t>bán</w:t>
+      </w:r>
+      <w:proofErr w:type="spellEnd"/>
+      <w:r>
+        <w:rPr>
+          <w:i/>
+        </w:rPr>
+        <w:t xml:space="preserve"> </w:t>
+      </w:r>
+      <w:proofErr w:type="spellStart"/>
+      <w:r>
+        <w:rPr>
+          <w:i/>
+        </w:rPr>
+        <w:t>luôn</w:t>
+      </w:r>
+      <w:proofErr w:type="spellEnd"/>
+      <w:r>
+        <w:rPr>
+          <w:i/>
+        </w:rPr>
+        <w:t xml:space="preserve"> cho </w:t>
+      </w:r>
+      <w:proofErr w:type="spellStart"/>
+      <w:r>
+        <w:rPr>
+          <w:i/>
+        </w:rPr>
+        <w:t>người</w:t>
+      </w:r>
+      <w:proofErr w:type="spellEnd"/>
+      <w:r>
+        <w:rPr>
+          <w:i/>
+        </w:rPr>
+        <w:t xml:space="preserve"> </w:t>
+      </w:r>
+      <w:proofErr w:type="spellStart"/>
+      <w:r>
+        <w:rPr>
+          <w:i/>
+        </w:rPr>
+        <w:t>sử</w:t>
+      </w:r>
+      <w:proofErr w:type="spellEnd"/>
+      <w:r>
+        <w:rPr>
+          <w:i/>
+        </w:rPr>
+        <w:t xml:space="preserve"> </w:t>
+      </w:r>
+      <w:proofErr w:type="spellStart"/>
+      <w:r>
+        <w:rPr>
+          <w:i/>
+        </w:rPr>
+        <w:t>dụng</w:t>
       </w:r>
       <w:proofErr w:type="spellEnd"/>
     </w:p>
@@ -9099,63 +9104,71 @@
         <w:rPr>
           <w:i/>
         </w:rPr>
-        <w:t>vận</w:t>
-      </w:r>
-      <w:proofErr w:type="spellEnd"/>
-      <w:r>
-        <w:rPr>
-          <w:i/>
-        </w:rPr>
-        <w:t xml:space="preserve"> </w:t>
-      </w:r>
-      <w:proofErr w:type="spellStart"/>
-      <w:r>
-        <w:rPr>
-          <w:i/>
-        </w:rPr>
-        <w:t>hành</w:t>
-      </w:r>
-      <w:proofErr w:type="spellEnd"/>
-      <w:r>
-        <w:rPr>
-          <w:i/>
-        </w:rPr>
-        <w:t xml:space="preserve">, quản </w:t>
-      </w:r>
-      <w:proofErr w:type="spellStart"/>
-      <w:r>
-        <w:rPr>
-          <w:i/>
-        </w:rPr>
-        <w:t>lý</w:t>
-      </w:r>
-      <w:proofErr w:type="spellEnd"/>
-      <w:r>
-        <w:rPr>
-          <w:i/>
-        </w:rPr>
-        <w:t xml:space="preserve">, </w:t>
-      </w:r>
-      <w:proofErr w:type="spellStart"/>
-      <w:r>
-        <w:rPr>
-          <w:i/>
-        </w:rPr>
-        <w:t>hành</w:t>
-      </w:r>
-      <w:proofErr w:type="spellEnd"/>
-      <w:r>
-        <w:rPr>
-          <w:i/>
-        </w:rPr>
-        <w:t xml:space="preserve"> </w:t>
-      </w:r>
-      <w:proofErr w:type="spellStart"/>
-      <w:r>
-        <w:rPr>
-          <w:i/>
-        </w:rPr>
-        <w:t>chính</w:t>
+        <w:t>phát</w:t>
+      </w:r>
+      <w:proofErr w:type="spellEnd"/>
+      <w:r>
+        <w:rPr>
+          <w:i/>
+        </w:rPr>
+        <w:t xml:space="preserve"> </w:t>
+      </w:r>
+      <w:proofErr w:type="spellStart"/>
+      <w:proofErr w:type="gramStart"/>
+      <w:r>
+        <w:rPr>
+          <w:i/>
+        </w:rPr>
+        <w:t>triển</w:t>
+      </w:r>
+      <w:proofErr w:type="spellEnd"/>
+      <w:r>
+        <w:rPr>
+          <w:i/>
+        </w:rPr>
+        <w:t xml:space="preserve">  +</w:t>
+      </w:r>
+      <w:proofErr w:type="gramEnd"/>
+      <w:r>
+        <w:rPr>
+          <w:i/>
+        </w:rPr>
+        <w:t xml:space="preserve">  Chi </w:t>
+      </w:r>
+      <w:proofErr w:type="spellStart"/>
+      <w:r>
+        <w:rPr>
+          <w:i/>
+        </w:rPr>
+        <w:t>phí</w:t>
+      </w:r>
+      <w:proofErr w:type="spellEnd"/>
+      <w:r>
+        <w:rPr>
+          <w:i/>
+        </w:rPr>
+        <w:t xml:space="preserve"> </w:t>
+      </w:r>
+      <w:proofErr w:type="spellStart"/>
+      <w:r>
+        <w:rPr>
+          <w:i/>
+        </w:rPr>
+        <w:t>kiểm</w:t>
+      </w:r>
+      <w:proofErr w:type="spellEnd"/>
+      <w:r>
+        <w:rPr>
+          <w:i/>
+        </w:rPr>
+        <w:t xml:space="preserve"> </w:t>
+      </w:r>
+      <w:proofErr w:type="spellStart"/>
+      <w:r>
+        <w:rPr>
+          <w:i/>
+        </w:rPr>
+        <w:t>thử</w:t>
       </w:r>
       <w:proofErr w:type="spellEnd"/>
     </w:p>
@@ -9190,21 +9203,35 @@
         <w:rPr>
           <w:i/>
         </w:rPr>
-        <w:t>kính</w:t>
-      </w:r>
-      <w:proofErr w:type="spellEnd"/>
-      <w:r>
-        <w:rPr>
-          <w:i/>
-        </w:rPr>
-        <w:t xml:space="preserve"> </w:t>
-      </w:r>
-      <w:proofErr w:type="spellStart"/>
-      <w:r>
-        <w:rPr>
-          <w:i/>
-        </w:rPr>
-        <w:t>doanh</w:t>
+        <w:t>vận</w:t>
+      </w:r>
+      <w:proofErr w:type="spellEnd"/>
+      <w:r>
+        <w:rPr>
+          <w:i/>
+        </w:rPr>
+        <w:t xml:space="preserve"> </w:t>
+      </w:r>
+      <w:proofErr w:type="spellStart"/>
+      <w:r>
+        <w:rPr>
+          <w:i/>
+        </w:rPr>
+        <w:t>hành</w:t>
+      </w:r>
+      <w:proofErr w:type="spellEnd"/>
+      <w:r>
+        <w:rPr>
+          <w:i/>
+        </w:rPr>
+        <w:t xml:space="preserve">, quản </w:t>
+      </w:r>
+      <w:proofErr w:type="spellStart"/>
+      <w:r>
+        <w:rPr>
+          <w:i/>
+        </w:rPr>
+        <w:t>lý</w:t>
       </w:r>
       <w:proofErr w:type="spellEnd"/>
       <w:r>
@@ -9218,142 +9245,156 @@
         <w:rPr>
           <w:i/>
         </w:rPr>
-        <w:t>quảng</w:t>
-      </w:r>
-      <w:proofErr w:type="spellEnd"/>
-      <w:r>
-        <w:rPr>
-          <w:i/>
-        </w:rPr>
-        <w:t xml:space="preserve"> </w:t>
-      </w:r>
-      <w:proofErr w:type="spellStart"/>
-      <w:r>
-        <w:rPr>
-          <w:i/>
-        </w:rPr>
-        <w:t>cáo</w:t>
-      </w:r>
-      <w:proofErr w:type="spellEnd"/>
-      <w:r>
-        <w:rPr>
-          <w:i/>
-        </w:rPr>
-        <w:t xml:space="preserve">, </w:t>
-      </w:r>
-      <w:proofErr w:type="spellStart"/>
-      <w:r>
-        <w:rPr>
-          <w:i/>
-        </w:rPr>
-        <w:t>tiếp</w:t>
-      </w:r>
-      <w:proofErr w:type="spellEnd"/>
-      <w:r>
-        <w:rPr>
-          <w:i/>
-        </w:rPr>
-        <w:t xml:space="preserve"> thị</w:t>
-      </w:r>
+        <w:t>hành</w:t>
+      </w:r>
+      <w:proofErr w:type="spellEnd"/>
+      <w:r>
+        <w:rPr>
+          <w:i/>
+        </w:rPr>
+        <w:t xml:space="preserve"> </w:t>
+      </w:r>
+      <w:proofErr w:type="spellStart"/>
+      <w:r>
+        <w:rPr>
+          <w:i/>
+        </w:rPr>
+        <w:t>chính</w:t>
+      </w:r>
+      <w:proofErr w:type="spellEnd"/>
     </w:p>
     <w:p>
       <w:pPr>
-        <w:pStyle w:val="Heading1"/>
-      </w:pPr>
-      <w:bookmarkStart w:id="18" w:name="_Toc57272155"/>
-      <w:proofErr w:type="spellStart"/>
-      <w:r>
-        <w:t>Ước</w:t>
-      </w:r>
-      <w:proofErr w:type="spellEnd"/>
-      <w:r>
-        <w:t xml:space="preserve"> </w:t>
-      </w:r>
-      <w:proofErr w:type="spellStart"/>
-      <w:r>
-        <w:t>lượng</w:t>
-      </w:r>
-      <w:proofErr w:type="spellEnd"/>
-      <w:r>
-        <w:t xml:space="preserve"> </w:t>
-      </w:r>
-      <w:proofErr w:type="spellStart"/>
-      <w:r>
-        <w:t>chất</w:t>
-      </w:r>
-      <w:proofErr w:type="spellEnd"/>
-      <w:r>
-        <w:t xml:space="preserve"> </w:t>
-      </w:r>
-      <w:proofErr w:type="spellStart"/>
-      <w:r>
-        <w:t>lượng</w:t>
-      </w:r>
-      <w:bookmarkEnd w:id="18"/>
-      <w:proofErr w:type="spellEnd"/>
+        <w:rPr>
+          <w:i/>
+        </w:rPr>
+      </w:pPr>
+      <w:r>
+        <w:rPr>
+          <w:i/>
+        </w:rPr>
+        <w:t xml:space="preserve">Chi </w:t>
+      </w:r>
+      <w:proofErr w:type="spellStart"/>
+      <w:r>
+        <w:rPr>
+          <w:i/>
+        </w:rPr>
+        <w:t>phí</w:t>
+      </w:r>
+      <w:proofErr w:type="spellEnd"/>
+      <w:r>
+        <w:rPr>
+          <w:i/>
+        </w:rPr>
+        <w:t xml:space="preserve"> </w:t>
+      </w:r>
+      <w:proofErr w:type="spellStart"/>
+      <w:r>
+        <w:rPr>
+          <w:i/>
+        </w:rPr>
+        <w:t>kính</w:t>
+      </w:r>
+      <w:proofErr w:type="spellEnd"/>
+      <w:r>
+        <w:rPr>
+          <w:i/>
+        </w:rPr>
+        <w:t xml:space="preserve"> </w:t>
+      </w:r>
+      <w:proofErr w:type="spellStart"/>
+      <w:r>
+        <w:rPr>
+          <w:i/>
+        </w:rPr>
+        <w:t>doanh</w:t>
+      </w:r>
+      <w:proofErr w:type="spellEnd"/>
+      <w:r>
+        <w:rPr>
+          <w:i/>
+        </w:rPr>
+        <w:t xml:space="preserve">, </w:t>
+      </w:r>
+      <w:proofErr w:type="spellStart"/>
+      <w:r>
+        <w:rPr>
+          <w:i/>
+        </w:rPr>
+        <w:t>quảng</w:t>
+      </w:r>
+      <w:proofErr w:type="spellEnd"/>
+      <w:r>
+        <w:rPr>
+          <w:i/>
+        </w:rPr>
+        <w:t xml:space="preserve"> </w:t>
+      </w:r>
+      <w:proofErr w:type="spellStart"/>
+      <w:r>
+        <w:rPr>
+          <w:i/>
+        </w:rPr>
+        <w:t>cáo</w:t>
+      </w:r>
+      <w:proofErr w:type="spellEnd"/>
+      <w:r>
+        <w:rPr>
+          <w:i/>
+        </w:rPr>
+        <w:t xml:space="preserve">, </w:t>
+      </w:r>
+      <w:proofErr w:type="spellStart"/>
+      <w:r>
+        <w:rPr>
+          <w:i/>
+        </w:rPr>
+        <w:t>tiếp</w:t>
+      </w:r>
+      <w:proofErr w:type="spellEnd"/>
+      <w:r>
+        <w:rPr>
+          <w:i/>
+        </w:rPr>
+        <w:t xml:space="preserve"> thị</w:t>
+      </w:r>
     </w:p>
     <w:p>
       <w:pPr>
-        <w:rPr>
-          <w:i/>
-        </w:rPr>
-      </w:pPr>
-      <w:proofErr w:type="spellStart"/>
-      <w:r>
-        <w:rPr>
-          <w:i/>
-        </w:rPr>
+        <w:pStyle w:val="Heading1"/>
+      </w:pPr>
+      <w:bookmarkStart w:id="18" w:name="_Toc57272155"/>
+      <w:proofErr w:type="spellStart"/>
+      <w:r>
         <w:t>Ước</w:t>
       </w:r>
       <w:proofErr w:type="spellEnd"/>
       <w:r>
-        <w:rPr>
-          <w:i/>
-        </w:rPr>
-        <w:t xml:space="preserve"> </w:t>
-      </w:r>
-      <w:proofErr w:type="spellStart"/>
-      <w:r>
-        <w:rPr>
-          <w:i/>
-        </w:rPr>
+        <w:t xml:space="preserve"> </w:t>
+      </w:r>
+      <w:proofErr w:type="spellStart"/>
+      <w:r>
         <w:t>lượng</w:t>
       </w:r>
       <w:proofErr w:type="spellEnd"/>
       <w:r>
-        <w:rPr>
-          <w:i/>
-        </w:rPr>
-        <w:t xml:space="preserve"> </w:t>
-      </w:r>
-      <w:proofErr w:type="spellStart"/>
-      <w:r>
-        <w:rPr>
-          <w:i/>
-        </w:rPr>
-        <w:t>số</w:t>
-      </w:r>
-      <w:proofErr w:type="spellEnd"/>
-      <w:r>
-        <w:rPr>
-          <w:i/>
-        </w:rPr>
-        <w:t xml:space="preserve"> </w:t>
-      </w:r>
-      <w:proofErr w:type="spellStart"/>
-      <w:r>
-        <w:rPr>
-          <w:i/>
-        </w:rPr>
-        <w:t>dòng</w:t>
-      </w:r>
-      <w:proofErr w:type="spellEnd"/>
-      <w:r>
-        <w:rPr>
-          <w:i/>
-        </w:rPr>
-        <w:t xml:space="preserve"> code</w:t>
-      </w:r>
+        <w:t xml:space="preserve"> </w:t>
+      </w:r>
+      <w:proofErr w:type="spellStart"/>
+      <w:r>
+        <w:t>chất</w:t>
+      </w:r>
+      <w:proofErr w:type="spellEnd"/>
+      <w:r>
+        <w:t xml:space="preserve"> </w:t>
+      </w:r>
+      <w:proofErr w:type="spellStart"/>
+      <w:r>
+        <w:t>lượng</w:t>
+      </w:r>
+      <w:bookmarkEnd w:id="18"/>
+      <w:proofErr w:type="spellEnd"/>
     </w:p>
     <w:p>
       <w:pPr>
@@ -9401,44 +9442,61 @@
         <w:rPr>
           <w:i/>
         </w:rPr>
-        <w:t xml:space="preserve"> testcase </w:t>
+        <w:t xml:space="preserve"> </w:t>
+      </w:r>
+      <w:proofErr w:type="spellStart"/>
+      <w:r>
+        <w:rPr>
+          <w:i/>
+        </w:rPr>
+        <w:t>dòng</w:t>
+      </w:r>
+      <w:proofErr w:type="spellEnd"/>
+      <w:r>
+        <w:rPr>
+          <w:i/>
+        </w:rPr>
+        <w:t xml:space="preserve"> code</w:t>
       </w:r>
     </w:p>
     <w:p>
       <w:pPr>
         <w:rPr>
           <w:i/>
-          <w:lang w:val="fr-FR"/>
-        </w:rPr>
-      </w:pPr>
-      <w:r>
-        <w:rPr>
-          <w:i/>
-          <w:lang w:val="fr-FR"/>
-        </w:rPr>
-        <w:t xml:space="preserve">Qui </w:t>
-      </w:r>
-      <w:proofErr w:type="spellStart"/>
-      <w:r>
-        <w:rPr>
-          <w:i/>
-          <w:lang w:val="fr-FR"/>
-        </w:rPr>
-        <w:t>định</w:t>
-      </w:r>
-      <w:proofErr w:type="spellEnd"/>
-      <w:r>
-        <w:rPr>
-          <w:i/>
-          <w:lang w:val="fr-FR"/>
-        </w:rPr>
-        <w:t xml:space="preserve"> </w:t>
-      </w:r>
-      <w:proofErr w:type="spellStart"/>
-      <w:r>
-        <w:rPr>
-          <w:i/>
-          <w:lang w:val="fr-FR"/>
+        </w:rPr>
+      </w:pPr>
+      <w:proofErr w:type="spellStart"/>
+      <w:r>
+        <w:rPr>
+          <w:i/>
+        </w:rPr>
+        <w:t>Ước</w:t>
+      </w:r>
+      <w:proofErr w:type="spellEnd"/>
+      <w:r>
+        <w:rPr>
+          <w:i/>
+        </w:rPr>
+        <w:t xml:space="preserve"> </w:t>
+      </w:r>
+      <w:proofErr w:type="spellStart"/>
+      <w:r>
+        <w:rPr>
+          <w:i/>
+        </w:rPr>
+        <w:t>lượng</w:t>
+      </w:r>
+      <w:proofErr w:type="spellEnd"/>
+      <w:r>
+        <w:rPr>
+          <w:i/>
+        </w:rPr>
+        <w:t xml:space="preserve"> </w:t>
+      </w:r>
+      <w:proofErr w:type="spellStart"/>
+      <w:r>
+        <w:rPr>
+          <w:i/>
         </w:rPr>
         <w:t>số</w:t>
       </w:r>
@@ -9446,72 +9504,9 @@
       <w:r>
         <w:rPr>
           <w:i/>
-          <w:lang w:val="fr-FR"/>
-        </w:rPr>
-        <w:t xml:space="preserve"> </w:t>
-      </w:r>
-      <w:proofErr w:type="spellStart"/>
-      <w:r>
-        <w:rPr>
-          <w:i/>
-          <w:lang w:val="fr-FR"/>
-        </w:rPr>
-        <w:t>dòng</w:t>
-      </w:r>
-      <w:proofErr w:type="spellEnd"/>
-      <w:r>
-        <w:rPr>
-          <w:i/>
-          <w:lang w:val="fr-FR"/>
-        </w:rPr>
-        <w:t xml:space="preserve"> comme</w:t>
-      </w:r>
-      <w:r>
-        <w:rPr>
-          <w:i/>
-          <w:lang w:val="fr-FR"/>
-        </w:rPr>
-        <w:t xml:space="preserve">nt trên </w:t>
-      </w:r>
-      <w:proofErr w:type="spellStart"/>
-      <w:r>
-        <w:rPr>
-          <w:i/>
-          <w:lang w:val="fr-FR"/>
-        </w:rPr>
-        <w:t>mỗi</w:t>
-      </w:r>
-      <w:proofErr w:type="spellEnd"/>
-      <w:r>
-        <w:rPr>
-          <w:i/>
-          <w:lang w:val="fr-FR"/>
-        </w:rPr>
-        <w:t xml:space="preserve"> </w:t>
-      </w:r>
-      <w:proofErr w:type="spellStart"/>
-      <w:r>
-        <w:rPr>
-          <w:i/>
-          <w:lang w:val="fr-FR"/>
-        </w:rPr>
-        <w:t>K</w:t>
-      </w:r>
-      <w:r>
-        <w:rPr>
-          <w:i/>
-          <w:lang w:val="fr-FR"/>
-        </w:rPr>
-        <w:t>l</w:t>
-      </w:r>
-      <w:r>
-        <w:rPr>
-          <w:i/>
-          <w:lang w:val="fr-FR"/>
-        </w:rPr>
-        <w:t>oc</w:t>
-      </w:r>
-      <w:proofErr w:type="spellEnd"/>
+        </w:rPr>
+        <w:t xml:space="preserve"> testcase </w:t>
+      </w:r>
     </w:p>
     <w:p>
       <w:pPr>
@@ -9549,7 +9544,7 @@
           <w:i/>
           <w:lang w:val="fr-FR"/>
         </w:rPr>
-        <w:t>về</w:t>
+        <w:t>số</w:t>
       </w:r>
       <w:proofErr w:type="spellEnd"/>
       <w:r>
@@ -9565,7 +9560,7 @@
           <w:i/>
           <w:lang w:val="fr-FR"/>
         </w:rPr>
-        <w:t>số</w:t>
+        <w:t>dòng</w:t>
       </w:r>
       <w:proofErr w:type="spellEnd"/>
       <w:r>
@@ -9573,23 +9568,133 @@
           <w:i/>
           <w:lang w:val="fr-FR"/>
         </w:rPr>
-        <w:t xml:space="preserve"> unit test, au</w:t>
+        <w:t xml:space="preserve"> comme</w:t>
       </w:r>
       <w:r>
         <w:rPr>
           <w:i/>
           <w:lang w:val="fr-FR"/>
         </w:rPr>
-        <w:t>tomation test</w:t>
-      </w:r>
+        <w:t xml:space="preserve">nt trên </w:t>
+      </w:r>
+      <w:proofErr w:type="spellStart"/>
+      <w:r>
+        <w:rPr>
+          <w:i/>
+          <w:lang w:val="fr-FR"/>
+        </w:rPr>
+        <w:t>mỗi</w:t>
+      </w:r>
+      <w:proofErr w:type="spellEnd"/>
+      <w:r>
+        <w:rPr>
+          <w:i/>
+          <w:lang w:val="fr-FR"/>
+        </w:rPr>
+        <w:t xml:space="preserve"> </w:t>
+      </w:r>
+      <w:proofErr w:type="spellStart"/>
+      <w:r>
+        <w:rPr>
+          <w:i/>
+          <w:lang w:val="fr-FR"/>
+        </w:rPr>
+        <w:t>K</w:t>
+      </w:r>
+      <w:r>
+        <w:rPr>
+          <w:i/>
+          <w:lang w:val="fr-FR"/>
+        </w:rPr>
+        <w:t>l</w:t>
+      </w:r>
+      <w:r>
+        <w:rPr>
+          <w:i/>
+          <w:lang w:val="fr-FR"/>
+        </w:rPr>
+        <w:t>oc</w:t>
+      </w:r>
+      <w:proofErr w:type="spellEnd"/>
     </w:p>
     <w:p>
       <w:pPr>
+        <w:rPr>
+          <w:i/>
+          <w:lang w:val="fr-FR"/>
+        </w:rPr>
+      </w:pPr>
+      <w:r>
+        <w:rPr>
+          <w:i/>
+          <w:lang w:val="fr-FR"/>
+        </w:rPr>
+        <w:t xml:space="preserve">Qui </w:t>
+      </w:r>
+      <w:proofErr w:type="spellStart"/>
+      <w:r>
+        <w:rPr>
+          <w:i/>
+          <w:lang w:val="fr-FR"/>
+        </w:rPr>
+        <w:t>định</w:t>
+      </w:r>
+      <w:proofErr w:type="spellEnd"/>
+      <w:r>
+        <w:rPr>
+          <w:i/>
+          <w:lang w:val="fr-FR"/>
+        </w:rPr>
+        <w:t xml:space="preserve"> </w:t>
+      </w:r>
+      <w:proofErr w:type="spellStart"/>
+      <w:r>
+        <w:rPr>
+          <w:i/>
+          <w:lang w:val="fr-FR"/>
+        </w:rPr>
+        <w:t>về</w:t>
+      </w:r>
+      <w:proofErr w:type="spellEnd"/>
+      <w:r>
+        <w:rPr>
+          <w:i/>
+          <w:lang w:val="fr-FR"/>
+        </w:rPr>
+        <w:t xml:space="preserve"> </w:t>
+      </w:r>
+      <w:proofErr w:type="spellStart"/>
+      <w:r>
+        <w:rPr>
+          <w:i/>
+          <w:lang w:val="fr-FR"/>
+        </w:rPr>
+        <w:t>số</w:t>
+      </w:r>
+      <w:proofErr w:type="spellEnd"/>
+      <w:r>
+        <w:rPr>
+          <w:i/>
+          <w:lang w:val="fr-FR"/>
+        </w:rPr>
+        <w:t xml:space="preserve"> unit test, au</w:t>
+      </w:r>
+      <w:r>
+        <w:rPr>
+          <w:i/>
+          <w:lang w:val="fr-FR"/>
+        </w:rPr>
+        <w:t>tomation test</w:t>
+      </w:r>
+    </w:p>
+    <w:p>
+      <w:pPr>
         <w:pStyle w:val="Heading1"/>
       </w:pPr>
       <w:bookmarkStart w:id="19" w:name="_Toc57272156"/>
       <w:proofErr w:type="spellStart"/>
       <w:r>
+        <w:lastRenderedPageBreak/>
         <w:t>Đóng</w:t>
       </w:r>
       <w:proofErr w:type="spellEnd"/>
@@ -9632,6 +9737,7 @@
       </w:r>
       <w:proofErr w:type="spellEnd"/>
     </w:p>
+    <w:p/>
     <w:p>
       <w:pPr>
         <w:pStyle w:val="Heading2"/>
@@ -10050,6 +10156,12 @@
       <w:r>
         <w:t xml:space="preserve"> án</w:t>
       </w:r>
+    </w:p>
+    <w:p>
+      <w:pPr>
+        <w:pStyle w:val="ListParagraph"/>
+        <w:ind w:left="720"/>
+      </w:pPr>
     </w:p>
     <w:p>
       <w:pPr>
@@ -10766,7 +10878,7 @@
                               <wp:inline distT="0" distB="0" distL="0" distR="0" wp14:anchorId="28D330D0" wp14:editId="49046A3D">
                                 <wp:extent cx="579755" cy="291465"/>
                                 <wp:effectExtent l="0" t="0" r="0" b="0"/>
-                                <wp:docPr id="1" name="Picture 1"/>
+                                <wp:docPr id="2" name="Picture 2"/>
                                 <wp:cNvGraphicFramePr>
                                   <a:graphicFrameLocks xmlns:a="http://schemas.openxmlformats.org/drawingml/2006/main" noChangeAspect="1"/>
                                 </wp:cNvGraphicFramePr>
@@ -10892,47 +11004,7 @@
         <w:color w:val="C00000"/>
         <w:lang w:eastAsia="ar-SA" w:bidi="ar-SA"/>
       </w:rPr>
-      <w:t xml:space="preserve">Project </w:t>
-    </w:r>
-    <w:r>
-      <w:rPr>
-        <w:i/>
-        <w:color w:val="C00000"/>
-        <w:lang w:eastAsia="ar-SA" w:bidi="ar-SA"/>
-      </w:rPr>
-      <w:fldChar w:fldCharType="begin"/>
-    </w:r>
-    <w:r>
-      <w:rPr>
-        <w:i/>
-        <w:color w:val="C00000"/>
-        <w:lang w:eastAsia="ar-SA" w:bidi="ar-SA"/>
-      </w:rPr>
-      <w:instrText xml:space="preserve"> DOCPROPERTY  Project  \* MERGEFORMAT </w:instrText>
-    </w:r>
-    <w:r>
-      <w:rPr>
-        <w:i/>
-        <w:color w:val="C00000"/>
-        <w:lang w:eastAsia="ar-SA" w:bidi="ar-SA"/>
-      </w:rPr>
-      <w:fldChar w:fldCharType="separate"/>
-    </w:r>
-    <w:r>
-      <w:rPr>
-        <w:i/>
-        <w:color w:val="C00000"/>
-        <w:lang w:eastAsia="ar-SA" w:bidi="ar-SA"/>
-      </w:rPr>
-      <w:t>Name of Project</w:t>
-    </w:r>
-    <w:r>
-      <w:rPr>
-        <w:i/>
-        <w:color w:val="C00000"/>
-        <w:lang w:eastAsia="ar-SA" w:bidi="ar-SA"/>
-      </w:rPr>
-      <w:fldChar w:fldCharType="end"/>
+      <w:t>Translate Toolkit</w:t>
     </w:r>
     <w:r>
       <w:rPr>
@@ -11060,77 +11132,7 @@
         <w:color w:val="C00000"/>
         <w:lang w:eastAsia="ar-SA" w:bidi="ar-SA"/>
       </w:rPr>
-      <w:fldChar w:fldCharType="begin"/>
-    </w:r>
-    <w:r>
-      <w:rPr>
-        <w:i/>
-        <w:color w:val="C00000"/>
-        <w:lang w:eastAsia="ar-SA" w:bidi="ar-SA"/>
-      </w:rPr>
-      <w:instrText xml:space="preserve"> SUBJECT   \* MERGEFORMAT </w:instrText>
-    </w:r>
-    <w:r>
-      <w:rPr>
-        <w:i/>
-        <w:color w:val="C00000"/>
-        <w:lang w:eastAsia="ar-SA" w:bidi="ar-SA"/>
-      </w:rPr>
-      <w:fldChar w:fldCharType="separate"/>
-    </w:r>
-    <w:proofErr w:type="spellStart"/>
-    <w:r>
-      <w:rPr>
-        <w:i/>
-        <w:color w:val="C00000"/>
-        <w:lang w:eastAsia="ar-SA" w:bidi="ar-SA"/>
-      </w:rPr>
-      <w:t>Tên</w:t>
-    </w:r>
-    <w:proofErr w:type="spellEnd"/>
-    <w:r>
-      <w:rPr>
-        <w:i/>
-        <w:color w:val="C00000"/>
-        <w:lang w:eastAsia="ar-SA" w:bidi="ar-SA"/>
-      </w:rPr>
-      <w:t xml:space="preserve"> dự án </w:t>
-    </w:r>
-    <w:proofErr w:type="spellStart"/>
-    <w:r>
-      <w:rPr>
-        <w:i/>
-        <w:color w:val="C00000"/>
-        <w:lang w:eastAsia="ar-SA" w:bidi="ar-SA"/>
-      </w:rPr>
-      <w:t>nguồn</w:t>
-    </w:r>
-    <w:proofErr w:type="spellEnd"/>
-    <w:r>
-      <w:rPr>
-        <w:i/>
-        <w:color w:val="C00000"/>
-        <w:lang w:eastAsia="ar-SA" w:bidi="ar-SA"/>
-      </w:rPr>
-      <w:t xml:space="preserve"> </w:t>
-    </w:r>
-    <w:proofErr w:type="spellStart"/>
-    <w:r>
-      <w:rPr>
-        <w:i/>
-        <w:color w:val="C00000"/>
-        <w:lang w:eastAsia="ar-SA" w:bidi="ar-SA"/>
-      </w:rPr>
-      <w:t>mở</w:t>
-    </w:r>
-    <w:proofErr w:type="spellEnd"/>
-    <w:r>
-      <w:rPr>
-        <w:i/>
-        <w:color w:val="C00000"/>
-        <w:lang w:eastAsia="ar-SA" w:bidi="ar-SA"/>
-      </w:rPr>
-      <w:fldChar w:fldCharType="end"/>
+      <w:t>Translate Toolkit</w:t>
     </w:r>
   </w:p>
   <w:p/>
@@ -16069,6 +16071,17 @@
       <w:lang w:eastAsia="hi-IN" w:bidi="hi-IN"/>
     </w:rPr>
   </w:style>
+  <w:style w:type="character" w:styleId="FollowedHyperlink">
+    <w:name w:val="FollowedHyperlink"/>
+    <w:basedOn w:val="DefaultParagraphFont"/>
+    <w:semiHidden/>
+    <w:unhideWhenUsed/>
+    <w:rsid w:val="00716A13"/>
+    <w:rPr>
+      <w:color w:val="800080" w:themeColor="followedHyperlink"/>
+      <w:u w:val="single"/>
+    </w:rPr>
+  </w:style>
 </w:styles>
 </file>
 
@@ -16360,7 +16373,7 @@
 </file>
 
 <file path=customXml/itemProps1.xml><?xml version="1.0" encoding="utf-8"?>
-<ds:datastoreItem xmlns:ds="http://schemas.openxmlformats.org/officeDocument/2006/customXml" ds:itemID="{46D8B262-AD6F-4788-A303-7141555DC082}">
+<ds:datastoreItem xmlns:ds="http://schemas.openxmlformats.org/officeDocument/2006/customXml" ds:itemID="{1628F209-FD2B-46D8-AD21-D3BAFFF97407}">
   <ds:schemaRefs>
     <ds:schemaRef ds:uri="http://schemas.openxmlformats.org/officeDocument/2006/bibliography"/>
   </ds:schemaRefs>

</xml_diff>

<commit_message>
update-Quản Lý dự án
</commit_message>
<xml_diff>
--- a/docs/ProjectManagement.docx
+++ b/docs/ProjectManagement.docx
@@ -1,6 +1,6 @@
 
 <file path=word/document.xml><?xml version="1.0" encoding="utf-8"?>
-<w:document xmlns:wpc="http://schemas.microsoft.com/office/word/2010/wordprocessingCanvas" xmlns:cx="http://schemas.microsoft.com/office/drawing/2014/chartex" xmlns:cx1="http://schemas.microsoft.com/office/drawing/2015/9/8/chartex" xmlns:cx2="http://schemas.microsoft.com/office/drawing/2015/10/21/chartex" xmlns:cx3="http://schemas.microsoft.com/office/drawing/2016/5/9/chartex" xmlns:cx4="http://schemas.microsoft.com/office/drawing/2016/5/10/chartex" xmlns:cx5="http://schemas.microsoft.com/office/drawing/2016/5/11/chartex" xmlns:cx6="http://schemas.microsoft.com/office/drawing/2016/5/12/chartex" xmlns:cx7="http://schemas.microsoft.com/office/drawing/2016/5/13/chartex" xmlns:cx8="http://schemas.microsoft.com/office/drawing/2016/5/14/chartex" xmlns:mc="http://schemas.openxmlformats.org/markup-compatibility/2006" xmlns:aink="http://schemas.microsoft.com/office/drawing/2016/ink" xmlns:am3d="http://schemas.microsoft.com/office/drawing/2017/model3d" xmlns:o="urn:schemas-microsoft-com:office:office" xmlns:r="http://schemas.openxmlformats.org/officeDocument/2006/relationships" xmlns:m="http://schemas.openxmlformats.org/officeDocument/2006/math" xmlns:v="urn:schemas-microsoft-com:vml" xmlns:wp14="http://schemas.microsoft.com/office/word/2010/wordprocessingDrawing" xmlns:wp="http://schemas.openxmlformats.org/drawingml/2006/wordprocessingDrawing" xmlns:w10="urn:schemas-microsoft-com:office:word" xmlns:w="http://schemas.openxmlformats.org/wordprocessingml/2006/main" xmlns:w14="http://schemas.microsoft.com/office/word/2010/wordml" xmlns:w15="http://schemas.microsoft.com/office/word/2012/wordml" xmlns:w16cid="http://schemas.microsoft.com/office/word/2016/wordml/cid" xmlns:w16se="http://schemas.microsoft.com/office/word/2015/wordml/symex" xmlns:wpg="http://schemas.microsoft.com/office/word/2010/wordprocessingGroup" xmlns:wpi="http://schemas.microsoft.com/office/word/2010/wordprocessingInk" xmlns:wne="http://schemas.microsoft.com/office/word/2006/wordml" xmlns:wps="http://schemas.microsoft.com/office/word/2010/wordprocessingShape" mc:Ignorable="w14 w15 w16se w16cid wp14">
+<w:document xmlns:wpc="http://schemas.microsoft.com/office/word/2010/wordprocessingCanvas" xmlns:cx="http://schemas.microsoft.com/office/drawing/2014/chartex" xmlns:mc="http://schemas.openxmlformats.org/markup-compatibility/2006" xmlns:o="urn:schemas-microsoft-com:office:office" xmlns:r="http://schemas.openxmlformats.org/officeDocument/2006/relationships" xmlns:m="http://schemas.openxmlformats.org/officeDocument/2006/math" xmlns:v="urn:schemas-microsoft-com:vml" xmlns:wp14="http://schemas.microsoft.com/office/word/2010/wordprocessingDrawing" xmlns:wp="http://schemas.openxmlformats.org/drawingml/2006/wordprocessingDrawing" xmlns:w10="urn:schemas-microsoft-com:office:word" xmlns:w="http://schemas.openxmlformats.org/wordprocessingml/2006/main" xmlns:w14="http://schemas.microsoft.com/office/word/2010/wordml" xmlns:w15="http://schemas.microsoft.com/office/word/2012/wordml" xmlns:w16se="http://schemas.microsoft.com/office/word/2015/wordml/symex" xmlns:wpg="http://schemas.microsoft.com/office/word/2010/wordprocessingGroup" xmlns:wpi="http://schemas.microsoft.com/office/word/2010/wordprocessingInk" xmlns:wne="http://schemas.microsoft.com/office/word/2006/wordml" xmlns:wps="http://schemas.microsoft.com/office/word/2010/wordprocessingShape" mc:Ignorable="w14 w15 w16se wp14">
   <w:background w:color="FFFFFF"/>
   <w:body>
     <w:p>
@@ -22,6 +22,7 @@
           <w:color w:val="2A62A6"/>
           <w:sz w:val="32"/>
           <w:szCs w:val="32"/>
+          <w:lang w:eastAsia="en-US" w:bidi="ar-SA"/>
         </w:rPr>
         <mc:AlternateContent>
           <mc:Choice Requires="wps">
@@ -73,6 +74,7 @@
                             <w:r>
                               <w:rPr>
                                 <w:noProof/>
+                                <w:lang w:eastAsia="en-US" w:bidi="ar-SA"/>
                               </w:rPr>
                               <w:drawing>
                                 <wp:inline distT="0" distB="0" distL="0" distR="0" wp14:anchorId="6C983D99" wp14:editId="0E2D2049">
@@ -125,7 +127,7 @@
               </wp:anchor>
             </w:drawing>
           </mc:Choice>
-          <mc:Fallback>
+          <mc:Fallback xmlns:w16cid="http://schemas.microsoft.com/office/word/2016/wordml/cid" xmlns:am3d="http://schemas.microsoft.com/office/drawing/2017/model3d" xmlns:aink="http://schemas.microsoft.com/office/drawing/2016/ink" xmlns:cx8="http://schemas.microsoft.com/office/drawing/2016/5/14/chartex" xmlns:cx7="http://schemas.microsoft.com/office/drawing/2016/5/13/chartex" xmlns:cx6="http://schemas.microsoft.com/office/drawing/2016/5/12/chartex" xmlns:cx5="http://schemas.microsoft.com/office/drawing/2016/5/11/chartex" xmlns:cx4="http://schemas.microsoft.com/office/drawing/2016/5/10/chartex" xmlns:cx3="http://schemas.microsoft.com/office/drawing/2016/5/9/chartex" xmlns:cx2="http://schemas.microsoft.com/office/drawing/2015/10/21/chartex" xmlns:cx1="http://schemas.microsoft.com/office/drawing/2015/9/8/chartex">
             <w:pict>
               <v:shapetype w14:anchorId="3470755F" id="_x0000_t202" coordsize="21600,21600" o:spt="202" path="m,l,21600r21600,l21600,xe">
                 <v:stroke joinstyle="miter"/>
@@ -336,7 +338,7 @@
           <w:sz w:val="58"/>
           <w:szCs w:val="48"/>
         </w:rPr>
-        <w:t xml:space="preserve"> dự án </w:t>
+        <w:t xml:space="preserve"> </w:t>
       </w:r>
       <w:proofErr w:type="spellStart"/>
       <w:r>
@@ -347,7 +349,7 @@
           <w:sz w:val="58"/>
           <w:szCs w:val="48"/>
         </w:rPr>
-        <w:t>nguồn</w:t>
+        <w:t>dự</w:t>
       </w:r>
       <w:proofErr w:type="spellEnd"/>
       <w:r>
@@ -369,7 +371,7 @@
           <w:sz w:val="58"/>
           <w:szCs w:val="48"/>
         </w:rPr>
-        <w:t>mở</w:t>
+        <w:t>án</w:t>
       </w:r>
       <w:proofErr w:type="spellEnd"/>
       <w:r>
@@ -380,8 +382,9 @@
           <w:sz w:val="58"/>
           <w:szCs w:val="48"/>
         </w:rPr>
-        <w:fldChar w:fldCharType="end"/>
-      </w:r>
+        <w:t xml:space="preserve"> </w:t>
+      </w:r>
+      <w:proofErr w:type="spellStart"/>
       <w:r>
         <w:rPr>
           <w:rFonts w:cs="Arial"/>
@@ -390,6 +393,49 @@
           <w:sz w:val="58"/>
           <w:szCs w:val="48"/>
         </w:rPr>
+        <w:t>nguồn</w:t>
+      </w:r>
+      <w:proofErr w:type="spellEnd"/>
+      <w:r>
+        <w:rPr>
+          <w:rFonts w:cs="Arial"/>
+          <w:b/>
+          <w:color w:val="951B13"/>
+          <w:sz w:val="58"/>
+          <w:szCs w:val="48"/>
+        </w:rPr>
+        <w:t xml:space="preserve"> </w:t>
+      </w:r>
+      <w:proofErr w:type="spellStart"/>
+      <w:r>
+        <w:rPr>
+          <w:rFonts w:cs="Arial"/>
+          <w:b/>
+          <w:color w:val="951B13"/>
+          <w:sz w:val="58"/>
+          <w:szCs w:val="48"/>
+        </w:rPr>
+        <w:t>mở</w:t>
+      </w:r>
+      <w:proofErr w:type="spellEnd"/>
+      <w:r>
+        <w:rPr>
+          <w:rFonts w:cs="Arial"/>
+          <w:b/>
+          <w:color w:val="951B13"/>
+          <w:sz w:val="58"/>
+          <w:szCs w:val="48"/>
+        </w:rPr>
+        <w:fldChar w:fldCharType="end"/>
+      </w:r>
+      <w:r>
+        <w:rPr>
+          <w:rFonts w:cs="Arial"/>
+          <w:b/>
+          <w:color w:val="951B13"/>
+          <w:sz w:val="58"/>
+          <w:szCs w:val="48"/>
+        </w:rPr>
         <w:t xml:space="preserve"> </w:t>
       </w:r>
     </w:p>
@@ -445,7 +491,43 @@
           <w:i/>
           <w:sz w:val="42"/>
         </w:rPr>
-        <w:t xml:space="preserve"> dự án </w:t>
+        <w:t xml:space="preserve"> </w:t>
+      </w:r>
+      <w:proofErr w:type="spellStart"/>
+      <w:r>
+        <w:rPr>
+          <w:b/>
+          <w:i/>
+          <w:sz w:val="42"/>
+        </w:rPr>
+        <w:t>dự</w:t>
+      </w:r>
+      <w:proofErr w:type="spellEnd"/>
+      <w:r>
+        <w:rPr>
+          <w:b/>
+          <w:i/>
+          <w:sz w:val="42"/>
+        </w:rPr>
+        <w:t xml:space="preserve"> </w:t>
+      </w:r>
+      <w:proofErr w:type="spellStart"/>
+      <w:r>
+        <w:rPr>
+          <w:b/>
+          <w:i/>
+          <w:sz w:val="42"/>
+        </w:rPr>
+        <w:t>án</w:t>
+      </w:r>
+      <w:proofErr w:type="spellEnd"/>
+      <w:r>
+        <w:rPr>
+          <w:b/>
+          <w:i/>
+          <w:sz w:val="42"/>
+        </w:rPr>
+        <w:t xml:space="preserve"> </w:t>
       </w:r>
       <w:proofErr w:type="spellStart"/>
       <w:r>
@@ -2672,8 +2754,13 @@
             </w:r>
             <w:proofErr w:type="spellEnd"/>
             <w:r>
-              <w:t xml:space="preserve"> lập</w:t>
+              <w:t xml:space="preserve"> </w:t>
             </w:r>
+            <w:proofErr w:type="spellStart"/>
+            <w:r>
+              <w:t>lập</w:t>
+            </w:r>
+            <w:proofErr w:type="spellEnd"/>
           </w:p>
         </w:tc>
         <w:tc>
@@ -2776,8 +2863,13 @@
             </w:r>
             <w:proofErr w:type="spellEnd"/>
             <w:r>
-              <w:t xml:space="preserve"> lập</w:t>
+              <w:t xml:space="preserve"> </w:t>
             </w:r>
+            <w:proofErr w:type="spellStart"/>
+            <w:r>
+              <w:t>lập</w:t>
+            </w:r>
+            <w:proofErr w:type="spellEnd"/>
           </w:p>
         </w:tc>
         <w:tc>
@@ -2794,8 +2886,13 @@
             </w:r>
             <w:proofErr w:type="spellEnd"/>
             <w:r>
-              <w:t xml:space="preserve"> duyệt</w:t>
+              <w:t xml:space="preserve"> </w:t>
             </w:r>
+            <w:proofErr w:type="spellStart"/>
+            <w:r>
+              <w:t>duyệt</w:t>
+            </w:r>
+            <w:proofErr w:type="spellEnd"/>
           </w:p>
         </w:tc>
       </w:tr>
@@ -3190,9 +3287,14 @@
         <w:pStyle w:val="Heading1"/>
       </w:pPr>
       <w:bookmarkStart w:id="0" w:name="_Toc57272138"/>
+      <w:proofErr w:type="spellStart"/>
       <w:r>
         <w:lastRenderedPageBreak/>
-        <w:t xml:space="preserve">Giới </w:t>
+        <w:t>Giới</w:t>
+      </w:r>
+      <w:proofErr w:type="spellEnd"/>
+      <w:r>
+        <w:t xml:space="preserve"> </w:t>
       </w:r>
       <w:proofErr w:type="spellStart"/>
       <w:r>
@@ -3200,9 +3302,22 @@
       </w:r>
       <w:proofErr w:type="spellEnd"/>
       <w:r>
-        <w:t xml:space="preserve"> dự án</w:t>
+        <w:t xml:space="preserve"> </w:t>
+      </w:r>
+      <w:proofErr w:type="spellStart"/>
+      <w:r>
+        <w:t>dự</w:t>
+      </w:r>
+      <w:proofErr w:type="spellEnd"/>
+      <w:r>
+        <w:t xml:space="preserve"> </w:t>
+      </w:r>
+      <w:proofErr w:type="spellStart"/>
+      <w:r>
+        <w:t>án</w:t>
       </w:r>
       <w:bookmarkEnd w:id="0"/>
+      <w:proofErr w:type="spellEnd"/>
     </w:p>
     <w:p/>
     <w:p>
@@ -3226,10 +3341,20 @@
       <w:r>
         <w:t xml:space="preserve"> </w:t>
       </w:r>
-      <w:r>
-        <w:t>dự án</w:t>
+      <w:proofErr w:type="spellStart"/>
+      <w:r>
+        <w:t>dự</w:t>
+      </w:r>
+      <w:proofErr w:type="spellEnd"/>
+      <w:r>
+        <w:t xml:space="preserve"> </w:t>
+      </w:r>
+      <w:proofErr w:type="spellStart"/>
+      <w:r>
+        <w:t>án</w:t>
       </w:r>
       <w:bookmarkEnd w:id="1"/>
+      <w:proofErr w:type="spellEnd"/>
     </w:p>
     <w:p>
       <w:pPr>
@@ -3302,12 +3427,21 @@
         </w:rPr>
         <w:t xml:space="preserve"> </w:t>
       </w:r>
-      <w:r>
-        <w:rPr>
-          <w:i/>
-          <w:iCs/>
-        </w:rPr>
-        <w:t xml:space="preserve">chức </w:t>
+      <w:proofErr w:type="spellStart"/>
+      <w:r>
+        <w:rPr>
+          <w:i/>
+          <w:iCs/>
+        </w:rPr>
+        <w:t>chức</w:t>
+      </w:r>
+      <w:proofErr w:type="spellEnd"/>
+      <w:r>
+        <w:rPr>
+          <w:i/>
+          <w:iCs/>
+        </w:rPr>
+        <w:t xml:space="preserve"> </w:t>
       </w:r>
       <w:proofErr w:type="spellStart"/>
       <w:r>
@@ -3426,7 +3560,15 @@
       </w:r>
       <w:proofErr w:type="spellEnd"/>
       <w:r>
-        <w:t xml:space="preserve"> quản </w:t>
+        <w:t xml:space="preserve"> </w:t>
+      </w:r>
+      <w:proofErr w:type="spellStart"/>
+      <w:r>
+        <w:t>quản</w:t>
+      </w:r>
+      <w:proofErr w:type="spellEnd"/>
+      <w:r>
+        <w:t xml:space="preserve"> </w:t>
       </w:r>
       <w:proofErr w:type="spellStart"/>
       <w:r>
@@ -3443,12 +3585,21 @@
         </w:rPr>
         <w:t xml:space="preserve">Link </w:t>
       </w:r>
+      <w:proofErr w:type="spellStart"/>
       <w:r>
         <w:rPr>
           <w:b/>
           <w:bCs/>
         </w:rPr>
-        <w:t xml:space="preserve">Quản </w:t>
+        <w:t>Quản</w:t>
+      </w:r>
+      <w:proofErr w:type="spellEnd"/>
+      <w:r>
+        <w:rPr>
+          <w:b/>
+          <w:bCs/>
+        </w:rPr>
+        <w:t xml:space="preserve"> </w:t>
       </w:r>
       <w:proofErr w:type="spellStart"/>
       <w:r>
@@ -3596,59 +3747,68 @@
         </w:rPr>
         <w:t xml:space="preserve">Link </w:t>
       </w:r>
+      <w:proofErr w:type="spellStart"/>
       <w:r>
         <w:rPr>
           <w:b/>
           <w:bCs/>
         </w:rPr>
-        <w:t xml:space="preserve">Quản </w:t>
-      </w:r>
-      <w:proofErr w:type="spellStart"/>
+        <w:t>Quản</w:t>
+      </w:r>
+      <w:proofErr w:type="spellEnd"/>
       <w:r>
         <w:rPr>
           <w:b/>
           <w:bCs/>
         </w:rPr>
-        <w:t>lý</w:t>
-      </w:r>
-      <w:proofErr w:type="spellEnd"/>
+        <w:t xml:space="preserve"> </w:t>
+      </w:r>
+      <w:proofErr w:type="spellStart"/>
       <w:r>
         <w:rPr>
           <w:b/>
           <w:bCs/>
         </w:rPr>
-        <w:t xml:space="preserve"> </w:t>
-      </w:r>
-      <w:proofErr w:type="spellStart"/>
+        <w:t>lý</w:t>
+      </w:r>
+      <w:proofErr w:type="spellEnd"/>
       <w:r>
         <w:rPr>
           <w:b/>
           <w:bCs/>
         </w:rPr>
-        <w:t>mã</w:t>
-      </w:r>
-      <w:proofErr w:type="spellEnd"/>
+        <w:t xml:space="preserve"> </w:t>
+      </w:r>
+      <w:proofErr w:type="spellStart"/>
       <w:r>
         <w:rPr>
           <w:b/>
           <w:bCs/>
         </w:rPr>
-        <w:t xml:space="preserve"> </w:t>
-      </w:r>
-      <w:proofErr w:type="spellStart"/>
+        <w:t>mã</w:t>
+      </w:r>
+      <w:proofErr w:type="spellEnd"/>
       <w:r>
         <w:rPr>
           <w:b/>
           <w:bCs/>
         </w:rPr>
-        <w:t>nguồn</w:t>
-      </w:r>
-      <w:proofErr w:type="spellEnd"/>
+        <w:t xml:space="preserve"> </w:t>
+      </w:r>
+      <w:proofErr w:type="spellStart"/>
       <w:r>
         <w:rPr>
           <w:b/>
           <w:bCs/>
         </w:rPr>
+        <w:t>nguồn</w:t>
+      </w:r>
+      <w:proofErr w:type="spellEnd"/>
+      <w:r>
+        <w:rPr>
+          <w:b/>
+          <w:bCs/>
+        </w:rPr>
         <w:t>:</w:t>
       </w:r>
       <w:r>
@@ -3664,7 +3824,15 @@
         <w:t>ub</w:t>
       </w:r>
       <w:r>
-        <w:t xml:space="preserve">/GitLab </w:t>
+        <w:t>/</w:t>
+      </w:r>
+      <w:proofErr w:type="spellStart"/>
+      <w:r>
+        <w:t>GitLab</w:t>
+      </w:r>
+      <w:proofErr w:type="spellEnd"/>
+      <w:r>
+        <w:t xml:space="preserve"> </w:t>
       </w:r>
       <w:r>
         <w:rPr>
@@ -3734,7 +3902,15 @@
       </w:r>
       <w:proofErr w:type="spellEnd"/>
       <w:r>
-        <w:t xml:space="preserve"> nhân </w:t>
+        <w:t xml:space="preserve"> </w:t>
+      </w:r>
+      <w:proofErr w:type="spellStart"/>
+      <w:r>
+        <w:t>nhân</w:t>
+      </w:r>
+      <w:proofErr w:type="spellEnd"/>
+      <w:r>
+        <w:t xml:space="preserve"> </w:t>
       </w:r>
       <w:proofErr w:type="spellStart"/>
       <w:r>
@@ -3742,7 +3918,15 @@
       </w:r>
       <w:proofErr w:type="spellEnd"/>
       <w:r>
-        <w:t xml:space="preserve"> tham gia dự án</w:t>
+        <w:t xml:space="preserve"> </w:t>
+      </w:r>
+      <w:proofErr w:type="spellStart"/>
+      <w:r>
+        <w:t>tham</w:t>
+      </w:r>
+      <w:proofErr w:type="spellEnd"/>
+      <w:r>
+        <w:t xml:space="preserve"> gia dự án</w:t>
       </w:r>
       <w:bookmarkEnd w:id="3"/>
     </w:p>
@@ -3806,19 +3990,37 @@
           <w:iCs/>
         </w:rPr>
       </w:pPr>
-      <w:r>
-        <w:rPr>
-          <w:i/>
-          <w:iCs/>
-        </w:rPr>
-        <w:t xml:space="preserve">Anh </w:t>
-      </w:r>
-      <w:r>
-        <w:rPr>
-          <w:i/>
-          <w:iCs/>
-        </w:rPr>
-        <w:t xml:space="preserve">Lê </w:t>
+      <w:proofErr w:type="spellStart"/>
+      <w:r>
+        <w:rPr>
+          <w:i/>
+          <w:iCs/>
+        </w:rPr>
+        <w:t>Anh</w:t>
+      </w:r>
+      <w:proofErr w:type="spellEnd"/>
+      <w:r>
+        <w:rPr>
+          <w:i/>
+          <w:iCs/>
+        </w:rPr>
+        <w:t xml:space="preserve"> </w:t>
+      </w:r>
+      <w:proofErr w:type="spellStart"/>
+      <w:r>
+        <w:rPr>
+          <w:i/>
+          <w:iCs/>
+        </w:rPr>
+        <w:t>Lê</w:t>
+      </w:r>
+      <w:proofErr w:type="spellEnd"/>
+      <w:r>
+        <w:rPr>
+          <w:i/>
+          <w:iCs/>
+        </w:rPr>
+        <w:t xml:space="preserve"> </w:t>
       </w:r>
       <w:proofErr w:type="spellStart"/>
       <w:r>
@@ -3904,12 +4106,37 @@
           <w:iCs/>
         </w:rPr>
       </w:pPr>
-      <w:r>
-        <w:rPr>
-          <w:i/>
-          <w:iCs/>
-        </w:rPr>
-        <w:t xml:space="preserve">Lập trình </w:t>
+      <w:proofErr w:type="spellStart"/>
+      <w:r>
+        <w:rPr>
+          <w:i/>
+          <w:iCs/>
+        </w:rPr>
+        <w:t>Lập</w:t>
+      </w:r>
+      <w:proofErr w:type="spellEnd"/>
+      <w:r>
+        <w:rPr>
+          <w:i/>
+          <w:iCs/>
+        </w:rPr>
+        <w:t xml:space="preserve"> </w:t>
+      </w:r>
+      <w:proofErr w:type="spellStart"/>
+      <w:r>
+        <w:rPr>
+          <w:i/>
+          <w:iCs/>
+        </w:rPr>
+        <w:t>trình</w:t>
+      </w:r>
+      <w:proofErr w:type="spellEnd"/>
+      <w:r>
+        <w:rPr>
+          <w:i/>
+          <w:iCs/>
+        </w:rPr>
+        <w:t xml:space="preserve"> </w:t>
       </w:r>
       <w:proofErr w:type="spellStart"/>
       <w:r>
@@ -3927,6 +4154,7 @@
         </w:rPr>
         <w:t xml:space="preserve">: </w:t>
       </w:r>
+      <w:proofErr w:type="spellStart"/>
       <w:r>
         <w:rPr>
           <w:i/>
@@ -3934,6 +4162,7 @@
         </w:rPr>
         <w:t>Vũ</w:t>
       </w:r>
+      <w:proofErr w:type="spellEnd"/>
       <w:r>
         <w:rPr>
           <w:i/>
@@ -3974,12 +4203,37 @@
           <w:iCs/>
         </w:rPr>
       </w:pPr>
-      <w:r>
-        <w:rPr>
-          <w:i/>
-          <w:iCs/>
-        </w:rPr>
-        <w:t xml:space="preserve">Lập trình </w:t>
+      <w:proofErr w:type="spellStart"/>
+      <w:r>
+        <w:rPr>
+          <w:i/>
+          <w:iCs/>
+        </w:rPr>
+        <w:t>Lập</w:t>
+      </w:r>
+      <w:proofErr w:type="spellEnd"/>
+      <w:r>
+        <w:rPr>
+          <w:i/>
+          <w:iCs/>
+        </w:rPr>
+        <w:t xml:space="preserve"> </w:t>
+      </w:r>
+      <w:proofErr w:type="spellStart"/>
+      <w:r>
+        <w:rPr>
+          <w:i/>
+          <w:iCs/>
+        </w:rPr>
+        <w:t>trình</w:t>
+      </w:r>
+      <w:proofErr w:type="spellEnd"/>
+      <w:r>
+        <w:rPr>
+          <w:i/>
+          <w:iCs/>
+        </w:rPr>
+        <w:t xml:space="preserve"> </w:t>
       </w:r>
       <w:proofErr w:type="spellStart"/>
       <w:r>
@@ -3995,8 +4249,17 @@
           <w:i/>
           <w:iCs/>
         </w:rPr>
-        <w:t>: Lê</w:t>
-      </w:r>
+        <w:t xml:space="preserve">: </w:t>
+      </w:r>
+      <w:proofErr w:type="spellStart"/>
+      <w:r>
+        <w:rPr>
+          <w:i/>
+          <w:iCs/>
+        </w:rPr>
+        <w:t>Lê</w:t>
+      </w:r>
+      <w:proofErr w:type="spellEnd"/>
       <w:r>
         <w:rPr>
           <w:i/>
@@ -4028,12 +4291,37 @@
           <w:iCs/>
         </w:rPr>
       </w:pPr>
-      <w:r>
-        <w:rPr>
-          <w:i/>
-          <w:iCs/>
-        </w:rPr>
-        <w:t xml:space="preserve">Lập trình </w:t>
+      <w:proofErr w:type="spellStart"/>
+      <w:r>
+        <w:rPr>
+          <w:i/>
+          <w:iCs/>
+        </w:rPr>
+        <w:t>Lập</w:t>
+      </w:r>
+      <w:proofErr w:type="spellEnd"/>
+      <w:r>
+        <w:rPr>
+          <w:i/>
+          <w:iCs/>
+        </w:rPr>
+        <w:t xml:space="preserve"> </w:t>
+      </w:r>
+      <w:proofErr w:type="spellStart"/>
+      <w:r>
+        <w:rPr>
+          <w:i/>
+          <w:iCs/>
+        </w:rPr>
+        <w:t>trình</w:t>
+      </w:r>
+      <w:proofErr w:type="spellEnd"/>
+      <w:r>
+        <w:rPr>
+          <w:i/>
+          <w:iCs/>
+        </w:rPr>
+        <w:t xml:space="preserve"> </w:t>
       </w:r>
       <w:proofErr w:type="spellStart"/>
       <w:r>
@@ -4100,12 +4388,37 @@
           <w:iCs/>
         </w:rPr>
       </w:pPr>
-      <w:r>
-        <w:rPr>
-          <w:i/>
-          <w:iCs/>
-        </w:rPr>
-        <w:t xml:space="preserve">Lập trình </w:t>
+      <w:proofErr w:type="spellStart"/>
+      <w:r>
+        <w:rPr>
+          <w:i/>
+          <w:iCs/>
+        </w:rPr>
+        <w:t>Lập</w:t>
+      </w:r>
+      <w:proofErr w:type="spellEnd"/>
+      <w:r>
+        <w:rPr>
+          <w:i/>
+          <w:iCs/>
+        </w:rPr>
+        <w:t xml:space="preserve"> </w:t>
+      </w:r>
+      <w:proofErr w:type="spellStart"/>
+      <w:r>
+        <w:rPr>
+          <w:i/>
+          <w:iCs/>
+        </w:rPr>
+        <w:t>trình</w:t>
+      </w:r>
+      <w:proofErr w:type="spellEnd"/>
+      <w:r>
+        <w:rPr>
+          <w:i/>
+          <w:iCs/>
+        </w:rPr>
+        <w:t xml:space="preserve"> </w:t>
       </w:r>
       <w:proofErr w:type="spellStart"/>
       <w:r>
@@ -4224,7 +4537,23 @@
       </w:r>
       <w:proofErr w:type="spellEnd"/>
       <w:r>
-        <w:t xml:space="preserve"> dự án </w:t>
+        <w:t xml:space="preserve"> </w:t>
+      </w:r>
+      <w:proofErr w:type="spellStart"/>
+      <w:r>
+        <w:t>dự</w:t>
+      </w:r>
+      <w:proofErr w:type="spellEnd"/>
+      <w:r>
+        <w:t xml:space="preserve"> </w:t>
+      </w:r>
+      <w:proofErr w:type="spellStart"/>
+      <w:r>
+        <w:t>án</w:t>
+      </w:r>
+      <w:proofErr w:type="spellEnd"/>
+      <w:r>
+        <w:t xml:space="preserve"> </w:t>
       </w:r>
       <w:proofErr w:type="spellStart"/>
       <w:r>
@@ -4334,7 +4663,23 @@
           <w:i/>
           <w:iCs/>
         </w:rPr>
-        <w:t xml:space="preserve">, nhân </w:t>
+        <w:t xml:space="preserve">, </w:t>
+      </w:r>
+      <w:proofErr w:type="spellStart"/>
+      <w:r>
+        <w:rPr>
+          <w:i/>
+          <w:iCs/>
+        </w:rPr>
+        <w:t>nhân</w:t>
+      </w:r>
+      <w:proofErr w:type="spellEnd"/>
+      <w:r>
+        <w:rPr>
+          <w:i/>
+          <w:iCs/>
+        </w:rPr>
+        <w:t xml:space="preserve"> </w:t>
       </w:r>
       <w:proofErr w:type="spellStart"/>
       <w:r>
@@ -4575,7 +4920,14 @@
           <w:i/>
           <w:iCs/>
         </w:rPr>
-        <w:t>dịch</w:t>
+        <w:t>dị</w:t>
+      </w:r>
+      <w:r>
+        <w:rPr>
+          <w:i/>
+          <w:iCs/>
+        </w:rPr>
+        <w:t>ch</w:t>
       </w:r>
       <w:proofErr w:type="spellEnd"/>
       <w:r>
@@ -4628,9 +4980,22 @@
       </w:r>
       <w:proofErr w:type="spellEnd"/>
       <w:r>
-        <w:t xml:space="preserve"> dự án</w:t>
+        <w:t xml:space="preserve"> </w:t>
+      </w:r>
+      <w:proofErr w:type="spellStart"/>
+      <w:r>
+        <w:t>dự</w:t>
+      </w:r>
+      <w:proofErr w:type="spellEnd"/>
+      <w:r>
+        <w:t xml:space="preserve"> </w:t>
+      </w:r>
+      <w:proofErr w:type="spellStart"/>
+      <w:r>
+        <w:t>án</w:t>
       </w:r>
       <w:bookmarkEnd w:id="7"/>
+      <w:proofErr w:type="spellEnd"/>
     </w:p>
     <w:p/>
     <w:p>
@@ -4751,7 +5116,23 @@
           <w:i/>
           <w:iCs/>
         </w:rPr>
-        <w:t xml:space="preserve"> tích </w:t>
+        <w:t xml:space="preserve"> </w:t>
+      </w:r>
+      <w:proofErr w:type="spellStart"/>
+      <w:r>
+        <w:rPr>
+          <w:i/>
+          <w:iCs/>
+        </w:rPr>
+        <w:t>tích</w:t>
+      </w:r>
+      <w:proofErr w:type="spellEnd"/>
+      <w:r>
+        <w:rPr>
+          <w:i/>
+          <w:iCs/>
+        </w:rPr>
+        <w:t xml:space="preserve"> </w:t>
       </w:r>
       <w:proofErr w:type="spellStart"/>
       <w:r>
@@ -5261,7 +5642,23 @@
           <w:i/>
           <w:iCs/>
         </w:rPr>
-        <w:t xml:space="preserve"> đồ </w:t>
+        <w:t xml:space="preserve"> </w:t>
+      </w:r>
+      <w:proofErr w:type="spellStart"/>
+      <w:r>
+        <w:rPr>
+          <w:i/>
+          <w:iCs/>
+        </w:rPr>
+        <w:t>đồ</w:t>
+      </w:r>
+      <w:proofErr w:type="spellEnd"/>
+      <w:r>
+        <w:rPr>
+          <w:i/>
+          <w:iCs/>
+        </w:rPr>
+        <w:t xml:space="preserve"> </w:t>
       </w:r>
       <w:proofErr w:type="spellStart"/>
       <w:r>
@@ -5392,7 +5789,39 @@
           <w:i/>
           <w:iCs/>
         </w:rPr>
-        <w:t xml:space="preserve"> collaborator tham dự (</w:t>
+        <w:t xml:space="preserve"> collaborator </w:t>
+      </w:r>
+      <w:proofErr w:type="spellStart"/>
+      <w:r>
+        <w:rPr>
+          <w:i/>
+          <w:iCs/>
+        </w:rPr>
+        <w:t>tham</w:t>
+      </w:r>
+      <w:proofErr w:type="spellEnd"/>
+      <w:r>
+        <w:rPr>
+          <w:i/>
+          <w:iCs/>
+        </w:rPr>
+        <w:t xml:space="preserve"> </w:t>
+      </w:r>
+      <w:proofErr w:type="spellStart"/>
+      <w:r>
+        <w:rPr>
+          <w:i/>
+          <w:iCs/>
+        </w:rPr>
+        <w:t>dự</w:t>
+      </w:r>
+      <w:proofErr w:type="spellEnd"/>
+      <w:r>
+        <w:rPr>
+          <w:i/>
+          <w:iCs/>
+        </w:rPr>
+        <w:t xml:space="preserve"> (</w:t>
       </w:r>
       <w:proofErr w:type="spellStart"/>
       <w:r>
@@ -5408,7 +5837,39 @@
           <w:i/>
           <w:iCs/>
         </w:rPr>
-        <w:t xml:space="preserve"> dự án </w:t>
+        <w:t xml:space="preserve"> </w:t>
+      </w:r>
+      <w:proofErr w:type="spellStart"/>
+      <w:r>
+        <w:rPr>
+          <w:i/>
+          <w:iCs/>
+        </w:rPr>
+        <w:t>dự</w:t>
+      </w:r>
+      <w:proofErr w:type="spellEnd"/>
+      <w:r>
+        <w:rPr>
+          <w:i/>
+          <w:iCs/>
+        </w:rPr>
+        <w:t xml:space="preserve"> </w:t>
+      </w:r>
+      <w:proofErr w:type="spellStart"/>
+      <w:r>
+        <w:rPr>
+          <w:i/>
+          <w:iCs/>
+        </w:rPr>
+        <w:t>án</w:t>
+      </w:r>
+      <w:proofErr w:type="spellEnd"/>
+      <w:r>
+        <w:rPr>
+          <w:i/>
+          <w:iCs/>
+        </w:rPr>
+        <w:t xml:space="preserve"> </w:t>
       </w:r>
       <w:proofErr w:type="spellStart"/>
       <w:r>
@@ -5519,8 +5980,10 @@
           <w:i/>
           <w:iCs/>
         </w:rPr>
-        <w:t>: 18</w:t>
-      </w:r>
+        <w:t>: 22</w:t>
+      </w:r>
+      <w:bookmarkStart w:id="10" w:name="_GoBack"/>
+      <w:bookmarkEnd w:id="10"/>
     </w:p>
     <w:p>
       <w:pPr>
@@ -5580,7 +6043,71 @@
           <w:i/>
           <w:iCs/>
         </w:rPr>
-        <w:t xml:space="preserve"> tham gia dự án </w:t>
+        <w:t xml:space="preserve"> </w:t>
+      </w:r>
+      <w:proofErr w:type="spellStart"/>
+      <w:r>
+        <w:rPr>
+          <w:i/>
+          <w:iCs/>
+        </w:rPr>
+        <w:t>tham</w:t>
+      </w:r>
+      <w:proofErr w:type="spellEnd"/>
+      <w:r>
+        <w:rPr>
+          <w:i/>
+          <w:iCs/>
+        </w:rPr>
+        <w:t xml:space="preserve"> </w:t>
+      </w:r>
+      <w:proofErr w:type="spellStart"/>
+      <w:r>
+        <w:rPr>
+          <w:i/>
+          <w:iCs/>
+        </w:rPr>
+        <w:t>gia</w:t>
+      </w:r>
+      <w:proofErr w:type="spellEnd"/>
+      <w:r>
+        <w:rPr>
+          <w:i/>
+          <w:iCs/>
+        </w:rPr>
+        <w:t xml:space="preserve"> </w:t>
+      </w:r>
+      <w:proofErr w:type="spellStart"/>
+      <w:r>
+        <w:rPr>
+          <w:i/>
+          <w:iCs/>
+        </w:rPr>
+        <w:t>dự</w:t>
+      </w:r>
+      <w:proofErr w:type="spellEnd"/>
+      <w:r>
+        <w:rPr>
+          <w:i/>
+          <w:iCs/>
+        </w:rPr>
+        <w:t xml:space="preserve"> </w:t>
+      </w:r>
+      <w:proofErr w:type="spellStart"/>
+      <w:r>
+        <w:rPr>
+          <w:i/>
+          <w:iCs/>
+        </w:rPr>
+        <w:t>án</w:t>
+      </w:r>
+      <w:proofErr w:type="spellEnd"/>
+      <w:r>
+        <w:rPr>
+          <w:i/>
+          <w:iCs/>
+        </w:rPr>
+        <w:t xml:space="preserve"> </w:t>
       </w:r>
       <w:proofErr w:type="spellStart"/>
       <w:r>
@@ -6533,7 +7060,7 @@
       <w:pPr>
         <w:pStyle w:val="Heading2"/>
       </w:pPr>
-      <w:bookmarkStart w:id="10" w:name="_Toc57272148"/>
+      <w:bookmarkStart w:id="11" w:name="_Toc57272148"/>
       <w:proofErr w:type="spellStart"/>
       <w:r>
         <w:t>Kết</w:t>
@@ -6570,7 +7097,7 @@
       <w:r>
         <w:t>nghiệm</w:t>
       </w:r>
-      <w:bookmarkEnd w:id="10"/>
+      <w:bookmarkEnd w:id="11"/>
       <w:proofErr w:type="spellEnd"/>
     </w:p>
     <w:p>
@@ -6658,7 +7185,39 @@
           <w:i/>
           <w:iCs/>
         </w:rPr>
-        <w:t xml:space="preserve"> chương trình, </w:t>
+        <w:t xml:space="preserve"> </w:t>
+      </w:r>
+      <w:proofErr w:type="spellStart"/>
+      <w:r>
+        <w:rPr>
+          <w:i/>
+          <w:iCs/>
+        </w:rPr>
+        <w:t>chương</w:t>
+      </w:r>
+      <w:proofErr w:type="spellEnd"/>
+      <w:r>
+        <w:rPr>
+          <w:i/>
+          <w:iCs/>
+        </w:rPr>
+        <w:t xml:space="preserve"> </w:t>
+      </w:r>
+      <w:proofErr w:type="spellStart"/>
+      <w:r>
+        <w:rPr>
+          <w:i/>
+          <w:iCs/>
+        </w:rPr>
+        <w:t>trình</w:t>
+      </w:r>
+      <w:proofErr w:type="spellEnd"/>
+      <w:r>
+        <w:rPr>
+          <w:i/>
+          <w:iCs/>
+        </w:rPr>
+        <w:t xml:space="preserve">, </w:t>
       </w:r>
       <w:proofErr w:type="spellStart"/>
       <w:r>
@@ -6834,7 +7393,23 @@
           <w:i/>
           <w:iCs/>
         </w:rPr>
-        <w:t xml:space="preserve"> xuất </w:t>
+        <w:t xml:space="preserve"> </w:t>
+      </w:r>
+      <w:proofErr w:type="spellStart"/>
+      <w:r>
+        <w:rPr>
+          <w:i/>
+          <w:iCs/>
+        </w:rPr>
+        <w:t>xuất</w:t>
+      </w:r>
+      <w:proofErr w:type="spellEnd"/>
+      <w:r>
+        <w:rPr>
+          <w:i/>
+          <w:iCs/>
+        </w:rPr>
+        <w:t xml:space="preserve"> </w:t>
       </w:r>
       <w:proofErr w:type="spellStart"/>
       <w:r>
@@ -6961,7 +7536,7 @@
       <w:pPr>
         <w:pStyle w:val="Heading2"/>
       </w:pPr>
-      <w:bookmarkStart w:id="11" w:name="_Toc57272149"/>
+      <w:bookmarkStart w:id="12" w:name="_Toc57272149"/>
       <w:proofErr w:type="spellStart"/>
       <w:r>
         <w:t>Phạm</w:t>
@@ -6971,9 +7546,22 @@
         <w:t xml:space="preserve"> vi</w:t>
       </w:r>
       <w:r>
-        <w:t xml:space="preserve"> dự án</w:t>
-      </w:r>
-      <w:bookmarkEnd w:id="11"/>
+        <w:t xml:space="preserve"> </w:t>
+      </w:r>
+      <w:proofErr w:type="spellStart"/>
+      <w:r>
+        <w:t>dự</w:t>
+      </w:r>
+      <w:proofErr w:type="spellEnd"/>
+      <w:r>
+        <w:t xml:space="preserve"> </w:t>
+      </w:r>
+      <w:proofErr w:type="spellStart"/>
+      <w:r>
+        <w:t>án</w:t>
+      </w:r>
+      <w:bookmarkEnd w:id="12"/>
+      <w:proofErr w:type="spellEnd"/>
     </w:p>
     <w:p>
       <w:pPr>
@@ -7012,7 +7600,23 @@
           <w:i/>
           <w:iCs/>
         </w:rPr>
-        <w:t xml:space="preserve"> trên </w:t>
+        <w:t xml:space="preserve"> </w:t>
+      </w:r>
+      <w:proofErr w:type="spellStart"/>
+      <w:r>
+        <w:rPr>
+          <w:i/>
+          <w:iCs/>
+        </w:rPr>
+        <w:t>trên</w:t>
+      </w:r>
+      <w:proofErr w:type="spellEnd"/>
+      <w:r>
+        <w:rPr>
+          <w:i/>
+          <w:iCs/>
+        </w:rPr>
+        <w:t xml:space="preserve"> </w:t>
       </w:r>
       <w:proofErr w:type="spellStart"/>
       <w:r>
@@ -7109,7 +7713,7 @@
       <w:pPr>
         <w:pStyle w:val="Heading1"/>
       </w:pPr>
-      <w:bookmarkStart w:id="12" w:name="_Toc57272150"/>
+      <w:bookmarkStart w:id="13" w:name="_Toc57272150"/>
       <w:proofErr w:type="spellStart"/>
       <w:r>
         <w:lastRenderedPageBreak/>
@@ -7125,7 +7729,15 @@
       </w:r>
       <w:proofErr w:type="spellEnd"/>
       <w:r>
-        <w:t xml:space="preserve">/Trao </w:t>
+        <w:t>/</w:t>
+      </w:r>
+      <w:proofErr w:type="spellStart"/>
+      <w:r>
+        <w:t>Trao</w:t>
+      </w:r>
+      <w:proofErr w:type="spellEnd"/>
+      <w:r>
+        <w:t xml:space="preserve"> </w:t>
       </w:r>
       <w:proofErr w:type="spellStart"/>
       <w:r>
@@ -7143,7 +7755,7 @@
       <w:r>
         <w:t xml:space="preserve"> tin</w:t>
       </w:r>
-      <w:bookmarkEnd w:id="12"/>
+      <w:bookmarkEnd w:id="13"/>
     </w:p>
     <w:p/>
     <w:p>
@@ -7167,7 +7779,23 @@
           <w:i/>
           <w:iCs/>
         </w:rPr>
-        <w:t xml:space="preserve"> qui định </w:t>
+        <w:t xml:space="preserve"> qui </w:t>
+      </w:r>
+      <w:proofErr w:type="spellStart"/>
+      <w:r>
+        <w:rPr>
+          <w:i/>
+          <w:iCs/>
+        </w:rPr>
+        <w:t>định</w:t>
+      </w:r>
+      <w:proofErr w:type="spellEnd"/>
+      <w:r>
+        <w:rPr>
+          <w:i/>
+          <w:iCs/>
+        </w:rPr>
+        <w:t xml:space="preserve"> </w:t>
       </w:r>
       <w:proofErr w:type="spellStart"/>
       <w:r>
@@ -7238,8 +7866,17 @@
           <w:i/>
           <w:iCs/>
         </w:rPr>
-        <w:t xml:space="preserve"> bộ</w:t>
-      </w:r>
+        <w:t xml:space="preserve"> </w:t>
+      </w:r>
+      <w:proofErr w:type="spellStart"/>
+      <w:r>
+        <w:rPr>
+          <w:i/>
+          <w:iCs/>
+        </w:rPr>
+        <w:t>bộ</w:t>
+      </w:r>
+      <w:proofErr w:type="spellEnd"/>
     </w:p>
     <w:p>
       <w:pPr>
@@ -7262,7 +7899,23 @@
           <w:i/>
           <w:iCs/>
         </w:rPr>
-        <w:t xml:space="preserve"> qui định </w:t>
+        <w:t xml:space="preserve"> qui </w:t>
+      </w:r>
+      <w:proofErr w:type="spellStart"/>
+      <w:r>
+        <w:rPr>
+          <w:i/>
+          <w:iCs/>
+        </w:rPr>
+        <w:t>định</w:t>
+      </w:r>
+      <w:proofErr w:type="spellEnd"/>
+      <w:r>
+        <w:rPr>
+          <w:i/>
+          <w:iCs/>
+        </w:rPr>
+        <w:t xml:space="preserve"> </w:t>
       </w:r>
       <w:proofErr w:type="spellStart"/>
       <w:r>
@@ -7373,7 +8026,7 @@
       <w:pPr>
         <w:pStyle w:val="Heading1"/>
       </w:pPr>
-      <w:bookmarkStart w:id="13" w:name="_Toc57272151"/>
+      <w:bookmarkStart w:id="14" w:name="_Toc57272151"/>
       <w:proofErr w:type="spellStart"/>
       <w:r>
         <w:t>Ước</w:t>
@@ -7394,7 +8047,7 @@
       <w:r>
         <w:t>chung</w:t>
       </w:r>
-      <w:bookmarkEnd w:id="13"/>
+      <w:bookmarkEnd w:id="14"/>
       <w:proofErr w:type="spellEnd"/>
     </w:p>
     <w:p/>
@@ -7402,7 +8055,7 @@
       <w:pPr>
         <w:pStyle w:val="Heading2"/>
       </w:pPr>
-      <w:bookmarkStart w:id="14" w:name="_Toc57272152"/>
+      <w:bookmarkStart w:id="15" w:name="_Toc57272152"/>
       <w:proofErr w:type="spellStart"/>
       <w:r>
         <w:t>Ước</w:t>
@@ -7431,7 +8084,7 @@
       <w:r>
         <w:t>gian</w:t>
       </w:r>
-      <w:bookmarkEnd w:id="14"/>
+      <w:bookmarkEnd w:id="15"/>
       <w:proofErr w:type="spellEnd"/>
     </w:p>
     <w:p>
@@ -7572,7 +8225,23 @@
           <w:i/>
           <w:iCs/>
         </w:rPr>
-        <w:t xml:space="preserve"> bao </w:t>
+        <w:t xml:space="preserve"> </w:t>
+      </w:r>
+      <w:proofErr w:type="spellStart"/>
+      <w:r>
+        <w:rPr>
+          <w:i/>
+          <w:iCs/>
+        </w:rPr>
+        <w:t>bao</w:t>
+      </w:r>
+      <w:proofErr w:type="spellEnd"/>
+      <w:r>
+        <w:rPr>
+          <w:i/>
+          <w:iCs/>
+        </w:rPr>
+        <w:t xml:space="preserve"> </w:t>
       </w:r>
       <w:proofErr w:type="spellStart"/>
       <w:r>
@@ -7738,7 +8407,23 @@
           <w:i/>
           <w:iCs/>
         </w:rPr>
-        <w:t xml:space="preserve"> bao </w:t>
+        <w:t xml:space="preserve"> </w:t>
+      </w:r>
+      <w:proofErr w:type="spellStart"/>
+      <w:r>
+        <w:rPr>
+          <w:i/>
+          <w:iCs/>
+        </w:rPr>
+        <w:t>bao</w:t>
+      </w:r>
+      <w:proofErr w:type="spellEnd"/>
+      <w:r>
+        <w:rPr>
+          <w:i/>
+          <w:iCs/>
+        </w:rPr>
+        <w:t xml:space="preserve"> </w:t>
       </w:r>
       <w:proofErr w:type="spellStart"/>
       <w:r>
@@ -7856,7 +8541,23 @@
           <w:i/>
           <w:iCs/>
         </w:rPr>
-        <w:t xml:space="preserve"> diện, </w:t>
+        <w:t xml:space="preserve"> </w:t>
+      </w:r>
+      <w:proofErr w:type="spellStart"/>
+      <w:r>
+        <w:rPr>
+          <w:i/>
+          <w:iCs/>
+        </w:rPr>
+        <w:t>diện</w:t>
+      </w:r>
+      <w:proofErr w:type="spellEnd"/>
+      <w:r>
+        <w:rPr>
+          <w:i/>
+          <w:iCs/>
+        </w:rPr>
+        <w:t xml:space="preserve">, </w:t>
       </w:r>
       <w:proofErr w:type="spellStart"/>
       <w:r>
@@ -7952,7 +8653,23 @@
           <w:i/>
           <w:iCs/>
         </w:rPr>
-        <w:t xml:space="preserve"> bao </w:t>
+        <w:t xml:space="preserve"> </w:t>
+      </w:r>
+      <w:proofErr w:type="spellStart"/>
+      <w:r>
+        <w:rPr>
+          <w:i/>
+          <w:iCs/>
+        </w:rPr>
+        <w:t>bao</w:t>
+      </w:r>
+      <w:proofErr w:type="spellEnd"/>
+      <w:r>
+        <w:rPr>
+          <w:i/>
+          <w:iCs/>
+        </w:rPr>
+        <w:t xml:space="preserve"> </w:t>
       </w:r>
       <w:proofErr w:type="spellStart"/>
       <w:r>
@@ -8010,7 +8727,7 @@
       <w:pPr>
         <w:pStyle w:val="Heading2"/>
       </w:pPr>
-      <w:bookmarkStart w:id="15" w:name="_Toc57272153"/>
+      <w:bookmarkStart w:id="16" w:name="_Toc57272153"/>
       <w:proofErr w:type="spellStart"/>
       <w:r>
         <w:t>Ước</w:t>
@@ -8039,7 +8756,7 @@
       <w:r>
         <w:t>ro</w:t>
       </w:r>
-      <w:bookmarkEnd w:id="15"/>
+      <w:bookmarkEnd w:id="16"/>
       <w:proofErr w:type="spellEnd"/>
     </w:p>
     <w:p>
@@ -8127,8 +8844,33 @@
           <w:i/>
           <w:iCs/>
         </w:rPr>
-        <w:t xml:space="preserve"> dự án</w:t>
-      </w:r>
+        <w:t xml:space="preserve"> </w:t>
+      </w:r>
+      <w:proofErr w:type="spellStart"/>
+      <w:r>
+        <w:rPr>
+          <w:i/>
+          <w:iCs/>
+        </w:rPr>
+        <w:t>dự</w:t>
+      </w:r>
+      <w:proofErr w:type="spellEnd"/>
+      <w:r>
+        <w:rPr>
+          <w:i/>
+          <w:iCs/>
+        </w:rPr>
+        <w:t xml:space="preserve"> </w:t>
+      </w:r>
+      <w:proofErr w:type="spellStart"/>
+      <w:r>
+        <w:rPr>
+          <w:i/>
+          <w:iCs/>
+        </w:rPr>
+        <w:t>án</w:t>
+      </w:r>
+      <w:proofErr w:type="spellEnd"/>
       <w:r>
         <w:rPr>
           <w:i/>
@@ -8637,8 +9379,17 @@
           <w:i/>
           <w:iCs/>
         </w:rPr>
-        <w:t xml:space="preserve"> ra</w:t>
-      </w:r>
+        <w:t xml:space="preserve"> </w:t>
+      </w:r>
+      <w:proofErr w:type="spellStart"/>
+      <w:r>
+        <w:rPr>
+          <w:i/>
+          <w:iCs/>
+        </w:rPr>
+        <w:t>ra</w:t>
+      </w:r>
+      <w:proofErr w:type="spellEnd"/>
     </w:p>
     <w:p>
       <w:pPr>
@@ -8780,44 +9531,322 @@
       </w:r>
       <w:proofErr w:type="spellEnd"/>
     </w:p>
+    <w:p/>
     <w:p>
-      <w:bookmarkStart w:id="16" w:name="_GoBack"/>
-      <w:bookmarkEnd w:id="16"/>
+      <w:pPr>
+        <w:pStyle w:val="Heading1"/>
+      </w:pPr>
+      <w:bookmarkStart w:id="17" w:name="_Toc57272154"/>
+      <w:proofErr w:type="spellStart"/>
+      <w:r>
+        <w:t>Ước</w:t>
+      </w:r>
+      <w:proofErr w:type="spellEnd"/>
+      <w:r>
+        <w:t xml:space="preserve"> </w:t>
+      </w:r>
+      <w:proofErr w:type="spellStart"/>
+      <w:r>
+        <w:t>lượng</w:t>
+      </w:r>
+      <w:proofErr w:type="spellEnd"/>
+      <w:r>
+        <w:t xml:space="preserve"> </w:t>
+      </w:r>
+      <w:proofErr w:type="spellStart"/>
+      <w:r>
+        <w:t>giá</w:t>
+      </w:r>
+      <w:proofErr w:type="spellEnd"/>
+      <w:r>
+        <w:t xml:space="preserve"> </w:t>
+      </w:r>
+      <w:proofErr w:type="spellStart"/>
+      <w:r>
+        <w:t>thành</w:t>
+      </w:r>
+      <w:bookmarkEnd w:id="17"/>
+      <w:proofErr w:type="spellEnd"/>
     </w:p>
     <w:p>
       <w:pPr>
-        <w:pStyle w:val="Heading1"/>
-      </w:pPr>
-      <w:bookmarkStart w:id="17" w:name="_Toc57272154"/>
-      <w:proofErr w:type="spellStart"/>
-      <w:r>
-        <w:t>Ước</w:t>
-      </w:r>
-      <w:proofErr w:type="spellEnd"/>
-      <w:r>
-        <w:t xml:space="preserve"> </w:t>
-      </w:r>
-      <w:proofErr w:type="spellStart"/>
-      <w:r>
-        <w:t>lượng</w:t>
-      </w:r>
-      <w:proofErr w:type="spellEnd"/>
-      <w:r>
-        <w:t xml:space="preserve"> </w:t>
-      </w:r>
-      <w:proofErr w:type="spellStart"/>
-      <w:r>
-        <w:t>giá</w:t>
-      </w:r>
-      <w:proofErr w:type="spellEnd"/>
-      <w:r>
-        <w:t xml:space="preserve"> </w:t>
-      </w:r>
-      <w:proofErr w:type="spellStart"/>
-      <w:r>
-        <w:t>thành</w:t>
-      </w:r>
-      <w:bookmarkEnd w:id="17"/>
+        <w:rPr>
+          <w:i/>
+        </w:rPr>
+      </w:pPr>
+      <w:proofErr w:type="spellStart"/>
+      <w:r>
+        <w:rPr>
+          <w:i/>
+        </w:rPr>
+        <w:t>Giả</w:t>
+      </w:r>
+      <w:proofErr w:type="spellEnd"/>
+      <w:r>
+        <w:rPr>
+          <w:i/>
+        </w:rPr>
+        <w:t xml:space="preserve"> </w:t>
+      </w:r>
+      <w:proofErr w:type="spellStart"/>
+      <w:r>
+        <w:rPr>
+          <w:i/>
+        </w:rPr>
+        <w:t>định</w:t>
+      </w:r>
+      <w:proofErr w:type="spellEnd"/>
+      <w:r>
+        <w:rPr>
+          <w:i/>
+        </w:rPr>
+        <w:t xml:space="preserve"> </w:t>
+      </w:r>
+      <w:proofErr w:type="spellStart"/>
+      <w:r>
+        <w:rPr>
+          <w:i/>
+        </w:rPr>
+        <w:t>rằng</w:t>
+      </w:r>
+      <w:proofErr w:type="spellEnd"/>
+      <w:r>
+        <w:rPr>
+          <w:i/>
+        </w:rPr>
+        <w:t xml:space="preserve"> </w:t>
+      </w:r>
+      <w:proofErr w:type="spellStart"/>
+      <w:r>
+        <w:rPr>
+          <w:i/>
+        </w:rPr>
+        <w:t>nhóm</w:t>
+      </w:r>
+      <w:proofErr w:type="spellEnd"/>
+      <w:r>
+        <w:rPr>
+          <w:i/>
+        </w:rPr>
+        <w:t xml:space="preserve"> </w:t>
+      </w:r>
+      <w:proofErr w:type="spellStart"/>
+      <w:r>
+        <w:rPr>
+          <w:i/>
+        </w:rPr>
+        <w:t>tải</w:t>
+      </w:r>
+      <w:proofErr w:type="spellEnd"/>
+      <w:r>
+        <w:rPr>
+          <w:i/>
+        </w:rPr>
+        <w:t xml:space="preserve"> </w:t>
+      </w:r>
+      <w:proofErr w:type="spellStart"/>
+      <w:r>
+        <w:rPr>
+          <w:i/>
+        </w:rPr>
+        <w:t>về</w:t>
+      </w:r>
+      <w:proofErr w:type="spellEnd"/>
+      <w:r>
+        <w:rPr>
+          <w:i/>
+        </w:rPr>
+        <w:t xml:space="preserve"> </w:t>
+      </w:r>
+      <w:proofErr w:type="spellStart"/>
+      <w:r>
+        <w:rPr>
+          <w:i/>
+        </w:rPr>
+        <w:t>mã</w:t>
+      </w:r>
+      <w:proofErr w:type="spellEnd"/>
+      <w:r>
+        <w:rPr>
+          <w:i/>
+        </w:rPr>
+        <w:t xml:space="preserve"> </w:t>
+      </w:r>
+      <w:proofErr w:type="spellStart"/>
+      <w:r>
+        <w:rPr>
+          <w:i/>
+        </w:rPr>
+        <w:t>nguồn</w:t>
+      </w:r>
+      <w:proofErr w:type="spellEnd"/>
+      <w:r>
+        <w:rPr>
+          <w:i/>
+        </w:rPr>
+        <w:t xml:space="preserve"> </w:t>
+      </w:r>
+      <w:proofErr w:type="spellStart"/>
+      <w:r>
+        <w:rPr>
+          <w:i/>
+        </w:rPr>
+        <w:t>mở</w:t>
+      </w:r>
+      <w:proofErr w:type="spellEnd"/>
+      <w:r>
+        <w:rPr>
+          <w:i/>
+        </w:rPr>
+        <w:t xml:space="preserve"> </w:t>
+      </w:r>
+      <w:proofErr w:type="spellStart"/>
+      <w:r>
+        <w:rPr>
+          <w:i/>
+        </w:rPr>
+        <w:t>này</w:t>
+      </w:r>
+      <w:proofErr w:type="spellEnd"/>
+      <w:r>
+        <w:rPr>
+          <w:i/>
+        </w:rPr>
+        <w:t xml:space="preserve">, </w:t>
+      </w:r>
+      <w:proofErr w:type="spellStart"/>
+      <w:r>
+        <w:rPr>
+          <w:i/>
+        </w:rPr>
+        <w:t>tìm</w:t>
+      </w:r>
+      <w:proofErr w:type="spellEnd"/>
+      <w:r>
+        <w:rPr>
+          <w:i/>
+        </w:rPr>
+        <w:t xml:space="preserve"> </w:t>
+      </w:r>
+      <w:proofErr w:type="spellStart"/>
+      <w:r>
+        <w:rPr>
+          <w:i/>
+        </w:rPr>
+        <w:t>hiểu</w:t>
+      </w:r>
+      <w:proofErr w:type="spellEnd"/>
+      <w:r>
+        <w:rPr>
+          <w:i/>
+        </w:rPr>
+        <w:t xml:space="preserve"> </w:t>
+      </w:r>
+      <w:proofErr w:type="spellStart"/>
+      <w:r>
+        <w:rPr>
+          <w:i/>
+        </w:rPr>
+        <w:t>và</w:t>
+      </w:r>
+      <w:proofErr w:type="spellEnd"/>
+      <w:r>
+        <w:rPr>
+          <w:i/>
+        </w:rPr>
+        <w:t xml:space="preserve"> </w:t>
+      </w:r>
+      <w:proofErr w:type="spellStart"/>
+      <w:r>
+        <w:rPr>
+          <w:i/>
+        </w:rPr>
+        <w:t>đem</w:t>
+      </w:r>
+      <w:proofErr w:type="spellEnd"/>
+      <w:r>
+        <w:rPr>
+          <w:i/>
+        </w:rPr>
+        <w:t xml:space="preserve"> </w:t>
+      </w:r>
+      <w:proofErr w:type="spellStart"/>
+      <w:r>
+        <w:rPr>
+          <w:i/>
+        </w:rPr>
+        <w:t>bán</w:t>
+      </w:r>
+      <w:proofErr w:type="spellEnd"/>
+      <w:r>
+        <w:rPr>
+          <w:i/>
+        </w:rPr>
+        <w:t xml:space="preserve"> </w:t>
+      </w:r>
+      <w:proofErr w:type="spellStart"/>
+      <w:r>
+        <w:rPr>
+          <w:i/>
+        </w:rPr>
+        <w:t>luôn</w:t>
+      </w:r>
+      <w:proofErr w:type="spellEnd"/>
+      <w:r>
+        <w:rPr>
+          <w:i/>
+        </w:rPr>
+        <w:t xml:space="preserve"> </w:t>
+      </w:r>
+      <w:proofErr w:type="spellStart"/>
+      <w:r>
+        <w:rPr>
+          <w:i/>
+        </w:rPr>
+        <w:t>cho</w:t>
+      </w:r>
+      <w:proofErr w:type="spellEnd"/>
+      <w:r>
+        <w:rPr>
+          <w:i/>
+        </w:rPr>
+        <w:t xml:space="preserve"> </w:t>
+      </w:r>
+      <w:proofErr w:type="spellStart"/>
+      <w:r>
+        <w:rPr>
+          <w:i/>
+        </w:rPr>
+        <w:t>người</w:t>
+      </w:r>
+      <w:proofErr w:type="spellEnd"/>
+      <w:r>
+        <w:rPr>
+          <w:i/>
+        </w:rPr>
+        <w:t xml:space="preserve"> </w:t>
+      </w:r>
+      <w:proofErr w:type="spellStart"/>
+      <w:r>
+        <w:rPr>
+          <w:i/>
+        </w:rPr>
+        <w:t>sử</w:t>
+      </w:r>
+      <w:proofErr w:type="spellEnd"/>
+      <w:r>
+        <w:rPr>
+          <w:i/>
+        </w:rPr>
+        <w:t xml:space="preserve"> </w:t>
+      </w:r>
+      <w:proofErr w:type="spellStart"/>
+      <w:r>
+        <w:rPr>
+          <w:i/>
+        </w:rPr>
+        <w:t>dụng</w:t>
+      </w:r>
       <w:proofErr w:type="spellEnd"/>
     </w:p>
     <w:p>
@@ -8826,250 +9855,96 @@
           <w:i/>
         </w:rPr>
       </w:pPr>
-      <w:proofErr w:type="spellStart"/>
-      <w:r>
-        <w:rPr>
-          <w:i/>
-        </w:rPr>
-        <w:t>Giả</w:t>
-      </w:r>
-      <w:proofErr w:type="spellEnd"/>
-      <w:r>
-        <w:rPr>
-          <w:i/>
-        </w:rPr>
-        <w:t xml:space="preserve"> định </w:t>
-      </w:r>
-      <w:proofErr w:type="spellStart"/>
-      <w:r>
-        <w:rPr>
-          <w:i/>
-        </w:rPr>
-        <w:t>rằng</w:t>
-      </w:r>
-      <w:proofErr w:type="spellEnd"/>
-      <w:r>
-        <w:rPr>
-          <w:i/>
-        </w:rPr>
-        <w:t xml:space="preserve"> </w:t>
-      </w:r>
-      <w:proofErr w:type="spellStart"/>
-      <w:r>
-        <w:rPr>
-          <w:i/>
-        </w:rPr>
-        <w:t>nhóm</w:t>
-      </w:r>
-      <w:proofErr w:type="spellEnd"/>
-      <w:r>
-        <w:rPr>
-          <w:i/>
-        </w:rPr>
-        <w:t xml:space="preserve"> </w:t>
-      </w:r>
-      <w:proofErr w:type="spellStart"/>
-      <w:r>
-        <w:rPr>
-          <w:i/>
-        </w:rPr>
-        <w:t>tải</w:t>
-      </w:r>
-      <w:proofErr w:type="spellEnd"/>
-      <w:r>
-        <w:rPr>
-          <w:i/>
-        </w:rPr>
-        <w:t xml:space="preserve"> </w:t>
-      </w:r>
-      <w:proofErr w:type="spellStart"/>
-      <w:r>
-        <w:rPr>
-          <w:i/>
-        </w:rPr>
-        <w:t>về</w:t>
-      </w:r>
-      <w:proofErr w:type="spellEnd"/>
-      <w:r>
-        <w:rPr>
-          <w:i/>
-        </w:rPr>
-        <w:t xml:space="preserve"> </w:t>
-      </w:r>
-      <w:proofErr w:type="spellStart"/>
-      <w:r>
-        <w:rPr>
-          <w:i/>
-        </w:rPr>
-        <w:t>mã</w:t>
-      </w:r>
-      <w:proofErr w:type="spellEnd"/>
-      <w:r>
-        <w:rPr>
-          <w:i/>
-        </w:rPr>
-        <w:t xml:space="preserve"> </w:t>
-      </w:r>
-      <w:proofErr w:type="spellStart"/>
-      <w:r>
-        <w:rPr>
-          <w:i/>
-        </w:rPr>
-        <w:t>nguồn</w:t>
-      </w:r>
-      <w:proofErr w:type="spellEnd"/>
-      <w:r>
-        <w:rPr>
-          <w:i/>
-        </w:rPr>
-        <w:t xml:space="preserve"> </w:t>
-      </w:r>
-      <w:proofErr w:type="spellStart"/>
-      <w:r>
-        <w:rPr>
-          <w:i/>
-        </w:rPr>
-        <w:t>mở</w:t>
-      </w:r>
-      <w:proofErr w:type="spellEnd"/>
-      <w:r>
-        <w:rPr>
-          <w:i/>
-        </w:rPr>
-        <w:t xml:space="preserve"> </w:t>
-      </w:r>
-      <w:proofErr w:type="spellStart"/>
-      <w:r>
-        <w:rPr>
-          <w:i/>
-        </w:rPr>
-        <w:t>này</w:t>
-      </w:r>
-      <w:proofErr w:type="spellEnd"/>
-      <w:r>
-        <w:rPr>
-          <w:i/>
-        </w:rPr>
-        <w:t xml:space="preserve">, </w:t>
-      </w:r>
-      <w:proofErr w:type="spellStart"/>
-      <w:r>
-        <w:rPr>
-          <w:i/>
-        </w:rPr>
-        <w:t>tìm</w:t>
-      </w:r>
-      <w:proofErr w:type="spellEnd"/>
-      <w:r>
-        <w:rPr>
-          <w:i/>
-        </w:rPr>
-        <w:t xml:space="preserve"> </w:t>
-      </w:r>
-      <w:proofErr w:type="spellStart"/>
-      <w:r>
-        <w:rPr>
-          <w:i/>
-        </w:rPr>
-        <w:t>hiểu</w:t>
-      </w:r>
-      <w:proofErr w:type="spellEnd"/>
-      <w:r>
-        <w:rPr>
-          <w:i/>
-        </w:rPr>
-        <w:t xml:space="preserve"> </w:t>
-      </w:r>
-      <w:proofErr w:type="spellStart"/>
-      <w:r>
-        <w:rPr>
-          <w:i/>
-        </w:rPr>
-        <w:t>và</w:t>
-      </w:r>
-      <w:proofErr w:type="spellEnd"/>
-      <w:r>
-        <w:rPr>
-          <w:i/>
-        </w:rPr>
-        <w:t xml:space="preserve"> </w:t>
-      </w:r>
-      <w:proofErr w:type="spellStart"/>
-      <w:r>
-        <w:rPr>
-          <w:i/>
-        </w:rPr>
-        <w:t>đem</w:t>
-      </w:r>
-      <w:proofErr w:type="spellEnd"/>
-      <w:r>
-        <w:rPr>
-          <w:i/>
-        </w:rPr>
-        <w:t xml:space="preserve"> </w:t>
-      </w:r>
-      <w:proofErr w:type="spellStart"/>
-      <w:r>
-        <w:rPr>
-          <w:i/>
-        </w:rPr>
-        <w:t>bán</w:t>
-      </w:r>
-      <w:proofErr w:type="spellEnd"/>
-      <w:r>
-        <w:rPr>
-          <w:i/>
-        </w:rPr>
-        <w:t xml:space="preserve"> </w:t>
-      </w:r>
-      <w:proofErr w:type="spellStart"/>
-      <w:r>
-        <w:rPr>
-          <w:i/>
-        </w:rPr>
-        <w:t>luôn</w:t>
-      </w:r>
-      <w:proofErr w:type="spellEnd"/>
-      <w:r>
-        <w:rPr>
-          <w:i/>
-        </w:rPr>
-        <w:t xml:space="preserve"> cho </w:t>
-      </w:r>
-      <w:proofErr w:type="spellStart"/>
-      <w:r>
-        <w:rPr>
-          <w:i/>
-        </w:rPr>
-        <w:t>người</w:t>
-      </w:r>
-      <w:proofErr w:type="spellEnd"/>
-      <w:r>
-        <w:rPr>
-          <w:i/>
-        </w:rPr>
-        <w:t xml:space="preserve"> </w:t>
-      </w:r>
-      <w:proofErr w:type="spellStart"/>
-      <w:r>
-        <w:rPr>
-          <w:i/>
-        </w:rPr>
-        <w:t>sử</w:t>
-      </w:r>
-      <w:proofErr w:type="spellEnd"/>
-      <w:r>
-        <w:rPr>
-          <w:i/>
-        </w:rPr>
-        <w:t xml:space="preserve"> </w:t>
-      </w:r>
-      <w:proofErr w:type="spellStart"/>
-      <w:r>
-        <w:rPr>
-          <w:i/>
-        </w:rPr>
-        <w:t>dụng</w:t>
+      <w:r>
+        <w:rPr>
+          <w:i/>
+        </w:rPr>
+        <w:t xml:space="preserve">Chi </w:t>
+      </w:r>
+      <w:proofErr w:type="spellStart"/>
+      <w:r>
+        <w:rPr>
+          <w:i/>
+        </w:rPr>
+        <w:t>phí</w:t>
+      </w:r>
+      <w:proofErr w:type="spellEnd"/>
+      <w:r>
+        <w:rPr>
+          <w:i/>
+        </w:rPr>
+        <w:t xml:space="preserve"> </w:t>
+      </w:r>
+      <w:proofErr w:type="spellStart"/>
+      <w:r>
+        <w:rPr>
+          <w:i/>
+        </w:rPr>
+        <w:t>phát</w:t>
+      </w:r>
+      <w:proofErr w:type="spellEnd"/>
+      <w:r>
+        <w:rPr>
+          <w:i/>
+        </w:rPr>
+        <w:t xml:space="preserve"> </w:t>
+      </w:r>
+      <w:proofErr w:type="spellStart"/>
+      <w:proofErr w:type="gramStart"/>
+      <w:r>
+        <w:rPr>
+          <w:i/>
+        </w:rPr>
+        <w:t>triển</w:t>
+      </w:r>
+      <w:proofErr w:type="spellEnd"/>
+      <w:r>
+        <w:rPr>
+          <w:i/>
+        </w:rPr>
+        <w:t xml:space="preserve">  +</w:t>
+      </w:r>
+      <w:proofErr w:type="gramEnd"/>
+      <w:r>
+        <w:rPr>
+          <w:i/>
+        </w:rPr>
+        <w:t xml:space="preserve">  Chi </w:t>
+      </w:r>
+      <w:proofErr w:type="spellStart"/>
+      <w:r>
+        <w:rPr>
+          <w:i/>
+        </w:rPr>
+        <w:t>phí</w:t>
+      </w:r>
+      <w:proofErr w:type="spellEnd"/>
+      <w:r>
+        <w:rPr>
+          <w:i/>
+        </w:rPr>
+        <w:t xml:space="preserve"> </w:t>
+      </w:r>
+      <w:proofErr w:type="spellStart"/>
+      <w:r>
+        <w:rPr>
+          <w:i/>
+        </w:rPr>
+        <w:t>kiểm</w:t>
+      </w:r>
+      <w:proofErr w:type="spellEnd"/>
+      <w:r>
+        <w:rPr>
+          <w:i/>
+        </w:rPr>
+        <w:t xml:space="preserve"> </w:t>
+      </w:r>
+      <w:proofErr w:type="spellStart"/>
+      <w:r>
+        <w:rPr>
+          <w:i/>
+        </w:rPr>
+        <w:t>thử</w:t>
       </w:r>
       <w:proofErr w:type="spellEnd"/>
     </w:p>
@@ -9104,71 +9979,77 @@
         <w:rPr>
           <w:i/>
         </w:rPr>
-        <w:t>phát</w:t>
-      </w:r>
-      <w:proofErr w:type="spellEnd"/>
-      <w:r>
-        <w:rPr>
-          <w:i/>
-        </w:rPr>
-        <w:t xml:space="preserve"> </w:t>
-      </w:r>
-      <w:proofErr w:type="spellStart"/>
-      <w:proofErr w:type="gramStart"/>
-      <w:r>
-        <w:rPr>
-          <w:i/>
-        </w:rPr>
-        <w:t>triển</w:t>
-      </w:r>
-      <w:proofErr w:type="spellEnd"/>
-      <w:r>
-        <w:rPr>
-          <w:i/>
-        </w:rPr>
-        <w:t xml:space="preserve">  +</w:t>
-      </w:r>
-      <w:proofErr w:type="gramEnd"/>
-      <w:r>
-        <w:rPr>
-          <w:i/>
-        </w:rPr>
-        <w:t xml:space="preserve">  Chi </w:t>
-      </w:r>
-      <w:proofErr w:type="spellStart"/>
-      <w:r>
-        <w:rPr>
-          <w:i/>
-        </w:rPr>
-        <w:t>phí</w:t>
-      </w:r>
-      <w:proofErr w:type="spellEnd"/>
-      <w:r>
-        <w:rPr>
-          <w:i/>
-        </w:rPr>
-        <w:t xml:space="preserve"> </w:t>
-      </w:r>
-      <w:proofErr w:type="spellStart"/>
-      <w:r>
-        <w:rPr>
-          <w:i/>
-        </w:rPr>
-        <w:t>kiểm</w:t>
-      </w:r>
-      <w:proofErr w:type="spellEnd"/>
-      <w:r>
-        <w:rPr>
-          <w:i/>
-        </w:rPr>
-        <w:t xml:space="preserve"> </w:t>
-      </w:r>
-      <w:proofErr w:type="spellStart"/>
-      <w:r>
-        <w:rPr>
-          <w:i/>
-        </w:rPr>
-        <w:t>thử</w:t>
+        <w:t>vận</w:t>
+      </w:r>
+      <w:proofErr w:type="spellEnd"/>
+      <w:r>
+        <w:rPr>
+          <w:i/>
+        </w:rPr>
+        <w:t xml:space="preserve"> </w:t>
+      </w:r>
+      <w:proofErr w:type="spellStart"/>
+      <w:r>
+        <w:rPr>
+          <w:i/>
+        </w:rPr>
+        <w:t>hành</w:t>
+      </w:r>
+      <w:proofErr w:type="spellEnd"/>
+      <w:r>
+        <w:rPr>
+          <w:i/>
+        </w:rPr>
+        <w:t xml:space="preserve">, </w:t>
+      </w:r>
+      <w:proofErr w:type="spellStart"/>
+      <w:r>
+        <w:rPr>
+          <w:i/>
+        </w:rPr>
+        <w:t>quản</w:t>
+      </w:r>
+      <w:proofErr w:type="spellEnd"/>
+      <w:r>
+        <w:rPr>
+          <w:i/>
+        </w:rPr>
+        <w:t xml:space="preserve"> </w:t>
+      </w:r>
+      <w:proofErr w:type="spellStart"/>
+      <w:r>
+        <w:rPr>
+          <w:i/>
+        </w:rPr>
+        <w:t>lý</w:t>
+      </w:r>
+      <w:proofErr w:type="spellEnd"/>
+      <w:r>
+        <w:rPr>
+          <w:i/>
+        </w:rPr>
+        <w:t xml:space="preserve">, </w:t>
+      </w:r>
+      <w:proofErr w:type="spellStart"/>
+      <w:r>
+        <w:rPr>
+          <w:i/>
+        </w:rPr>
+        <w:t>hành</w:t>
+      </w:r>
+      <w:proofErr w:type="spellEnd"/>
+      <w:r>
+        <w:rPr>
+          <w:i/>
+        </w:rPr>
+        <w:t xml:space="preserve"> </w:t>
+      </w:r>
+      <w:proofErr w:type="spellStart"/>
+      <w:r>
+        <w:rPr>
+          <w:i/>
+        </w:rPr>
+        <w:t>chính</w:t>
       </w:r>
       <w:proofErr w:type="spellEnd"/>
     </w:p>
@@ -9203,35 +10084,21 @@
         <w:rPr>
           <w:i/>
         </w:rPr>
-        <w:t>vận</w:t>
-      </w:r>
-      <w:proofErr w:type="spellEnd"/>
-      <w:r>
-        <w:rPr>
-          <w:i/>
-        </w:rPr>
-        <w:t xml:space="preserve"> </w:t>
-      </w:r>
-      <w:proofErr w:type="spellStart"/>
-      <w:r>
-        <w:rPr>
-          <w:i/>
-        </w:rPr>
-        <w:t>hành</w:t>
-      </w:r>
-      <w:proofErr w:type="spellEnd"/>
-      <w:r>
-        <w:rPr>
-          <w:i/>
-        </w:rPr>
-        <w:t xml:space="preserve">, quản </w:t>
-      </w:r>
-      <w:proofErr w:type="spellStart"/>
-      <w:r>
-        <w:rPr>
-          <w:i/>
-        </w:rPr>
-        <w:t>lý</w:t>
+        <w:t>kính</w:t>
+      </w:r>
+      <w:proofErr w:type="spellEnd"/>
+      <w:r>
+        <w:rPr>
+          <w:i/>
+        </w:rPr>
+        <w:t xml:space="preserve"> </w:t>
+      </w:r>
+      <w:proofErr w:type="spellStart"/>
+      <w:r>
+        <w:rPr>
+          <w:i/>
+        </w:rPr>
+        <w:t>doanh</w:t>
       </w:r>
       <w:proofErr w:type="spellEnd"/>
       <w:r>
@@ -9245,156 +10112,150 @@
         <w:rPr>
           <w:i/>
         </w:rPr>
-        <w:t>hành</w:t>
-      </w:r>
-      <w:proofErr w:type="spellEnd"/>
-      <w:r>
-        <w:rPr>
-          <w:i/>
-        </w:rPr>
-        <w:t xml:space="preserve"> </w:t>
-      </w:r>
-      <w:proofErr w:type="spellStart"/>
-      <w:r>
-        <w:rPr>
-          <w:i/>
-        </w:rPr>
-        <w:t>chính</w:t>
+        <w:t>quảng</w:t>
+      </w:r>
+      <w:proofErr w:type="spellEnd"/>
+      <w:r>
+        <w:rPr>
+          <w:i/>
+        </w:rPr>
+        <w:t xml:space="preserve"> </w:t>
+      </w:r>
+      <w:proofErr w:type="spellStart"/>
+      <w:r>
+        <w:rPr>
+          <w:i/>
+        </w:rPr>
+        <w:t>cáo</w:t>
+      </w:r>
+      <w:proofErr w:type="spellEnd"/>
+      <w:r>
+        <w:rPr>
+          <w:i/>
+        </w:rPr>
+        <w:t xml:space="preserve">, </w:t>
+      </w:r>
+      <w:proofErr w:type="spellStart"/>
+      <w:r>
+        <w:rPr>
+          <w:i/>
+        </w:rPr>
+        <w:t>tiếp</w:t>
+      </w:r>
+      <w:proofErr w:type="spellEnd"/>
+      <w:r>
+        <w:rPr>
+          <w:i/>
+        </w:rPr>
+        <w:t xml:space="preserve"> </w:t>
+      </w:r>
+      <w:proofErr w:type="spellStart"/>
+      <w:r>
+        <w:rPr>
+          <w:i/>
+        </w:rPr>
+        <w:t>thị</w:t>
       </w:r>
       <w:proofErr w:type="spellEnd"/>
     </w:p>
     <w:p>
       <w:pPr>
-        <w:rPr>
-          <w:i/>
-        </w:rPr>
-      </w:pPr>
-      <w:r>
-        <w:rPr>
-          <w:i/>
-        </w:rPr>
-        <w:t xml:space="preserve">Chi </w:t>
-      </w:r>
-      <w:proofErr w:type="spellStart"/>
-      <w:r>
-        <w:rPr>
-          <w:i/>
-        </w:rPr>
-        <w:t>phí</w:t>
-      </w:r>
-      <w:proofErr w:type="spellEnd"/>
-      <w:r>
-        <w:rPr>
-          <w:i/>
-        </w:rPr>
-        <w:t xml:space="preserve"> </w:t>
-      </w:r>
-      <w:proofErr w:type="spellStart"/>
-      <w:r>
-        <w:rPr>
-          <w:i/>
-        </w:rPr>
-        <w:t>kính</w:t>
-      </w:r>
-      <w:proofErr w:type="spellEnd"/>
-      <w:r>
-        <w:rPr>
-          <w:i/>
-        </w:rPr>
-        <w:t xml:space="preserve"> </w:t>
-      </w:r>
-      <w:proofErr w:type="spellStart"/>
-      <w:r>
-        <w:rPr>
-          <w:i/>
-        </w:rPr>
-        <w:t>doanh</w:t>
-      </w:r>
-      <w:proofErr w:type="spellEnd"/>
-      <w:r>
-        <w:rPr>
-          <w:i/>
-        </w:rPr>
-        <w:t xml:space="preserve">, </w:t>
-      </w:r>
-      <w:proofErr w:type="spellStart"/>
-      <w:r>
-        <w:rPr>
-          <w:i/>
-        </w:rPr>
-        <w:t>quảng</w:t>
-      </w:r>
-      <w:proofErr w:type="spellEnd"/>
-      <w:r>
-        <w:rPr>
-          <w:i/>
-        </w:rPr>
-        <w:t xml:space="preserve"> </w:t>
-      </w:r>
-      <w:proofErr w:type="spellStart"/>
-      <w:r>
-        <w:rPr>
-          <w:i/>
-        </w:rPr>
-        <w:t>cáo</w:t>
-      </w:r>
-      <w:proofErr w:type="spellEnd"/>
-      <w:r>
-        <w:rPr>
-          <w:i/>
-        </w:rPr>
-        <w:t xml:space="preserve">, </w:t>
-      </w:r>
-      <w:proofErr w:type="spellStart"/>
-      <w:r>
-        <w:rPr>
-          <w:i/>
-        </w:rPr>
-        <w:t>tiếp</w:t>
-      </w:r>
-      <w:proofErr w:type="spellEnd"/>
-      <w:r>
-        <w:rPr>
-          <w:i/>
-        </w:rPr>
-        <w:t xml:space="preserve"> thị</w:t>
-      </w:r>
+        <w:pStyle w:val="Heading1"/>
+      </w:pPr>
+      <w:bookmarkStart w:id="18" w:name="_Toc57272155"/>
+      <w:proofErr w:type="spellStart"/>
+      <w:r>
+        <w:t>Ước</w:t>
+      </w:r>
+      <w:proofErr w:type="spellEnd"/>
+      <w:r>
+        <w:t xml:space="preserve"> </w:t>
+      </w:r>
+      <w:proofErr w:type="spellStart"/>
+      <w:r>
+        <w:t>lượng</w:t>
+      </w:r>
+      <w:proofErr w:type="spellEnd"/>
+      <w:r>
+        <w:t xml:space="preserve"> </w:t>
+      </w:r>
+      <w:proofErr w:type="spellStart"/>
+      <w:r>
+        <w:t>chất</w:t>
+      </w:r>
+      <w:proofErr w:type="spellEnd"/>
+      <w:r>
+        <w:t xml:space="preserve"> </w:t>
+      </w:r>
+      <w:proofErr w:type="spellStart"/>
+      <w:r>
+        <w:t>lượng</w:t>
+      </w:r>
+      <w:bookmarkEnd w:id="18"/>
+      <w:proofErr w:type="spellEnd"/>
     </w:p>
     <w:p>
       <w:pPr>
-        <w:pStyle w:val="Heading1"/>
-      </w:pPr>
-      <w:bookmarkStart w:id="18" w:name="_Toc57272155"/>
-      <w:proofErr w:type="spellStart"/>
-      <w:r>
+        <w:rPr>
+          <w:i/>
+        </w:rPr>
+      </w:pPr>
+      <w:proofErr w:type="spellStart"/>
+      <w:r>
+        <w:rPr>
+          <w:i/>
+        </w:rPr>
         <w:t>Ước</w:t>
       </w:r>
       <w:proofErr w:type="spellEnd"/>
       <w:r>
-        <w:t xml:space="preserve"> </w:t>
-      </w:r>
-      <w:proofErr w:type="spellStart"/>
-      <w:r>
+        <w:rPr>
+          <w:i/>
+        </w:rPr>
+        <w:t xml:space="preserve"> </w:t>
+      </w:r>
+      <w:proofErr w:type="spellStart"/>
+      <w:r>
+        <w:rPr>
+          <w:i/>
+        </w:rPr>
         <w:t>lượng</w:t>
       </w:r>
       <w:proofErr w:type="spellEnd"/>
       <w:r>
-        <w:t xml:space="preserve"> </w:t>
-      </w:r>
-      <w:proofErr w:type="spellStart"/>
-      <w:r>
-        <w:t>chất</w:t>
-      </w:r>
-      <w:proofErr w:type="spellEnd"/>
-      <w:r>
-        <w:t xml:space="preserve"> </w:t>
-      </w:r>
-      <w:proofErr w:type="spellStart"/>
-      <w:r>
-        <w:t>lượng</w:t>
-      </w:r>
-      <w:bookmarkEnd w:id="18"/>
-      <w:proofErr w:type="spellEnd"/>
+        <w:rPr>
+          <w:i/>
+        </w:rPr>
+        <w:t xml:space="preserve"> </w:t>
+      </w:r>
+      <w:proofErr w:type="spellStart"/>
+      <w:r>
+        <w:rPr>
+          <w:i/>
+        </w:rPr>
+        <w:t>số</w:t>
+      </w:r>
+      <w:proofErr w:type="spellEnd"/>
+      <w:r>
+        <w:rPr>
+          <w:i/>
+        </w:rPr>
+        <w:t xml:space="preserve"> </w:t>
+      </w:r>
+      <w:proofErr w:type="spellStart"/>
+      <w:r>
+        <w:rPr>
+          <w:i/>
+        </w:rPr>
+        <w:t>dòng</w:t>
+      </w:r>
+      <w:proofErr w:type="spellEnd"/>
+      <w:r>
+        <w:rPr>
+          <w:i/>
+        </w:rPr>
+        <w:t xml:space="preserve"> code</w:t>
+      </w:r>
     </w:p>
     <w:p>
       <w:pPr>
@@ -9449,54 +10310,51 @@
         <w:rPr>
           <w:i/>
         </w:rPr>
-        <w:t>dòng</w:t>
-      </w:r>
-      <w:proofErr w:type="spellEnd"/>
-      <w:r>
-        <w:rPr>
-          <w:i/>
-        </w:rPr>
-        <w:t xml:space="preserve"> code</w:t>
+        <w:t>testcase</w:t>
+      </w:r>
+      <w:proofErr w:type="spellEnd"/>
+      <w:r>
+        <w:rPr>
+          <w:i/>
+        </w:rPr>
+        <w:t xml:space="preserve"> </w:t>
       </w:r>
     </w:p>
     <w:p>
       <w:pPr>
         <w:rPr>
           <w:i/>
-        </w:rPr>
-      </w:pPr>
-      <w:proofErr w:type="spellStart"/>
-      <w:r>
-        <w:rPr>
-          <w:i/>
-        </w:rPr>
-        <w:t>Ước</w:t>
-      </w:r>
-      <w:proofErr w:type="spellEnd"/>
-      <w:r>
-        <w:rPr>
-          <w:i/>
-        </w:rPr>
-        <w:t xml:space="preserve"> </w:t>
-      </w:r>
-      <w:proofErr w:type="spellStart"/>
-      <w:r>
-        <w:rPr>
-          <w:i/>
-        </w:rPr>
-        <w:t>lượng</w:t>
-      </w:r>
-      <w:proofErr w:type="spellEnd"/>
-      <w:r>
-        <w:rPr>
-          <w:i/>
-        </w:rPr>
-        <w:t xml:space="preserve"> </w:t>
-      </w:r>
-      <w:proofErr w:type="spellStart"/>
-      <w:r>
-        <w:rPr>
-          <w:i/>
+          <w:lang w:val="fr-FR"/>
+        </w:rPr>
+      </w:pPr>
+      <w:r>
+        <w:rPr>
+          <w:i/>
+          <w:lang w:val="fr-FR"/>
+        </w:rPr>
+        <w:t xml:space="preserve">Qui </w:t>
+      </w:r>
+      <w:proofErr w:type="spellStart"/>
+      <w:r>
+        <w:rPr>
+          <w:i/>
+          <w:lang w:val="fr-FR"/>
+        </w:rPr>
+        <w:t>định</w:t>
+      </w:r>
+      <w:proofErr w:type="spellEnd"/>
+      <w:r>
+        <w:rPr>
+          <w:i/>
+          <w:lang w:val="fr-FR"/>
+        </w:rPr>
+        <w:t xml:space="preserve"> </w:t>
+      </w:r>
+      <w:proofErr w:type="spellStart"/>
+      <w:r>
+        <w:rPr>
+          <w:i/>
+          <w:lang w:val="fr-FR"/>
         </w:rPr>
         <w:t>số</w:t>
       </w:r>
@@ -9504,9 +10362,88 @@
       <w:r>
         <w:rPr>
           <w:i/>
-        </w:rPr>
-        <w:t xml:space="preserve"> testcase </w:t>
-      </w:r>
+          <w:lang w:val="fr-FR"/>
+        </w:rPr>
+        <w:t xml:space="preserve"> </w:t>
+      </w:r>
+      <w:proofErr w:type="spellStart"/>
+      <w:r>
+        <w:rPr>
+          <w:i/>
+          <w:lang w:val="fr-FR"/>
+        </w:rPr>
+        <w:t>dòng</w:t>
+      </w:r>
+      <w:proofErr w:type="spellEnd"/>
+      <w:r>
+        <w:rPr>
+          <w:i/>
+          <w:lang w:val="fr-FR"/>
+        </w:rPr>
+        <w:t xml:space="preserve"> comme</w:t>
+      </w:r>
+      <w:r>
+        <w:rPr>
+          <w:i/>
+          <w:lang w:val="fr-FR"/>
+        </w:rPr>
+        <w:t xml:space="preserve">nt </w:t>
+      </w:r>
+      <w:proofErr w:type="spellStart"/>
+      <w:r>
+        <w:rPr>
+          <w:i/>
+          <w:lang w:val="fr-FR"/>
+        </w:rPr>
+        <w:t>trên</w:t>
+      </w:r>
+      <w:proofErr w:type="spellEnd"/>
+      <w:r>
+        <w:rPr>
+          <w:i/>
+          <w:lang w:val="fr-FR"/>
+        </w:rPr>
+        <w:t xml:space="preserve"> </w:t>
+      </w:r>
+      <w:proofErr w:type="spellStart"/>
+      <w:r>
+        <w:rPr>
+          <w:i/>
+          <w:lang w:val="fr-FR"/>
+        </w:rPr>
+        <w:t>mỗi</w:t>
+      </w:r>
+      <w:proofErr w:type="spellEnd"/>
+      <w:r>
+        <w:rPr>
+          <w:i/>
+          <w:lang w:val="fr-FR"/>
+        </w:rPr>
+        <w:t xml:space="preserve"> </w:t>
+      </w:r>
+      <w:proofErr w:type="spellStart"/>
+      <w:r>
+        <w:rPr>
+          <w:i/>
+          <w:lang w:val="fr-FR"/>
+        </w:rPr>
+        <w:t>K</w:t>
+      </w:r>
+      <w:r>
+        <w:rPr>
+          <w:i/>
+          <w:lang w:val="fr-FR"/>
+        </w:rPr>
+        <w:t>l</w:t>
+      </w:r>
+      <w:r>
+        <w:rPr>
+          <w:i/>
+          <w:lang w:val="fr-FR"/>
+        </w:rPr>
+        <w:t>oc</w:t>
+      </w:r>
+      <w:proofErr w:type="spellEnd"/>
     </w:p>
     <w:p>
       <w:pPr>
@@ -9544,6 +10481,22 @@
           <w:i/>
           <w:lang w:val="fr-FR"/>
         </w:rPr>
+        <w:t>về</w:t>
+      </w:r>
+      <w:proofErr w:type="spellEnd"/>
+      <w:r>
+        <w:rPr>
+          <w:i/>
+          <w:lang w:val="fr-FR"/>
+        </w:rPr>
+        <w:t xml:space="preserve"> </w:t>
+      </w:r>
+      <w:proofErr w:type="spellStart"/>
+      <w:r>
+        <w:rPr>
+          <w:i/>
+          <w:lang w:val="fr-FR"/>
+        </w:rPr>
         <w:t>số</w:t>
       </w:r>
       <w:proofErr w:type="spellEnd"/>
@@ -9552,160 +10505,53 @@
           <w:i/>
           <w:lang w:val="fr-FR"/>
         </w:rPr>
-        <w:t xml:space="preserve"> </w:t>
-      </w:r>
-      <w:proofErr w:type="spellStart"/>
+        <w:t xml:space="preserve"> unit test, au</w:t>
+      </w:r>
       <w:r>
         <w:rPr>
           <w:i/>
           <w:lang w:val="fr-FR"/>
         </w:rPr>
-        <w:t>dòng</w:t>
-      </w:r>
-      <w:proofErr w:type="spellEnd"/>
-      <w:r>
-        <w:rPr>
-          <w:i/>
-          <w:lang w:val="fr-FR"/>
-        </w:rPr>
-        <w:t xml:space="preserve"> comme</w:t>
-      </w:r>
-      <w:r>
-        <w:rPr>
-          <w:i/>
-          <w:lang w:val="fr-FR"/>
-        </w:rPr>
-        <w:t xml:space="preserve">nt trên </w:t>
-      </w:r>
-      <w:proofErr w:type="spellStart"/>
-      <w:r>
-        <w:rPr>
-          <w:i/>
-          <w:lang w:val="fr-FR"/>
-        </w:rPr>
-        <w:t>mỗi</w:t>
-      </w:r>
-      <w:proofErr w:type="spellEnd"/>
-      <w:r>
-        <w:rPr>
-          <w:i/>
-          <w:lang w:val="fr-FR"/>
-        </w:rPr>
-        <w:t xml:space="preserve"> </w:t>
-      </w:r>
-      <w:proofErr w:type="spellStart"/>
-      <w:r>
-        <w:rPr>
-          <w:i/>
-          <w:lang w:val="fr-FR"/>
-        </w:rPr>
-        <w:t>K</w:t>
-      </w:r>
-      <w:r>
-        <w:rPr>
-          <w:i/>
-          <w:lang w:val="fr-FR"/>
-        </w:rPr>
-        <w:t>l</w:t>
-      </w:r>
-      <w:r>
-        <w:rPr>
-          <w:i/>
-          <w:lang w:val="fr-FR"/>
-        </w:rPr>
-        <w:t>oc</w:t>
-      </w:r>
-      <w:proofErr w:type="spellEnd"/>
+        <w:t>tomation test</w:t>
+      </w:r>
     </w:p>
     <w:p>
       <w:pPr>
-        <w:rPr>
-          <w:i/>
-          <w:lang w:val="fr-FR"/>
-        </w:rPr>
-      </w:pPr>
-      <w:r>
-        <w:rPr>
-          <w:i/>
-          <w:lang w:val="fr-FR"/>
-        </w:rPr>
-        <w:t xml:space="preserve">Qui </w:t>
-      </w:r>
-      <w:proofErr w:type="spellStart"/>
-      <w:r>
-        <w:rPr>
-          <w:i/>
-          <w:lang w:val="fr-FR"/>
-        </w:rPr>
-        <w:t>định</w:t>
-      </w:r>
-      <w:proofErr w:type="spellEnd"/>
-      <w:r>
-        <w:rPr>
-          <w:i/>
-          <w:lang w:val="fr-FR"/>
-        </w:rPr>
-        <w:t xml:space="preserve"> </w:t>
-      </w:r>
-      <w:proofErr w:type="spellStart"/>
-      <w:r>
-        <w:rPr>
-          <w:i/>
-          <w:lang w:val="fr-FR"/>
-        </w:rPr>
-        <w:t>về</w:t>
-      </w:r>
-      <w:proofErr w:type="spellEnd"/>
-      <w:r>
-        <w:rPr>
-          <w:i/>
-          <w:lang w:val="fr-FR"/>
-        </w:rPr>
-        <w:t xml:space="preserve"> </w:t>
-      </w:r>
-      <w:proofErr w:type="spellStart"/>
-      <w:r>
-        <w:rPr>
-          <w:i/>
-          <w:lang w:val="fr-FR"/>
-        </w:rPr>
-        <w:t>số</w:t>
-      </w:r>
-      <w:proofErr w:type="spellEnd"/>
-      <w:r>
-        <w:rPr>
-          <w:i/>
-          <w:lang w:val="fr-FR"/>
-        </w:rPr>
-        <w:t xml:space="preserve"> unit test, au</w:t>
-      </w:r>
-      <w:r>
-        <w:rPr>
-          <w:i/>
-          <w:lang w:val="fr-FR"/>
-        </w:rPr>
-        <w:t>tomation test</w:t>
-      </w:r>
+        <w:pStyle w:val="Heading1"/>
+      </w:pPr>
+      <w:bookmarkStart w:id="19" w:name="_Toc57272156"/>
+      <w:proofErr w:type="spellStart"/>
+      <w:r>
+        <w:lastRenderedPageBreak/>
+        <w:t>Đóng</w:t>
+      </w:r>
+      <w:proofErr w:type="spellEnd"/>
+      <w:r>
+        <w:t xml:space="preserve"> </w:t>
+      </w:r>
+      <w:proofErr w:type="spellStart"/>
+      <w:r>
+        <w:t>dự</w:t>
+      </w:r>
+      <w:proofErr w:type="spellEnd"/>
+      <w:r>
+        <w:t xml:space="preserve"> </w:t>
+      </w:r>
+      <w:proofErr w:type="spellStart"/>
+      <w:r>
+        <w:t>án</w:t>
+      </w:r>
+      <w:bookmarkEnd w:id="19"/>
+      <w:proofErr w:type="spellEnd"/>
     </w:p>
     <w:p>
-      <w:pPr>
-        <w:pStyle w:val="Heading1"/>
-      </w:pPr>
-      <w:bookmarkStart w:id="19" w:name="_Toc57272156"/>
-      <w:proofErr w:type="spellStart"/>
-      <w:r>
-        <w:lastRenderedPageBreak/>
-        <w:t>Đóng</w:t>
-      </w:r>
-      <w:proofErr w:type="spellEnd"/>
-      <w:r>
-        <w:t xml:space="preserve"> dự án</w:t>
-      </w:r>
-      <w:bookmarkEnd w:id="19"/>
-    </w:p>
-    <w:p>
-      <w:r>
-        <w:t xml:space="preserve">Thực </w:t>
+      <w:proofErr w:type="spellStart"/>
+      <w:r>
+        <w:t>Thực</w:t>
+      </w:r>
+      <w:proofErr w:type="spellEnd"/>
+      <w:r>
+        <w:t xml:space="preserve"> </w:t>
       </w:r>
       <w:proofErr w:type="spellStart"/>
       <w:r>
@@ -9743,8 +10589,13 @@
         <w:pStyle w:val="Heading2"/>
       </w:pPr>
       <w:bookmarkStart w:id="20" w:name="_Toc57272157"/>
-      <w:r>
-        <w:t xml:space="preserve">Quản </w:t>
+      <w:proofErr w:type="spellStart"/>
+      <w:r>
+        <w:t>Quản</w:t>
+      </w:r>
+      <w:proofErr w:type="spellEnd"/>
+      <w:r>
+        <w:t xml:space="preserve"> </w:t>
       </w:r>
       <w:proofErr w:type="spellStart"/>
       <w:r>
@@ -9776,7 +10627,15 @@
       </w:r>
       <w:proofErr w:type="spellEnd"/>
       <w:r>
-        <w:t xml:space="preserve"> trên </w:t>
+        <w:t xml:space="preserve"> </w:t>
+      </w:r>
+      <w:proofErr w:type="spellStart"/>
+      <w:r>
+        <w:t>trên</w:t>
+      </w:r>
+      <w:proofErr w:type="spellEnd"/>
+      <w:r>
+        <w:t xml:space="preserve"> </w:t>
       </w:r>
       <w:proofErr w:type="spellStart"/>
       <w:r>
@@ -9792,7 +10651,15 @@
       </w:r>
       <w:proofErr w:type="spellEnd"/>
       <w:r>
-        <w:t xml:space="preserve"> đồ </w:t>
+        <w:t xml:space="preserve"> </w:t>
+      </w:r>
+      <w:proofErr w:type="spellStart"/>
+      <w:r>
+        <w:t>đồ</w:t>
+      </w:r>
+      <w:proofErr w:type="spellEnd"/>
+      <w:r>
+        <w:t xml:space="preserve"> </w:t>
       </w:r>
       <w:proofErr w:type="spellStart"/>
       <w:r>
@@ -9800,8 +10667,13 @@
       </w:r>
       <w:proofErr w:type="spellEnd"/>
       <w:r>
-        <w:t xml:space="preserve"> Git</w:t>
-      </w:r>
+        <w:t xml:space="preserve"> </w:t>
+      </w:r>
+      <w:proofErr w:type="spellStart"/>
+      <w:r>
+        <w:t>Git</w:t>
+      </w:r>
+      <w:proofErr w:type="spellEnd"/>
       <w:r>
         <w:t xml:space="preserve"> </w:t>
       </w:r>
@@ -9811,7 +10683,23 @@
       </w:r>
       <w:proofErr w:type="spellEnd"/>
       <w:r>
-        <w:t xml:space="preserve"> dự án </w:t>
+        <w:t xml:space="preserve"> </w:t>
+      </w:r>
+      <w:proofErr w:type="spellStart"/>
+      <w:r>
+        <w:t>dự</w:t>
+      </w:r>
+      <w:proofErr w:type="spellEnd"/>
+      <w:r>
+        <w:t xml:space="preserve"> </w:t>
+      </w:r>
+      <w:proofErr w:type="spellStart"/>
+      <w:r>
+        <w:t>án</w:t>
+      </w:r>
+      <w:proofErr w:type="spellEnd"/>
+      <w:r>
+        <w:t xml:space="preserve"> </w:t>
       </w:r>
       <w:proofErr w:type="spellStart"/>
       <w:r>
@@ -9886,13 +10774,37 @@
       </w:r>
       <w:proofErr w:type="spellEnd"/>
       <w:r>
-        <w:t xml:space="preserve"> tích code</w:t>
+        <w:t xml:space="preserve"> </w:t>
+      </w:r>
+      <w:proofErr w:type="spellStart"/>
+      <w:r>
+        <w:t>tích</w:t>
+      </w:r>
+      <w:proofErr w:type="spellEnd"/>
+      <w:r>
+        <w:t xml:space="preserve"> code</w:t>
       </w:r>
       <w:r>
         <w:t>,</w:t>
       </w:r>
       <w:r>
-        <w:t xml:space="preserve"> xuất ra </w:t>
+        <w:t xml:space="preserve"> </w:t>
+      </w:r>
+      <w:proofErr w:type="spellStart"/>
+      <w:r>
+        <w:t>xuất</w:t>
+      </w:r>
+      <w:proofErr w:type="spellEnd"/>
+      <w:r>
+        <w:t xml:space="preserve"> </w:t>
+      </w:r>
+      <w:proofErr w:type="spellStart"/>
+      <w:r>
+        <w:t>ra</w:t>
+      </w:r>
+      <w:proofErr w:type="spellEnd"/>
+      <w:r>
+        <w:t xml:space="preserve"> </w:t>
       </w:r>
       <w:r>
         <w:t>3</w:t>
@@ -9988,7 +10900,23 @@
       </w:r>
       <w:proofErr w:type="spellEnd"/>
       <w:r>
-        <w:t xml:space="preserve"> dự án (</w:t>
+        <w:t xml:space="preserve"> </w:t>
+      </w:r>
+      <w:proofErr w:type="spellStart"/>
+      <w:r>
+        <w:t>dự</w:t>
+      </w:r>
+      <w:proofErr w:type="spellEnd"/>
+      <w:r>
+        <w:t xml:space="preserve"> </w:t>
+      </w:r>
+      <w:proofErr w:type="spellStart"/>
+      <w:r>
+        <w:t>án</w:t>
+      </w:r>
+      <w:proofErr w:type="spellEnd"/>
+      <w:r>
+        <w:t xml:space="preserve"> (</w:t>
       </w:r>
       <w:proofErr w:type="spellStart"/>
       <w:r>
@@ -10083,7 +11011,15 @@
       </w:r>
       <w:proofErr w:type="spellEnd"/>
       <w:r>
-        <w:t xml:space="preserve"> đồ </w:t>
+        <w:t xml:space="preserve"> </w:t>
+      </w:r>
+      <w:proofErr w:type="spellStart"/>
+      <w:r>
+        <w:t>đồ</w:t>
+      </w:r>
+      <w:proofErr w:type="spellEnd"/>
+      <w:r>
+        <w:t xml:space="preserve"> </w:t>
       </w:r>
       <w:proofErr w:type="spellStart"/>
       <w:r>
@@ -10110,8 +11046,13 @@
       </w:r>
       <w:proofErr w:type="spellEnd"/>
       <w:r>
-        <w:t xml:space="preserve"> ra</w:t>
-      </w:r>
+        <w:t xml:space="preserve"> </w:t>
+      </w:r>
+      <w:proofErr w:type="spellStart"/>
+      <w:r>
+        <w:t>ra</w:t>
+      </w:r>
+      <w:proofErr w:type="spellEnd"/>
     </w:p>
     <w:p>
       <w:pPr>
@@ -10168,8 +11109,13 @@
         <w:pStyle w:val="Heading2"/>
       </w:pPr>
       <w:bookmarkStart w:id="21" w:name="_Toc57272158"/>
-      <w:r>
-        <w:t xml:space="preserve">Quản </w:t>
+      <w:proofErr w:type="spellStart"/>
+      <w:r>
+        <w:t>Quản</w:t>
+      </w:r>
+      <w:proofErr w:type="spellEnd"/>
+      <w:r>
+        <w:t xml:space="preserve"> </w:t>
       </w:r>
       <w:proofErr w:type="spellStart"/>
       <w:r>
@@ -10201,7 +11147,15 @@
       </w:r>
       <w:proofErr w:type="spellEnd"/>
       <w:r>
-        <w:t xml:space="preserve"> trên </w:t>
+        <w:t xml:space="preserve"> </w:t>
+      </w:r>
+      <w:proofErr w:type="spellStart"/>
+      <w:r>
+        <w:t>trên</w:t>
+      </w:r>
+      <w:proofErr w:type="spellEnd"/>
+      <w:r>
+        <w:t xml:space="preserve"> </w:t>
       </w:r>
       <w:proofErr w:type="spellStart"/>
       <w:r>
@@ -10217,7 +11171,15 @@
       </w:r>
       <w:proofErr w:type="spellEnd"/>
       <w:r>
-        <w:t xml:space="preserve"> đồ </w:t>
+        <w:t xml:space="preserve"> </w:t>
+      </w:r>
+      <w:proofErr w:type="spellStart"/>
+      <w:r>
+        <w:t>đồ</w:t>
+      </w:r>
+      <w:proofErr w:type="spellEnd"/>
+      <w:r>
+        <w:t xml:space="preserve"> </w:t>
       </w:r>
       <w:proofErr w:type="spellStart"/>
       <w:r>
@@ -10231,7 +11193,23 @@
         <w:t>Planner</w:t>
       </w:r>
       <w:r>
-        <w:t xml:space="preserve">, xuất ra </w:t>
+        <w:t xml:space="preserve">, </w:t>
+      </w:r>
+      <w:proofErr w:type="spellStart"/>
+      <w:r>
+        <w:t>xuất</w:t>
+      </w:r>
+      <w:proofErr w:type="spellEnd"/>
+      <w:r>
+        <w:t xml:space="preserve"> </w:t>
+      </w:r>
+      <w:proofErr w:type="spellStart"/>
+      <w:r>
+        <w:t>ra</w:t>
+      </w:r>
+      <w:proofErr w:type="spellEnd"/>
+      <w:r>
+        <w:t xml:space="preserve"> </w:t>
       </w:r>
       <w:r>
         <w:t>2</w:t>
@@ -10363,7 +11341,15 @@
       </w:r>
       <w:proofErr w:type="spellEnd"/>
       <w:r>
-        <w:t xml:space="preserve"> task theo Schedule</w:t>
+        <w:t xml:space="preserve"> task </w:t>
+      </w:r>
+      <w:proofErr w:type="spellStart"/>
+      <w:r>
+        <w:t>theo</w:t>
+      </w:r>
+      <w:proofErr w:type="spellEnd"/>
+      <w:r>
+        <w:t xml:space="preserve"> Schedule</w:t>
       </w:r>
     </w:p>
     <w:p>
@@ -10442,9 +11428,17 @@
         <w:rPr>
           <w:lang w:eastAsia="en-US" w:bidi="ar-SA"/>
         </w:rPr>
-        <w:t xml:space="preserve"> quan</w:t>
+        <w:t xml:space="preserve"> </w:t>
+      </w:r>
+      <w:proofErr w:type="spellStart"/>
+      <w:r>
+        <w:rPr>
+          <w:lang w:eastAsia="en-US" w:bidi="ar-SA"/>
+        </w:rPr>
+        <w:t>quan</w:t>
       </w:r>
       <w:bookmarkEnd w:id="22"/>
+      <w:proofErr w:type="spellEnd"/>
     </w:p>
     <w:p>
       <w:pPr>
@@ -10474,7 +11468,7 @@
 </file>
 
 <file path=word/endnotes.xml><?xml version="1.0" encoding="utf-8"?>
-<w:endnotes xmlns:wpc="http://schemas.microsoft.com/office/word/2010/wordprocessingCanvas" xmlns:cx="http://schemas.microsoft.com/office/drawing/2014/chartex" xmlns:cx1="http://schemas.microsoft.com/office/drawing/2015/9/8/chartex" xmlns:cx2="http://schemas.microsoft.com/office/drawing/2015/10/21/chartex" xmlns:cx3="http://schemas.microsoft.com/office/drawing/2016/5/9/chartex" xmlns:cx4="http://schemas.microsoft.com/office/drawing/2016/5/10/chartex" xmlns:cx5="http://schemas.microsoft.com/office/drawing/2016/5/11/chartex" xmlns:cx6="http://schemas.microsoft.com/office/drawing/2016/5/12/chartex" xmlns:cx7="http://schemas.microsoft.com/office/drawing/2016/5/13/chartex" xmlns:cx8="http://schemas.microsoft.com/office/drawing/2016/5/14/chartex" xmlns:mc="http://schemas.openxmlformats.org/markup-compatibility/2006" xmlns:aink="http://schemas.microsoft.com/office/drawing/2016/ink" xmlns:am3d="http://schemas.microsoft.com/office/drawing/2017/model3d" xmlns:o="urn:schemas-microsoft-com:office:office" xmlns:r="http://schemas.openxmlformats.org/officeDocument/2006/relationships" xmlns:m="http://schemas.openxmlformats.org/officeDocument/2006/math" xmlns:v="urn:schemas-microsoft-com:vml" xmlns:wp14="http://schemas.microsoft.com/office/word/2010/wordprocessingDrawing" xmlns:wp="http://schemas.openxmlformats.org/drawingml/2006/wordprocessingDrawing" xmlns:w10="urn:schemas-microsoft-com:office:word" xmlns:w="http://schemas.openxmlformats.org/wordprocessingml/2006/main" xmlns:w14="http://schemas.microsoft.com/office/word/2010/wordml" xmlns:w15="http://schemas.microsoft.com/office/word/2012/wordml" xmlns:w16cid="http://schemas.microsoft.com/office/word/2016/wordml/cid" xmlns:w16se="http://schemas.microsoft.com/office/word/2015/wordml/symex" xmlns:wpg="http://schemas.microsoft.com/office/word/2010/wordprocessingGroup" xmlns:wpi="http://schemas.microsoft.com/office/word/2010/wordprocessingInk" xmlns:wne="http://schemas.microsoft.com/office/word/2006/wordml" xmlns:wps="http://schemas.microsoft.com/office/word/2010/wordprocessingShape" mc:Ignorable="w14 w15 w16se w16cid wp14">
+<w:endnotes xmlns:wpc="http://schemas.microsoft.com/office/word/2010/wordprocessingCanvas" xmlns:cx="http://schemas.microsoft.com/office/drawing/2014/chartex" xmlns:mc="http://schemas.openxmlformats.org/markup-compatibility/2006" xmlns:o="urn:schemas-microsoft-com:office:office" xmlns:r="http://schemas.openxmlformats.org/officeDocument/2006/relationships" xmlns:m="http://schemas.openxmlformats.org/officeDocument/2006/math" xmlns:v="urn:schemas-microsoft-com:vml" xmlns:wp14="http://schemas.microsoft.com/office/word/2010/wordprocessingDrawing" xmlns:wp="http://schemas.openxmlformats.org/drawingml/2006/wordprocessingDrawing" xmlns:w10="urn:schemas-microsoft-com:office:word" xmlns:w="http://schemas.openxmlformats.org/wordprocessingml/2006/main" xmlns:w14="http://schemas.microsoft.com/office/word/2010/wordml" xmlns:w15="http://schemas.microsoft.com/office/word/2012/wordml" xmlns:w16se="http://schemas.microsoft.com/office/word/2015/wordml/symex" xmlns:wpg="http://schemas.microsoft.com/office/word/2010/wordprocessingGroup" xmlns:wpi="http://schemas.microsoft.com/office/word/2010/wordprocessingInk" xmlns:wne="http://schemas.microsoft.com/office/word/2006/wordml" xmlns:wps="http://schemas.microsoft.com/office/word/2010/wordprocessingShape" mc:Ignorable="w14 w15 w16se wp14">
   <w:endnote w:type="separator" w:id="-1">
     <w:p>
       <w:r>
@@ -10495,7 +11489,7 @@
 </file>
 
 <file path=word/footer1.xml><?xml version="1.0" encoding="utf-8"?>
-<w:ftr xmlns:wpc="http://schemas.microsoft.com/office/word/2010/wordprocessingCanvas" xmlns:cx="http://schemas.microsoft.com/office/drawing/2014/chartex" xmlns:cx1="http://schemas.microsoft.com/office/drawing/2015/9/8/chartex" xmlns:cx2="http://schemas.microsoft.com/office/drawing/2015/10/21/chartex" xmlns:cx3="http://schemas.microsoft.com/office/drawing/2016/5/9/chartex" xmlns:cx4="http://schemas.microsoft.com/office/drawing/2016/5/10/chartex" xmlns:cx5="http://schemas.microsoft.com/office/drawing/2016/5/11/chartex" xmlns:cx6="http://schemas.microsoft.com/office/drawing/2016/5/12/chartex" xmlns:cx7="http://schemas.microsoft.com/office/drawing/2016/5/13/chartex" xmlns:cx8="http://schemas.microsoft.com/office/drawing/2016/5/14/chartex" xmlns:mc="http://schemas.openxmlformats.org/markup-compatibility/2006" xmlns:aink="http://schemas.microsoft.com/office/drawing/2016/ink" xmlns:am3d="http://schemas.microsoft.com/office/drawing/2017/model3d" xmlns:o="urn:schemas-microsoft-com:office:office" xmlns:r="http://schemas.openxmlformats.org/officeDocument/2006/relationships" xmlns:m="http://schemas.openxmlformats.org/officeDocument/2006/math" xmlns:v="urn:schemas-microsoft-com:vml" xmlns:wp14="http://schemas.microsoft.com/office/word/2010/wordprocessingDrawing" xmlns:wp="http://schemas.openxmlformats.org/drawingml/2006/wordprocessingDrawing" xmlns:w10="urn:schemas-microsoft-com:office:word" xmlns:w="http://schemas.openxmlformats.org/wordprocessingml/2006/main" xmlns:w14="http://schemas.microsoft.com/office/word/2010/wordml" xmlns:w15="http://schemas.microsoft.com/office/word/2012/wordml" xmlns:w16cid="http://schemas.microsoft.com/office/word/2016/wordml/cid" xmlns:w16se="http://schemas.microsoft.com/office/word/2015/wordml/symex" xmlns:wpg="http://schemas.microsoft.com/office/word/2010/wordprocessingGroup" xmlns:wpi="http://schemas.microsoft.com/office/word/2010/wordprocessingInk" xmlns:wne="http://schemas.microsoft.com/office/word/2006/wordml" xmlns:wps="http://schemas.microsoft.com/office/word/2010/wordprocessingShape" mc:Ignorable="w14 w15 w16se w16cid wp14">
+<w:ftr xmlns:wpc="http://schemas.microsoft.com/office/word/2010/wordprocessingCanvas" xmlns:cx="http://schemas.microsoft.com/office/drawing/2014/chartex" xmlns:mc="http://schemas.openxmlformats.org/markup-compatibility/2006" xmlns:o="urn:schemas-microsoft-com:office:office" xmlns:r="http://schemas.openxmlformats.org/officeDocument/2006/relationships" xmlns:m="http://schemas.openxmlformats.org/officeDocument/2006/math" xmlns:v="urn:schemas-microsoft-com:vml" xmlns:wp14="http://schemas.microsoft.com/office/word/2010/wordprocessingDrawing" xmlns:wp="http://schemas.openxmlformats.org/drawingml/2006/wordprocessingDrawing" xmlns:w10="urn:schemas-microsoft-com:office:word" xmlns:w="http://schemas.openxmlformats.org/wordprocessingml/2006/main" xmlns:w14="http://schemas.microsoft.com/office/word/2010/wordml" xmlns:w15="http://schemas.microsoft.com/office/word/2012/wordml" xmlns:w16se="http://schemas.microsoft.com/office/word/2015/wordml/symex" xmlns:wpg="http://schemas.microsoft.com/office/word/2010/wordprocessingGroup" xmlns:wpi="http://schemas.microsoft.com/office/word/2010/wordprocessingInk" xmlns:wne="http://schemas.microsoft.com/office/word/2006/wordml" xmlns:wps="http://schemas.microsoft.com/office/word/2010/wordprocessingShape" mc:Ignorable="w14 w15 w16se wp14">
   <w:p>
     <w:pPr>
       <w:pStyle w:val="Footer"/>
@@ -10550,7 +11544,7 @@
         <w:color w:val="951B13"/>
         <w:lang w:eastAsia="ar-SA" w:bidi="ar-SA"/>
       </w:rPr>
-      <w:t>ii</w:t>
+      <w:t>iii</w:t>
     </w:r>
     <w:r>
       <w:rPr>
@@ -10565,7 +11559,7 @@
 </file>
 
 <file path=word/footer2.xml><?xml version="1.0" encoding="utf-8"?>
-<w:ftr xmlns:wpc="http://schemas.microsoft.com/office/word/2010/wordprocessingCanvas" xmlns:cx="http://schemas.microsoft.com/office/drawing/2014/chartex" xmlns:cx1="http://schemas.microsoft.com/office/drawing/2015/9/8/chartex" xmlns:cx2="http://schemas.microsoft.com/office/drawing/2015/10/21/chartex" xmlns:cx3="http://schemas.microsoft.com/office/drawing/2016/5/9/chartex" xmlns:cx4="http://schemas.microsoft.com/office/drawing/2016/5/10/chartex" xmlns:cx5="http://schemas.microsoft.com/office/drawing/2016/5/11/chartex" xmlns:cx6="http://schemas.microsoft.com/office/drawing/2016/5/12/chartex" xmlns:cx7="http://schemas.microsoft.com/office/drawing/2016/5/13/chartex" xmlns:cx8="http://schemas.microsoft.com/office/drawing/2016/5/14/chartex" xmlns:mc="http://schemas.openxmlformats.org/markup-compatibility/2006" xmlns:aink="http://schemas.microsoft.com/office/drawing/2016/ink" xmlns:am3d="http://schemas.microsoft.com/office/drawing/2017/model3d" xmlns:o="urn:schemas-microsoft-com:office:office" xmlns:r="http://schemas.openxmlformats.org/officeDocument/2006/relationships" xmlns:m="http://schemas.openxmlformats.org/officeDocument/2006/math" xmlns:v="urn:schemas-microsoft-com:vml" xmlns:wp14="http://schemas.microsoft.com/office/word/2010/wordprocessingDrawing" xmlns:wp="http://schemas.openxmlformats.org/drawingml/2006/wordprocessingDrawing" xmlns:w10="urn:schemas-microsoft-com:office:word" xmlns:w="http://schemas.openxmlformats.org/wordprocessingml/2006/main" xmlns:w14="http://schemas.microsoft.com/office/word/2010/wordml" xmlns:w15="http://schemas.microsoft.com/office/word/2012/wordml" xmlns:w16cid="http://schemas.microsoft.com/office/word/2016/wordml/cid" xmlns:w16se="http://schemas.microsoft.com/office/word/2015/wordml/symex" xmlns:wpg="http://schemas.microsoft.com/office/word/2010/wordprocessingGroup" xmlns:wpi="http://schemas.microsoft.com/office/word/2010/wordprocessingInk" xmlns:wne="http://schemas.microsoft.com/office/word/2006/wordml" xmlns:wps="http://schemas.microsoft.com/office/word/2010/wordprocessingShape" mc:Ignorable="w14 w15 w16se w16cid wp14">
+<w:ftr xmlns:wpc="http://schemas.microsoft.com/office/word/2010/wordprocessingCanvas" xmlns:cx="http://schemas.microsoft.com/office/drawing/2014/chartex" xmlns:mc="http://schemas.openxmlformats.org/markup-compatibility/2006" xmlns:o="urn:schemas-microsoft-com:office:office" xmlns:r="http://schemas.openxmlformats.org/officeDocument/2006/relationships" xmlns:m="http://schemas.openxmlformats.org/officeDocument/2006/math" xmlns:v="urn:schemas-microsoft-com:vml" xmlns:wp14="http://schemas.microsoft.com/office/word/2010/wordprocessingDrawing" xmlns:wp="http://schemas.openxmlformats.org/drawingml/2006/wordprocessingDrawing" xmlns:w10="urn:schemas-microsoft-com:office:word" xmlns:w="http://schemas.openxmlformats.org/wordprocessingml/2006/main" xmlns:w14="http://schemas.microsoft.com/office/word/2010/wordml" xmlns:w15="http://schemas.microsoft.com/office/word/2012/wordml" xmlns:w16se="http://schemas.microsoft.com/office/word/2015/wordml/symex" xmlns:wpg="http://schemas.microsoft.com/office/word/2010/wordprocessingGroup" xmlns:wpi="http://schemas.microsoft.com/office/word/2010/wordprocessingInk" xmlns:wne="http://schemas.microsoft.com/office/word/2006/wordml" xmlns:wps="http://schemas.microsoft.com/office/word/2010/wordprocessingShape" mc:Ignorable="w14 w15 w16se wp14">
   <w:p>
     <w:pPr>
       <w:pStyle w:val="Footer"/>
@@ -10597,14 +11591,14 @@
 </file>
 
 <file path=word/footer3.xml><?xml version="1.0" encoding="utf-8"?>
-<w:ftr xmlns:wpc="http://schemas.microsoft.com/office/word/2010/wordprocessingCanvas" xmlns:cx="http://schemas.microsoft.com/office/drawing/2014/chartex" xmlns:cx1="http://schemas.microsoft.com/office/drawing/2015/9/8/chartex" xmlns:cx2="http://schemas.microsoft.com/office/drawing/2015/10/21/chartex" xmlns:cx3="http://schemas.microsoft.com/office/drawing/2016/5/9/chartex" xmlns:cx4="http://schemas.microsoft.com/office/drawing/2016/5/10/chartex" xmlns:cx5="http://schemas.microsoft.com/office/drawing/2016/5/11/chartex" xmlns:cx6="http://schemas.microsoft.com/office/drawing/2016/5/12/chartex" xmlns:cx7="http://schemas.microsoft.com/office/drawing/2016/5/13/chartex" xmlns:cx8="http://schemas.microsoft.com/office/drawing/2016/5/14/chartex" xmlns:mc="http://schemas.openxmlformats.org/markup-compatibility/2006" xmlns:aink="http://schemas.microsoft.com/office/drawing/2016/ink" xmlns:am3d="http://schemas.microsoft.com/office/drawing/2017/model3d" xmlns:o="urn:schemas-microsoft-com:office:office" xmlns:r="http://schemas.openxmlformats.org/officeDocument/2006/relationships" xmlns:m="http://schemas.openxmlformats.org/officeDocument/2006/math" xmlns:v="urn:schemas-microsoft-com:vml" xmlns:wp14="http://schemas.microsoft.com/office/word/2010/wordprocessingDrawing" xmlns:wp="http://schemas.openxmlformats.org/drawingml/2006/wordprocessingDrawing" xmlns:w10="urn:schemas-microsoft-com:office:word" xmlns:w="http://schemas.openxmlformats.org/wordprocessingml/2006/main" xmlns:w14="http://schemas.microsoft.com/office/word/2010/wordml" xmlns:w15="http://schemas.microsoft.com/office/word/2012/wordml" xmlns:w16cid="http://schemas.microsoft.com/office/word/2016/wordml/cid" xmlns:w16se="http://schemas.microsoft.com/office/word/2015/wordml/symex" xmlns:wpg="http://schemas.microsoft.com/office/word/2010/wordprocessingGroup" xmlns:wpi="http://schemas.microsoft.com/office/word/2010/wordprocessingInk" xmlns:wne="http://schemas.microsoft.com/office/word/2006/wordml" xmlns:wps="http://schemas.microsoft.com/office/word/2010/wordprocessingShape" mc:Ignorable="w14 w15 w16se w16cid wp14">
+<w:ftr xmlns:wpc="http://schemas.microsoft.com/office/word/2010/wordprocessingCanvas" xmlns:cx="http://schemas.microsoft.com/office/drawing/2014/chartex" xmlns:mc="http://schemas.openxmlformats.org/markup-compatibility/2006" xmlns:o="urn:schemas-microsoft-com:office:office" xmlns:r="http://schemas.openxmlformats.org/officeDocument/2006/relationships" xmlns:m="http://schemas.openxmlformats.org/officeDocument/2006/math" xmlns:v="urn:schemas-microsoft-com:vml" xmlns:wp14="http://schemas.microsoft.com/office/word/2010/wordprocessingDrawing" xmlns:wp="http://schemas.openxmlformats.org/drawingml/2006/wordprocessingDrawing" xmlns:w10="urn:schemas-microsoft-com:office:word" xmlns:w="http://schemas.openxmlformats.org/wordprocessingml/2006/main" xmlns:w14="http://schemas.microsoft.com/office/word/2010/wordml" xmlns:w15="http://schemas.microsoft.com/office/word/2012/wordml" xmlns:w16se="http://schemas.microsoft.com/office/word/2015/wordml/symex" xmlns:wpg="http://schemas.microsoft.com/office/word/2010/wordprocessingGroup" xmlns:wpi="http://schemas.microsoft.com/office/word/2010/wordprocessingInk" xmlns:wne="http://schemas.microsoft.com/office/word/2006/wordml" xmlns:wps="http://schemas.microsoft.com/office/word/2010/wordprocessingShape" mc:Ignorable="w14 w15 w16se wp14">
   <w:p/>
   <w:p/>
 </w:ftr>
 </file>
 
 <file path=word/footer4.xml><?xml version="1.0" encoding="utf-8"?>
-<w:ftr xmlns:wpc="http://schemas.microsoft.com/office/word/2010/wordprocessingCanvas" xmlns:cx="http://schemas.microsoft.com/office/drawing/2014/chartex" xmlns:cx1="http://schemas.microsoft.com/office/drawing/2015/9/8/chartex" xmlns:cx2="http://schemas.microsoft.com/office/drawing/2015/10/21/chartex" xmlns:cx3="http://schemas.microsoft.com/office/drawing/2016/5/9/chartex" xmlns:cx4="http://schemas.microsoft.com/office/drawing/2016/5/10/chartex" xmlns:cx5="http://schemas.microsoft.com/office/drawing/2016/5/11/chartex" xmlns:cx6="http://schemas.microsoft.com/office/drawing/2016/5/12/chartex" xmlns:cx7="http://schemas.microsoft.com/office/drawing/2016/5/13/chartex" xmlns:cx8="http://schemas.microsoft.com/office/drawing/2016/5/14/chartex" xmlns:mc="http://schemas.openxmlformats.org/markup-compatibility/2006" xmlns:aink="http://schemas.microsoft.com/office/drawing/2016/ink" xmlns:am3d="http://schemas.microsoft.com/office/drawing/2017/model3d" xmlns:o="urn:schemas-microsoft-com:office:office" xmlns:r="http://schemas.openxmlformats.org/officeDocument/2006/relationships" xmlns:m="http://schemas.openxmlformats.org/officeDocument/2006/math" xmlns:v="urn:schemas-microsoft-com:vml" xmlns:wp14="http://schemas.microsoft.com/office/word/2010/wordprocessingDrawing" xmlns:wp="http://schemas.openxmlformats.org/drawingml/2006/wordprocessingDrawing" xmlns:w10="urn:schemas-microsoft-com:office:word" xmlns:w="http://schemas.openxmlformats.org/wordprocessingml/2006/main" xmlns:w14="http://schemas.microsoft.com/office/word/2010/wordml" xmlns:w15="http://schemas.microsoft.com/office/word/2012/wordml" xmlns:w16cid="http://schemas.microsoft.com/office/word/2016/wordml/cid" xmlns:w16se="http://schemas.microsoft.com/office/word/2015/wordml/symex" xmlns:wpg="http://schemas.microsoft.com/office/word/2010/wordprocessingGroup" xmlns:wpi="http://schemas.microsoft.com/office/word/2010/wordprocessingInk" xmlns:wne="http://schemas.microsoft.com/office/word/2006/wordml" xmlns:wps="http://schemas.microsoft.com/office/word/2010/wordprocessingShape" mc:Ignorable="w14 w15 w16se w16cid wp14">
+<w:ftr xmlns:wpc="http://schemas.microsoft.com/office/word/2010/wordprocessingCanvas" xmlns:cx="http://schemas.microsoft.com/office/drawing/2014/chartex" xmlns:mc="http://schemas.openxmlformats.org/markup-compatibility/2006" xmlns:o="urn:schemas-microsoft-com:office:office" xmlns:r="http://schemas.openxmlformats.org/officeDocument/2006/relationships" xmlns:m="http://schemas.openxmlformats.org/officeDocument/2006/math" xmlns:v="urn:schemas-microsoft-com:vml" xmlns:wp14="http://schemas.microsoft.com/office/word/2010/wordprocessingDrawing" xmlns:wp="http://schemas.openxmlformats.org/drawingml/2006/wordprocessingDrawing" xmlns:w10="urn:schemas-microsoft-com:office:word" xmlns:w="http://schemas.openxmlformats.org/wordprocessingml/2006/main" xmlns:w14="http://schemas.microsoft.com/office/word/2010/wordml" xmlns:w15="http://schemas.microsoft.com/office/word/2012/wordml" xmlns:w16se="http://schemas.microsoft.com/office/word/2015/wordml/symex" xmlns:wpg="http://schemas.microsoft.com/office/word/2010/wordprocessingGroup" xmlns:wpi="http://schemas.microsoft.com/office/word/2010/wordprocessingInk" xmlns:wne="http://schemas.microsoft.com/office/word/2006/wordml" xmlns:wps="http://schemas.microsoft.com/office/word/2010/wordprocessingShape" mc:Ignorable="w14 w15 w16se wp14">
   <w:p>
     <w:pPr>
       <w:pStyle w:val="Footer"/>
@@ -10667,7 +11661,7 @@
         <w:color w:val="C00000"/>
         <w:lang w:eastAsia="ar-SA" w:bidi="ar-SA"/>
       </w:rPr>
-      <w:t>12</w:t>
+      <w:t>6</w:t>
     </w:r>
     <w:r>
       <w:rPr>
@@ -10716,7 +11710,7 @@
         <w:color w:val="C00000"/>
         <w:lang w:eastAsia="ar-SA" w:bidi="ar-SA"/>
       </w:rPr>
-      <w:t>12</w:t>
+      <w:t>7</w:t>
     </w:r>
     <w:r>
       <w:rPr>
@@ -10731,13 +11725,13 @@
 </file>
 
 <file path=word/footer5.xml><?xml version="1.0" encoding="utf-8"?>
-<w:ftr xmlns:wpc="http://schemas.microsoft.com/office/word/2010/wordprocessingCanvas" xmlns:cx="http://schemas.microsoft.com/office/drawing/2014/chartex" xmlns:cx1="http://schemas.microsoft.com/office/drawing/2015/9/8/chartex" xmlns:cx2="http://schemas.microsoft.com/office/drawing/2015/10/21/chartex" xmlns:cx3="http://schemas.microsoft.com/office/drawing/2016/5/9/chartex" xmlns:cx4="http://schemas.microsoft.com/office/drawing/2016/5/10/chartex" xmlns:cx5="http://schemas.microsoft.com/office/drawing/2016/5/11/chartex" xmlns:cx6="http://schemas.microsoft.com/office/drawing/2016/5/12/chartex" xmlns:cx7="http://schemas.microsoft.com/office/drawing/2016/5/13/chartex" xmlns:cx8="http://schemas.microsoft.com/office/drawing/2016/5/14/chartex" xmlns:mc="http://schemas.openxmlformats.org/markup-compatibility/2006" xmlns:aink="http://schemas.microsoft.com/office/drawing/2016/ink" xmlns:am3d="http://schemas.microsoft.com/office/drawing/2017/model3d" xmlns:o="urn:schemas-microsoft-com:office:office" xmlns:r="http://schemas.openxmlformats.org/officeDocument/2006/relationships" xmlns:m="http://schemas.openxmlformats.org/officeDocument/2006/math" xmlns:v="urn:schemas-microsoft-com:vml" xmlns:wp14="http://schemas.microsoft.com/office/word/2010/wordprocessingDrawing" xmlns:wp="http://schemas.openxmlformats.org/drawingml/2006/wordprocessingDrawing" xmlns:w10="urn:schemas-microsoft-com:office:word" xmlns:w="http://schemas.openxmlformats.org/wordprocessingml/2006/main" xmlns:w14="http://schemas.microsoft.com/office/word/2010/wordml" xmlns:w15="http://schemas.microsoft.com/office/word/2012/wordml" xmlns:w16cid="http://schemas.microsoft.com/office/word/2016/wordml/cid" xmlns:w16se="http://schemas.microsoft.com/office/word/2015/wordml/symex" xmlns:wpg="http://schemas.microsoft.com/office/word/2010/wordprocessingGroup" xmlns:wpi="http://schemas.microsoft.com/office/word/2010/wordprocessingInk" xmlns:wne="http://schemas.microsoft.com/office/word/2006/wordml" xmlns:wps="http://schemas.microsoft.com/office/word/2010/wordprocessingShape" mc:Ignorable="w14 w15 w16se w16cid wp14">
+<w:ftr xmlns:wpc="http://schemas.microsoft.com/office/word/2010/wordprocessingCanvas" xmlns:cx="http://schemas.microsoft.com/office/drawing/2014/chartex" xmlns:mc="http://schemas.openxmlformats.org/markup-compatibility/2006" xmlns:o="urn:schemas-microsoft-com:office:office" xmlns:r="http://schemas.openxmlformats.org/officeDocument/2006/relationships" xmlns:m="http://schemas.openxmlformats.org/officeDocument/2006/math" xmlns:v="urn:schemas-microsoft-com:vml" xmlns:wp14="http://schemas.microsoft.com/office/word/2010/wordprocessingDrawing" xmlns:wp="http://schemas.openxmlformats.org/drawingml/2006/wordprocessingDrawing" xmlns:w10="urn:schemas-microsoft-com:office:word" xmlns:w="http://schemas.openxmlformats.org/wordprocessingml/2006/main" xmlns:w14="http://schemas.microsoft.com/office/word/2010/wordml" xmlns:w15="http://schemas.microsoft.com/office/word/2012/wordml" xmlns:w16se="http://schemas.microsoft.com/office/word/2015/wordml/symex" xmlns:wpg="http://schemas.microsoft.com/office/word/2010/wordprocessingGroup" xmlns:wpi="http://schemas.microsoft.com/office/word/2010/wordprocessingInk" xmlns:wne="http://schemas.microsoft.com/office/word/2006/wordml" xmlns:wps="http://schemas.microsoft.com/office/word/2010/wordprocessingShape" mc:Ignorable="w14 w15 w16se wp14">
   <w:p/>
 </w:ftr>
 </file>
 
 <file path=word/footnotes.xml><?xml version="1.0" encoding="utf-8"?>
-<w:footnotes xmlns:wpc="http://schemas.microsoft.com/office/word/2010/wordprocessingCanvas" xmlns:cx="http://schemas.microsoft.com/office/drawing/2014/chartex" xmlns:cx1="http://schemas.microsoft.com/office/drawing/2015/9/8/chartex" xmlns:cx2="http://schemas.microsoft.com/office/drawing/2015/10/21/chartex" xmlns:cx3="http://schemas.microsoft.com/office/drawing/2016/5/9/chartex" xmlns:cx4="http://schemas.microsoft.com/office/drawing/2016/5/10/chartex" xmlns:cx5="http://schemas.microsoft.com/office/drawing/2016/5/11/chartex" xmlns:cx6="http://schemas.microsoft.com/office/drawing/2016/5/12/chartex" xmlns:cx7="http://schemas.microsoft.com/office/drawing/2016/5/13/chartex" xmlns:cx8="http://schemas.microsoft.com/office/drawing/2016/5/14/chartex" xmlns:mc="http://schemas.openxmlformats.org/markup-compatibility/2006" xmlns:aink="http://schemas.microsoft.com/office/drawing/2016/ink" xmlns:am3d="http://schemas.microsoft.com/office/drawing/2017/model3d" xmlns:o="urn:schemas-microsoft-com:office:office" xmlns:r="http://schemas.openxmlformats.org/officeDocument/2006/relationships" xmlns:m="http://schemas.openxmlformats.org/officeDocument/2006/math" xmlns:v="urn:schemas-microsoft-com:vml" xmlns:wp14="http://schemas.microsoft.com/office/word/2010/wordprocessingDrawing" xmlns:wp="http://schemas.openxmlformats.org/drawingml/2006/wordprocessingDrawing" xmlns:w10="urn:schemas-microsoft-com:office:word" xmlns:w="http://schemas.openxmlformats.org/wordprocessingml/2006/main" xmlns:w14="http://schemas.microsoft.com/office/word/2010/wordml" xmlns:w15="http://schemas.microsoft.com/office/word/2012/wordml" xmlns:w16cid="http://schemas.microsoft.com/office/word/2016/wordml/cid" xmlns:w16se="http://schemas.microsoft.com/office/word/2015/wordml/symex" xmlns:wpg="http://schemas.microsoft.com/office/word/2010/wordprocessingGroup" xmlns:wpi="http://schemas.microsoft.com/office/word/2010/wordprocessingInk" xmlns:wne="http://schemas.microsoft.com/office/word/2006/wordml" xmlns:wps="http://schemas.microsoft.com/office/word/2010/wordprocessingShape" mc:Ignorable="w14 w15 w16se w16cid wp14">
+<w:footnotes xmlns:wpc="http://schemas.microsoft.com/office/word/2010/wordprocessingCanvas" xmlns:cx="http://schemas.microsoft.com/office/drawing/2014/chartex" xmlns:mc="http://schemas.openxmlformats.org/markup-compatibility/2006" xmlns:o="urn:schemas-microsoft-com:office:office" xmlns:r="http://schemas.openxmlformats.org/officeDocument/2006/relationships" xmlns:m="http://schemas.openxmlformats.org/officeDocument/2006/math" xmlns:v="urn:schemas-microsoft-com:vml" xmlns:wp14="http://schemas.microsoft.com/office/word/2010/wordprocessingDrawing" xmlns:wp="http://schemas.openxmlformats.org/drawingml/2006/wordprocessingDrawing" xmlns:w10="urn:schemas-microsoft-com:office:word" xmlns:w="http://schemas.openxmlformats.org/wordprocessingml/2006/main" xmlns:w14="http://schemas.microsoft.com/office/word/2010/wordml" xmlns:w15="http://schemas.microsoft.com/office/word/2012/wordml" xmlns:w16se="http://schemas.microsoft.com/office/word/2015/wordml/symex" xmlns:wpg="http://schemas.microsoft.com/office/word/2010/wordprocessingGroup" xmlns:wpi="http://schemas.microsoft.com/office/word/2010/wordprocessingInk" xmlns:wne="http://schemas.microsoft.com/office/word/2006/wordml" xmlns:wps="http://schemas.microsoft.com/office/word/2010/wordprocessingShape" mc:Ignorable="w14 w15 w16se wp14">
   <w:footnote w:type="separator" w:id="-1">
     <w:p>
       <w:r>
@@ -10758,7 +11752,7 @@
 </file>
 
 <file path=word/header1.xml><?xml version="1.0" encoding="utf-8"?>
-<w:hdr xmlns:wpc="http://schemas.microsoft.com/office/word/2010/wordprocessingCanvas" xmlns:cx="http://schemas.microsoft.com/office/drawing/2014/chartex" xmlns:cx1="http://schemas.microsoft.com/office/drawing/2015/9/8/chartex" xmlns:cx2="http://schemas.microsoft.com/office/drawing/2015/10/21/chartex" xmlns:cx3="http://schemas.microsoft.com/office/drawing/2016/5/9/chartex" xmlns:cx4="http://schemas.microsoft.com/office/drawing/2016/5/10/chartex" xmlns:cx5="http://schemas.microsoft.com/office/drawing/2016/5/11/chartex" xmlns:cx6="http://schemas.microsoft.com/office/drawing/2016/5/12/chartex" xmlns:cx7="http://schemas.microsoft.com/office/drawing/2016/5/13/chartex" xmlns:cx8="http://schemas.microsoft.com/office/drawing/2016/5/14/chartex" xmlns:mc="http://schemas.openxmlformats.org/markup-compatibility/2006" xmlns:aink="http://schemas.microsoft.com/office/drawing/2016/ink" xmlns:am3d="http://schemas.microsoft.com/office/drawing/2017/model3d" xmlns:o="urn:schemas-microsoft-com:office:office" xmlns:r="http://schemas.openxmlformats.org/officeDocument/2006/relationships" xmlns:m="http://schemas.openxmlformats.org/officeDocument/2006/math" xmlns:v="urn:schemas-microsoft-com:vml" xmlns:wp14="http://schemas.microsoft.com/office/word/2010/wordprocessingDrawing" xmlns:wp="http://schemas.openxmlformats.org/drawingml/2006/wordprocessingDrawing" xmlns:w10="urn:schemas-microsoft-com:office:word" xmlns:w="http://schemas.openxmlformats.org/wordprocessingml/2006/main" xmlns:w14="http://schemas.microsoft.com/office/word/2010/wordml" xmlns:w15="http://schemas.microsoft.com/office/word/2012/wordml" xmlns:w16cid="http://schemas.microsoft.com/office/word/2016/wordml/cid" xmlns:w16se="http://schemas.microsoft.com/office/word/2015/wordml/symex" xmlns:wpg="http://schemas.microsoft.com/office/word/2010/wordprocessingGroup" xmlns:wpi="http://schemas.microsoft.com/office/word/2010/wordprocessingInk" xmlns:wne="http://schemas.microsoft.com/office/word/2006/wordml" xmlns:wps="http://schemas.microsoft.com/office/word/2010/wordprocessingShape" mc:Ignorable="w14 w15 w16se w16cid wp14">
+<w:hdr xmlns:wpc="http://schemas.microsoft.com/office/word/2010/wordprocessingCanvas" xmlns:cx="http://schemas.microsoft.com/office/drawing/2014/chartex" xmlns:mc="http://schemas.openxmlformats.org/markup-compatibility/2006" xmlns:o="urn:schemas-microsoft-com:office:office" xmlns:r="http://schemas.openxmlformats.org/officeDocument/2006/relationships" xmlns:m="http://schemas.openxmlformats.org/officeDocument/2006/math" xmlns:v="urn:schemas-microsoft-com:vml" xmlns:wp14="http://schemas.microsoft.com/office/word/2010/wordprocessingDrawing" xmlns:wp="http://schemas.openxmlformats.org/drawingml/2006/wordprocessingDrawing" xmlns:w10="urn:schemas-microsoft-com:office:word" xmlns:w="http://schemas.openxmlformats.org/wordprocessingml/2006/main" xmlns:w14="http://schemas.microsoft.com/office/word/2010/wordml" xmlns:w15="http://schemas.microsoft.com/office/word/2012/wordml" xmlns:w16se="http://schemas.microsoft.com/office/word/2015/wordml/symex" xmlns:wpg="http://schemas.microsoft.com/office/word/2010/wordprocessingGroup" xmlns:wpi="http://schemas.microsoft.com/office/word/2010/wordprocessingInk" xmlns:wne="http://schemas.microsoft.com/office/word/2006/wordml" xmlns:wps="http://schemas.microsoft.com/office/word/2010/wordprocessingShape" mc:Ignorable="w14 w15 w16se wp14">
   <w:p>
     <w:pPr>
       <w:pStyle w:val="Header"/>
@@ -10790,13 +11784,13 @@
 </file>
 
 <file path=word/header2.xml><?xml version="1.0" encoding="utf-8"?>
-<w:hdr xmlns:wpc="http://schemas.microsoft.com/office/word/2010/wordprocessingCanvas" xmlns:cx="http://schemas.microsoft.com/office/drawing/2014/chartex" xmlns:cx1="http://schemas.microsoft.com/office/drawing/2015/9/8/chartex" xmlns:cx2="http://schemas.microsoft.com/office/drawing/2015/10/21/chartex" xmlns:cx3="http://schemas.microsoft.com/office/drawing/2016/5/9/chartex" xmlns:cx4="http://schemas.microsoft.com/office/drawing/2016/5/10/chartex" xmlns:cx5="http://schemas.microsoft.com/office/drawing/2016/5/11/chartex" xmlns:cx6="http://schemas.microsoft.com/office/drawing/2016/5/12/chartex" xmlns:cx7="http://schemas.microsoft.com/office/drawing/2016/5/13/chartex" xmlns:cx8="http://schemas.microsoft.com/office/drawing/2016/5/14/chartex" xmlns:mc="http://schemas.openxmlformats.org/markup-compatibility/2006" xmlns:aink="http://schemas.microsoft.com/office/drawing/2016/ink" xmlns:am3d="http://schemas.microsoft.com/office/drawing/2017/model3d" xmlns:o="urn:schemas-microsoft-com:office:office" xmlns:r="http://schemas.openxmlformats.org/officeDocument/2006/relationships" xmlns:m="http://schemas.openxmlformats.org/officeDocument/2006/math" xmlns:v="urn:schemas-microsoft-com:vml" xmlns:wp14="http://schemas.microsoft.com/office/word/2010/wordprocessingDrawing" xmlns:wp="http://schemas.openxmlformats.org/drawingml/2006/wordprocessingDrawing" xmlns:w10="urn:schemas-microsoft-com:office:word" xmlns:w="http://schemas.openxmlformats.org/wordprocessingml/2006/main" xmlns:w14="http://schemas.microsoft.com/office/word/2010/wordml" xmlns:w15="http://schemas.microsoft.com/office/word/2012/wordml" xmlns:w16cid="http://schemas.microsoft.com/office/word/2016/wordml/cid" xmlns:w16se="http://schemas.microsoft.com/office/word/2015/wordml/symex" xmlns:wpg="http://schemas.microsoft.com/office/word/2010/wordprocessingGroup" xmlns:wpi="http://schemas.microsoft.com/office/word/2010/wordprocessingInk" xmlns:wne="http://schemas.microsoft.com/office/word/2006/wordml" xmlns:wps="http://schemas.microsoft.com/office/word/2010/wordprocessingShape" mc:Ignorable="w14 w15 w16se w16cid wp14">
+<w:hdr xmlns:wpc="http://schemas.microsoft.com/office/word/2010/wordprocessingCanvas" xmlns:cx="http://schemas.microsoft.com/office/drawing/2014/chartex" xmlns:mc="http://schemas.openxmlformats.org/markup-compatibility/2006" xmlns:o="urn:schemas-microsoft-com:office:office" xmlns:r="http://schemas.openxmlformats.org/officeDocument/2006/relationships" xmlns:m="http://schemas.openxmlformats.org/officeDocument/2006/math" xmlns:v="urn:schemas-microsoft-com:vml" xmlns:wp14="http://schemas.microsoft.com/office/word/2010/wordprocessingDrawing" xmlns:wp="http://schemas.openxmlformats.org/drawingml/2006/wordprocessingDrawing" xmlns:w10="urn:schemas-microsoft-com:office:word" xmlns:w="http://schemas.openxmlformats.org/wordprocessingml/2006/main" xmlns:w14="http://schemas.microsoft.com/office/word/2010/wordml" xmlns:w15="http://schemas.microsoft.com/office/word/2012/wordml" xmlns:w16se="http://schemas.microsoft.com/office/word/2015/wordml/symex" xmlns:wpg="http://schemas.microsoft.com/office/word/2010/wordprocessingGroup" xmlns:wpi="http://schemas.microsoft.com/office/word/2010/wordprocessingInk" xmlns:wne="http://schemas.microsoft.com/office/word/2006/wordml" xmlns:wps="http://schemas.microsoft.com/office/word/2010/wordprocessingShape" mc:Ignorable="w14 w15 w16se wp14">
   <w:p/>
 </w:hdr>
 </file>
 
 <file path=word/header3.xml><?xml version="1.0" encoding="utf-8"?>
-<w:hdr xmlns:wpc="http://schemas.microsoft.com/office/word/2010/wordprocessingCanvas" xmlns:cx="http://schemas.microsoft.com/office/drawing/2014/chartex" xmlns:cx1="http://schemas.microsoft.com/office/drawing/2015/9/8/chartex" xmlns:cx2="http://schemas.microsoft.com/office/drawing/2015/10/21/chartex" xmlns:cx3="http://schemas.microsoft.com/office/drawing/2016/5/9/chartex" xmlns:cx4="http://schemas.microsoft.com/office/drawing/2016/5/10/chartex" xmlns:cx5="http://schemas.microsoft.com/office/drawing/2016/5/11/chartex" xmlns:cx6="http://schemas.microsoft.com/office/drawing/2016/5/12/chartex" xmlns:cx7="http://schemas.microsoft.com/office/drawing/2016/5/13/chartex" xmlns:cx8="http://schemas.microsoft.com/office/drawing/2016/5/14/chartex" xmlns:mc="http://schemas.openxmlformats.org/markup-compatibility/2006" xmlns:aink="http://schemas.microsoft.com/office/drawing/2016/ink" xmlns:am3d="http://schemas.microsoft.com/office/drawing/2017/model3d" xmlns:o="urn:schemas-microsoft-com:office:office" xmlns:r="http://schemas.openxmlformats.org/officeDocument/2006/relationships" xmlns:m="http://schemas.openxmlformats.org/officeDocument/2006/math" xmlns:v="urn:schemas-microsoft-com:vml" xmlns:wp14="http://schemas.microsoft.com/office/word/2010/wordprocessingDrawing" xmlns:wp="http://schemas.openxmlformats.org/drawingml/2006/wordprocessingDrawing" xmlns:w10="urn:schemas-microsoft-com:office:word" xmlns:w="http://schemas.openxmlformats.org/wordprocessingml/2006/main" xmlns:w14="http://schemas.microsoft.com/office/word/2010/wordml" xmlns:w15="http://schemas.microsoft.com/office/word/2012/wordml" xmlns:w16cid="http://schemas.microsoft.com/office/word/2016/wordml/cid" xmlns:w16se="http://schemas.microsoft.com/office/word/2015/wordml/symex" xmlns:wpg="http://schemas.microsoft.com/office/word/2010/wordprocessingGroup" xmlns:wpi="http://schemas.microsoft.com/office/word/2010/wordprocessingInk" xmlns:wne="http://schemas.microsoft.com/office/word/2006/wordml" xmlns:wps="http://schemas.microsoft.com/office/word/2010/wordprocessingShape" mc:Ignorable="w14 w15 w16se w16cid wp14">
+<w:hdr xmlns:wpc="http://schemas.microsoft.com/office/word/2010/wordprocessingCanvas" xmlns:cx="http://schemas.microsoft.com/office/drawing/2014/chartex" xmlns:mc="http://schemas.openxmlformats.org/markup-compatibility/2006" xmlns:o="urn:schemas-microsoft-com:office:office" xmlns:r="http://schemas.openxmlformats.org/officeDocument/2006/relationships" xmlns:m="http://schemas.openxmlformats.org/officeDocument/2006/math" xmlns:v="urn:schemas-microsoft-com:vml" xmlns:wp14="http://schemas.microsoft.com/office/word/2010/wordprocessingDrawing" xmlns:wp="http://schemas.openxmlformats.org/drawingml/2006/wordprocessingDrawing" xmlns:w10="urn:schemas-microsoft-com:office:word" xmlns:w="http://schemas.openxmlformats.org/wordprocessingml/2006/main" xmlns:w14="http://schemas.microsoft.com/office/word/2010/wordml" xmlns:w15="http://schemas.microsoft.com/office/word/2012/wordml" xmlns:w16se="http://schemas.microsoft.com/office/word/2015/wordml/symex" xmlns:wpg="http://schemas.microsoft.com/office/word/2010/wordprocessingGroup" xmlns:wpi="http://schemas.microsoft.com/office/word/2010/wordprocessingInk" xmlns:wne="http://schemas.microsoft.com/office/word/2006/wordml" xmlns:wps="http://schemas.microsoft.com/office/word/2010/wordprocessingShape" mc:Ignorable="w14 w15 w16se wp14">
   <w:p>
     <w:pPr>
       <w:pStyle w:val="Header"/>
@@ -10821,6 +11815,7 @@
         <w:color w:val="2A62A6"/>
         <w:sz w:val="32"/>
         <w:szCs w:val="32"/>
+        <w:lang w:eastAsia="en-US" w:bidi="ar-SA"/>
       </w:rPr>
       <mc:AlternateContent>
         <mc:Choice Requires="wps">
@@ -10873,6 +11868,7 @@
                           <w:r>
                             <w:rPr>
                               <w:noProof/>
+                              <w:lang w:eastAsia="en-US" w:bidi="ar-SA"/>
                             </w:rPr>
                             <w:drawing>
                               <wp:inline distT="0" distB="0" distL="0" distR="0" wp14:anchorId="28D330D0" wp14:editId="49046A3D">
@@ -10931,7 +11927,7 @@
             </wp:anchor>
           </w:drawing>
         </mc:Choice>
-        <mc:Fallback>
+        <mc:Fallback xmlns:w16cid="http://schemas.microsoft.com/office/word/2016/wordml/cid" xmlns:am3d="http://schemas.microsoft.com/office/drawing/2017/model3d" xmlns:aink="http://schemas.microsoft.com/office/drawing/2016/ink" xmlns:cx8="http://schemas.microsoft.com/office/drawing/2016/5/14/chartex" xmlns:cx7="http://schemas.microsoft.com/office/drawing/2016/5/13/chartex" xmlns:cx6="http://schemas.microsoft.com/office/drawing/2016/5/12/chartex" xmlns:cx5="http://schemas.microsoft.com/office/drawing/2016/5/11/chartex" xmlns:cx4="http://schemas.microsoft.com/office/drawing/2016/5/10/chartex" xmlns:cx3="http://schemas.microsoft.com/office/drawing/2016/5/9/chartex" xmlns:cx2="http://schemas.microsoft.com/office/drawing/2015/10/21/chartex" xmlns:cx1="http://schemas.microsoft.com/office/drawing/2015/9/8/chartex">
           <w:pict>
             <v:shapetype w14:anchorId="2A850F9D" id="_x0000_t202" coordsize="21600,21600" o:spt="202" path="m,l,21600r21600,l21600,xe">
               <v:stroke joinstyle="miter"/>
@@ -11072,7 +12068,43 @@
         <w:color w:val="C00000"/>
         <w:lang w:eastAsia="ar-SA" w:bidi="ar-SA"/>
       </w:rPr>
-      <w:t xml:space="preserve"> dự án </w:t>
+      <w:t xml:space="preserve"> </w:t>
+    </w:r>
+    <w:proofErr w:type="spellStart"/>
+    <w:r>
+      <w:rPr>
+        <w:i/>
+        <w:color w:val="C00000"/>
+        <w:lang w:eastAsia="ar-SA" w:bidi="ar-SA"/>
+      </w:rPr>
+      <w:t>dự</w:t>
+    </w:r>
+    <w:proofErr w:type="spellEnd"/>
+    <w:r>
+      <w:rPr>
+        <w:i/>
+        <w:color w:val="C00000"/>
+        <w:lang w:eastAsia="ar-SA" w:bidi="ar-SA"/>
+      </w:rPr>
+      <w:t xml:space="preserve"> </w:t>
+    </w:r>
+    <w:proofErr w:type="spellStart"/>
+    <w:r>
+      <w:rPr>
+        <w:i/>
+        <w:color w:val="C00000"/>
+        <w:lang w:eastAsia="ar-SA" w:bidi="ar-SA"/>
+      </w:rPr>
+      <w:t>án</w:t>
+    </w:r>
+    <w:proofErr w:type="spellEnd"/>
+    <w:r>
+      <w:rPr>
+        <w:i/>
+        <w:color w:val="C00000"/>
+        <w:lang w:eastAsia="ar-SA" w:bidi="ar-SA"/>
+      </w:rPr>
+      <w:t xml:space="preserve"> </w:t>
     </w:r>
     <w:proofErr w:type="spellStart"/>
     <w:r>
@@ -11140,13 +12172,13 @@
 </file>
 
 <file path=word/header4.xml><?xml version="1.0" encoding="utf-8"?>
-<w:hdr xmlns:wpc="http://schemas.microsoft.com/office/word/2010/wordprocessingCanvas" xmlns:cx="http://schemas.microsoft.com/office/drawing/2014/chartex" xmlns:cx1="http://schemas.microsoft.com/office/drawing/2015/9/8/chartex" xmlns:cx2="http://schemas.microsoft.com/office/drawing/2015/10/21/chartex" xmlns:cx3="http://schemas.microsoft.com/office/drawing/2016/5/9/chartex" xmlns:cx4="http://schemas.microsoft.com/office/drawing/2016/5/10/chartex" xmlns:cx5="http://schemas.microsoft.com/office/drawing/2016/5/11/chartex" xmlns:cx6="http://schemas.microsoft.com/office/drawing/2016/5/12/chartex" xmlns:cx7="http://schemas.microsoft.com/office/drawing/2016/5/13/chartex" xmlns:cx8="http://schemas.microsoft.com/office/drawing/2016/5/14/chartex" xmlns:mc="http://schemas.openxmlformats.org/markup-compatibility/2006" xmlns:aink="http://schemas.microsoft.com/office/drawing/2016/ink" xmlns:am3d="http://schemas.microsoft.com/office/drawing/2017/model3d" xmlns:o="urn:schemas-microsoft-com:office:office" xmlns:r="http://schemas.openxmlformats.org/officeDocument/2006/relationships" xmlns:m="http://schemas.openxmlformats.org/officeDocument/2006/math" xmlns:v="urn:schemas-microsoft-com:vml" xmlns:wp14="http://schemas.microsoft.com/office/word/2010/wordprocessingDrawing" xmlns:wp="http://schemas.openxmlformats.org/drawingml/2006/wordprocessingDrawing" xmlns:w10="urn:schemas-microsoft-com:office:word" xmlns:w="http://schemas.openxmlformats.org/wordprocessingml/2006/main" xmlns:w14="http://schemas.microsoft.com/office/word/2010/wordml" xmlns:w15="http://schemas.microsoft.com/office/word/2012/wordml" xmlns:w16cid="http://schemas.microsoft.com/office/word/2016/wordml/cid" xmlns:w16se="http://schemas.microsoft.com/office/word/2015/wordml/symex" xmlns:wpg="http://schemas.microsoft.com/office/word/2010/wordprocessingGroup" xmlns:wpi="http://schemas.microsoft.com/office/word/2010/wordprocessingInk" xmlns:wne="http://schemas.microsoft.com/office/word/2006/wordml" xmlns:wps="http://schemas.microsoft.com/office/word/2010/wordprocessingShape" mc:Ignorable="w14 w15 w16se w16cid wp14">
+<w:hdr xmlns:wpc="http://schemas.microsoft.com/office/word/2010/wordprocessingCanvas" xmlns:cx="http://schemas.microsoft.com/office/drawing/2014/chartex" xmlns:mc="http://schemas.openxmlformats.org/markup-compatibility/2006" xmlns:o="urn:schemas-microsoft-com:office:office" xmlns:r="http://schemas.openxmlformats.org/officeDocument/2006/relationships" xmlns:m="http://schemas.openxmlformats.org/officeDocument/2006/math" xmlns:v="urn:schemas-microsoft-com:vml" xmlns:wp14="http://schemas.microsoft.com/office/word/2010/wordprocessingDrawing" xmlns:wp="http://schemas.openxmlformats.org/drawingml/2006/wordprocessingDrawing" xmlns:w10="urn:schemas-microsoft-com:office:word" xmlns:w="http://schemas.openxmlformats.org/wordprocessingml/2006/main" xmlns:w14="http://schemas.microsoft.com/office/word/2010/wordml" xmlns:w15="http://schemas.microsoft.com/office/word/2012/wordml" xmlns:w16se="http://schemas.microsoft.com/office/word/2015/wordml/symex" xmlns:wpg="http://schemas.microsoft.com/office/word/2010/wordprocessingGroup" xmlns:wpi="http://schemas.microsoft.com/office/word/2010/wordprocessingInk" xmlns:wne="http://schemas.microsoft.com/office/word/2006/wordml" xmlns:wps="http://schemas.microsoft.com/office/word/2010/wordprocessingShape" mc:Ignorable="w14 w15 w16se wp14">
   <w:p/>
 </w:hdr>
 </file>
 
 <file path=word/numbering.xml><?xml version="1.0" encoding="utf-8"?>
-<w:numbering xmlns:wpc="http://schemas.microsoft.com/office/word/2010/wordprocessingCanvas" xmlns:cx="http://schemas.microsoft.com/office/drawing/2014/chartex" xmlns:cx1="http://schemas.microsoft.com/office/drawing/2015/9/8/chartex" xmlns:cx2="http://schemas.microsoft.com/office/drawing/2015/10/21/chartex" xmlns:cx3="http://schemas.microsoft.com/office/drawing/2016/5/9/chartex" xmlns:cx4="http://schemas.microsoft.com/office/drawing/2016/5/10/chartex" xmlns:cx5="http://schemas.microsoft.com/office/drawing/2016/5/11/chartex" xmlns:cx6="http://schemas.microsoft.com/office/drawing/2016/5/12/chartex" xmlns:cx7="http://schemas.microsoft.com/office/drawing/2016/5/13/chartex" xmlns:cx8="http://schemas.microsoft.com/office/drawing/2016/5/14/chartex" xmlns:mc="http://schemas.openxmlformats.org/markup-compatibility/2006" xmlns:aink="http://schemas.microsoft.com/office/drawing/2016/ink" xmlns:am3d="http://schemas.microsoft.com/office/drawing/2017/model3d" xmlns:o="urn:schemas-microsoft-com:office:office" xmlns:r="http://schemas.openxmlformats.org/officeDocument/2006/relationships" xmlns:m="http://schemas.openxmlformats.org/officeDocument/2006/math" xmlns:v="urn:schemas-microsoft-com:vml" xmlns:wp14="http://schemas.microsoft.com/office/word/2010/wordprocessingDrawing" xmlns:wp="http://schemas.openxmlformats.org/drawingml/2006/wordprocessingDrawing" xmlns:w10="urn:schemas-microsoft-com:office:word" xmlns:w="http://schemas.openxmlformats.org/wordprocessingml/2006/main" xmlns:w14="http://schemas.microsoft.com/office/word/2010/wordml" xmlns:w15="http://schemas.microsoft.com/office/word/2012/wordml" xmlns:w16cid="http://schemas.microsoft.com/office/word/2016/wordml/cid" xmlns:w16se="http://schemas.microsoft.com/office/word/2015/wordml/symex" xmlns:wpg="http://schemas.microsoft.com/office/word/2010/wordprocessingGroup" xmlns:wpi="http://schemas.microsoft.com/office/word/2010/wordprocessingInk" xmlns:wne="http://schemas.microsoft.com/office/word/2006/wordml" xmlns:wps="http://schemas.microsoft.com/office/word/2010/wordprocessingShape" mc:Ignorable="w14 w15 w16se w16cid wp14">
+<w:numbering xmlns:wpc="http://schemas.microsoft.com/office/word/2010/wordprocessingCanvas" xmlns:cx="http://schemas.microsoft.com/office/drawing/2014/chartex" xmlns:mc="http://schemas.openxmlformats.org/markup-compatibility/2006" xmlns:o="urn:schemas-microsoft-com:office:office" xmlns:r="http://schemas.openxmlformats.org/officeDocument/2006/relationships" xmlns:m="http://schemas.openxmlformats.org/officeDocument/2006/math" xmlns:v="urn:schemas-microsoft-com:vml" xmlns:wp14="http://schemas.microsoft.com/office/word/2010/wordprocessingDrawing" xmlns:wp="http://schemas.openxmlformats.org/drawingml/2006/wordprocessingDrawing" xmlns:w10="urn:schemas-microsoft-com:office:word" xmlns:w="http://schemas.openxmlformats.org/wordprocessingml/2006/main" xmlns:w14="http://schemas.microsoft.com/office/word/2010/wordml" xmlns:w15="http://schemas.microsoft.com/office/word/2012/wordml" xmlns:w16se="http://schemas.microsoft.com/office/word/2015/wordml/symex" xmlns:wpg="http://schemas.microsoft.com/office/word/2010/wordprocessingGroup" xmlns:wpi="http://schemas.microsoft.com/office/word/2010/wordprocessingInk" xmlns:wne="http://schemas.microsoft.com/office/word/2006/wordml" xmlns:wps="http://schemas.microsoft.com/office/word/2010/wordprocessingShape" mc:Ignorable="w14 w15 w16se wp14">
   <w:abstractNum w:abstractNumId="0" w15:restartNumberingAfterBreak="0">
     <w:nsid w:val="00000001"/>
     <w:multiLevelType w:val="multilevel"/>
@@ -14547,7 +15579,7 @@
 </file>
 
 <file path=word/styles.xml><?xml version="1.0" encoding="utf-8"?>
-<w:styles xmlns:mc="http://schemas.openxmlformats.org/markup-compatibility/2006" xmlns:r="http://schemas.openxmlformats.org/officeDocument/2006/relationships" xmlns:w="http://schemas.openxmlformats.org/wordprocessingml/2006/main" xmlns:w14="http://schemas.microsoft.com/office/word/2010/wordml" xmlns:w15="http://schemas.microsoft.com/office/word/2012/wordml" xmlns:w16cid="http://schemas.microsoft.com/office/word/2016/wordml/cid" xmlns:w16se="http://schemas.microsoft.com/office/word/2015/wordml/symex" mc:Ignorable="w14 w15 w16se w16cid">
+<w:styles xmlns:mc="http://schemas.openxmlformats.org/markup-compatibility/2006" xmlns:r="http://schemas.openxmlformats.org/officeDocument/2006/relationships" xmlns:w="http://schemas.openxmlformats.org/wordprocessingml/2006/main" xmlns:w14="http://schemas.microsoft.com/office/word/2010/wordml" xmlns:w15="http://schemas.microsoft.com/office/word/2012/wordml" xmlns:w16se="http://schemas.microsoft.com/office/word/2015/wordml/symex" mc:Ignorable="w14 w15 w16se">
   <w:docDefaults>
     <w:rPrDefault>
       <w:rPr>
@@ -14557,7 +15589,7 @@
     </w:rPrDefault>
     <w:pPrDefault/>
   </w:docDefaults>
-  <w:latentStyles w:defLockedState="0" w:defUIPriority="0" w:defSemiHidden="0" w:defUnhideWhenUsed="0" w:defQFormat="0" w:count="376">
+  <w:latentStyles w:defLockedState="0" w:defUIPriority="0" w:defSemiHidden="0" w:defUnhideWhenUsed="0" w:defQFormat="0" w:count="371">
     <w:lsdException w:name="Normal" w:qFormat="1"/>
     <w:lsdException w:name="heading 1" w:qFormat="1"/>
     <w:lsdException w:name="heading 2" w:qFormat="1"/>
@@ -14921,11 +15953,6 @@
     <w:lsdException w:name="List Table 5 Dark Accent 6" w:uiPriority="50"/>
     <w:lsdException w:name="List Table 6 Colorful Accent 6" w:uiPriority="51"/>
     <w:lsdException w:name="List Table 7 Colorful Accent 6" w:uiPriority="52"/>
-    <w:lsdException w:name="Mention" w:semiHidden="1" w:uiPriority="99" w:unhideWhenUsed="1"/>
-    <w:lsdException w:name="Smart Hyperlink" w:semiHidden="1" w:uiPriority="99" w:unhideWhenUsed="1"/>
-    <w:lsdException w:name="Hashtag" w:semiHidden="1" w:uiPriority="99" w:unhideWhenUsed="1"/>
-    <w:lsdException w:name="Unresolved Mention" w:semiHidden="1" w:uiPriority="99" w:unhideWhenUsed="1"/>
-    <w:lsdException w:name="Smart Link" w:semiHidden="1" w:uiPriority="99" w:unhideWhenUsed="1"/>
   </w:latentStyles>
   <w:style w:type="paragraph" w:default="1" w:styleId="Normal">
     <w:name w:val="Normal"/>
@@ -15905,7 +16932,7 @@
       <w:bCs/>
     </w:rPr>
   </w:style>
-  <w:style w:type="character" w:styleId="UnresolvedMention">
+  <w:style w:type="character" w:customStyle="1" w:styleId="UnresolvedMention">
     <w:name w:val="Unresolved Mention"/>
     <w:basedOn w:val="DefaultParagraphFont"/>
     <w:uiPriority w:val="99"/>
@@ -16373,7 +17400,7 @@
 </file>
 
 <file path=customXml/itemProps1.xml><?xml version="1.0" encoding="utf-8"?>
-<ds:datastoreItem xmlns:ds="http://schemas.openxmlformats.org/officeDocument/2006/customXml" ds:itemID="{1628F209-FD2B-46D8-AD21-D3BAFFF97407}">
+<ds:datastoreItem xmlns:ds="http://schemas.openxmlformats.org/officeDocument/2006/customXml" ds:itemID="{51DC1A34-5FF1-4775-9D77-5826B46723BB}">
   <ds:schemaRefs>
     <ds:schemaRef ds:uri="http://schemas.openxmlformats.org/officeDocument/2006/bibliography"/>
   </ds:schemaRefs>

</xml_diff>

<commit_message>
ước lượng chi phí, rủi ro
</commit_message>
<xml_diff>
--- a/docs/ProjectManagement.docx
+++ b/docs/ProjectManagement.docx
@@ -7417,8 +7417,6 @@
         </w:rPr>
         <w:t>.</w:t>
       </w:r>
-      <w:bookmarkStart w:id="13" w:name="_GoBack"/>
-      <w:bookmarkEnd w:id="13"/>
     </w:p>
     <w:p>
       <w:pPr>
@@ -7639,7 +7637,7 @@
       <w:pPr>
         <w:pStyle w:val="Heading1"/>
       </w:pPr>
-      <w:bookmarkStart w:id="14" w:name="_Toc57272151"/>
+      <w:bookmarkStart w:id="13" w:name="_Toc57272151"/>
       <w:proofErr w:type="spellStart"/>
       <w:r>
         <w:t>Ước</w:t>
@@ -7660,7 +7658,7 @@
       <w:r>
         <w:t>chung</w:t>
       </w:r>
-      <w:bookmarkEnd w:id="14"/>
+      <w:bookmarkEnd w:id="13"/>
       <w:proofErr w:type="spellEnd"/>
     </w:p>
     <w:p/>
@@ -7668,7 +7666,7 @@
       <w:pPr>
         <w:pStyle w:val="Heading2"/>
       </w:pPr>
-      <w:bookmarkStart w:id="15" w:name="_Toc57272152"/>
+      <w:bookmarkStart w:id="14" w:name="_Toc57272152"/>
       <w:proofErr w:type="spellStart"/>
       <w:r>
         <w:t>Ước</w:t>
@@ -7697,7 +7695,7 @@
       <w:r>
         <w:t>gian</w:t>
       </w:r>
-      <w:bookmarkEnd w:id="15"/>
+      <w:bookmarkEnd w:id="14"/>
       <w:proofErr w:type="spellEnd"/>
     </w:p>
     <w:p>
@@ -8201,7 +8199,7 @@
       <w:pPr>
         <w:pStyle w:val="Heading2"/>
       </w:pPr>
-      <w:bookmarkStart w:id="16" w:name="_Toc57272153"/>
+      <w:bookmarkStart w:id="15" w:name="_Toc57272153"/>
       <w:proofErr w:type="spellStart"/>
       <w:r>
         <w:t>Ước</w:t>
@@ -8230,7 +8228,7 @@
       <w:r>
         <w:t>ro</w:t>
       </w:r>
-      <w:bookmarkEnd w:id="16"/>
+      <w:bookmarkEnd w:id="15"/>
       <w:proofErr w:type="spellEnd"/>
     </w:p>
     <w:p>
@@ -8577,976 +8575,2081 @@
     </w:p>
     <w:p>
       <w:pPr>
-        <w:pStyle w:val="ListParagraph"/>
-        <w:numPr>
-          <w:ilvl w:val="0"/>
-          <w:numId w:val="40"/>
-        </w:numPr>
-        <w:rPr>
-          <w:i/>
-          <w:iCs/>
-        </w:rPr>
-      </w:pPr>
-      <w:proofErr w:type="spellStart"/>
-      <w:r>
-        <w:rPr>
-          <w:i/>
-          <w:iCs/>
-        </w:rPr>
-        <w:t>Tên</w:t>
-      </w:r>
-      <w:proofErr w:type="spellEnd"/>
-      <w:r>
-        <w:rPr>
-          <w:i/>
-          <w:iCs/>
-        </w:rPr>
-        <w:t xml:space="preserve"> </w:t>
-      </w:r>
-      <w:proofErr w:type="spellStart"/>
-      <w:r>
-        <w:rPr>
-          <w:i/>
-          <w:iCs/>
-        </w:rPr>
-        <w:t>rủi</w:t>
-      </w:r>
-      <w:proofErr w:type="spellEnd"/>
-      <w:r>
-        <w:rPr>
-          <w:i/>
-          <w:iCs/>
-        </w:rPr>
-        <w:t xml:space="preserve"> </w:t>
-      </w:r>
-      <w:proofErr w:type="spellStart"/>
-      <w:r>
-        <w:rPr>
-          <w:i/>
-          <w:iCs/>
-        </w:rPr>
-        <w:t>ro</w:t>
-      </w:r>
-      <w:proofErr w:type="spellEnd"/>
-      <w:r>
-        <w:rPr>
-          <w:i/>
-          <w:iCs/>
-        </w:rPr>
-        <w:t xml:space="preserve">: </w:t>
-      </w:r>
-      <w:proofErr w:type="spellStart"/>
-      <w:r>
-        <w:rPr>
-          <w:i/>
-          <w:iCs/>
-        </w:rPr>
-        <w:t>ngắn</w:t>
-      </w:r>
-      <w:proofErr w:type="spellEnd"/>
-      <w:r>
-        <w:rPr>
-          <w:i/>
-          <w:iCs/>
-        </w:rPr>
-        <w:t xml:space="preserve"> </w:t>
-      </w:r>
-      <w:proofErr w:type="spellStart"/>
-      <w:r>
-        <w:rPr>
-          <w:i/>
-          <w:iCs/>
-        </w:rPr>
-        <w:t>gọn</w:t>
-      </w:r>
-      <w:proofErr w:type="spellEnd"/>
-      <w:r>
-        <w:rPr>
-          <w:i/>
-          <w:iCs/>
-        </w:rPr>
-        <w:t xml:space="preserve"> </w:t>
-      </w:r>
-      <w:proofErr w:type="spellStart"/>
-      <w:r>
-        <w:rPr>
-          <w:i/>
-          <w:iCs/>
-        </w:rPr>
-        <w:t>trong</w:t>
-      </w:r>
-      <w:proofErr w:type="spellEnd"/>
-      <w:r>
-        <w:rPr>
-          <w:i/>
-          <w:iCs/>
-        </w:rPr>
-        <w:t xml:space="preserve"> 1 </w:t>
-      </w:r>
-      <w:proofErr w:type="spellStart"/>
-      <w:r>
-        <w:rPr>
-          <w:i/>
-          <w:iCs/>
-        </w:rPr>
-        <w:t>dòng</w:t>
-      </w:r>
+        <w:rPr>
+          <w:i/>
+          <w:iCs/>
+        </w:rPr>
+      </w:pPr>
+    </w:p>
+    <w:tbl>
+      <w:tblPr>
+        <w:tblStyle w:val="TableGrid"/>
+        <w:tblW w:w="9180" w:type="dxa"/>
+        <w:tblInd w:w="-365" w:type="dxa"/>
+        <w:tblLook w:val="04A0" w:firstRow="1" w:lastRow="0" w:firstColumn="1" w:lastColumn="0" w:noHBand="0" w:noVBand="1"/>
+      </w:tblPr>
+      <w:tblGrid>
+        <w:gridCol w:w="2070"/>
+        <w:gridCol w:w="2700"/>
+        <w:gridCol w:w="990"/>
+        <w:gridCol w:w="1249"/>
+        <w:gridCol w:w="2171"/>
+      </w:tblGrid>
+      <w:tr>
+        <w:tc>
+          <w:tcPr>
+            <w:tcW w:w="2070" w:type="dxa"/>
+          </w:tcPr>
+          <w:p>
+            <w:pPr>
+              <w:rPr>
+                <w:i/>
+                <w:iCs/>
+              </w:rPr>
+            </w:pPr>
+            <w:proofErr w:type="spellStart"/>
+            <w:r>
+              <w:rPr>
+                <w:i/>
+                <w:iCs/>
+              </w:rPr>
+              <w:t>Tên</w:t>
+            </w:r>
+            <w:proofErr w:type="spellEnd"/>
+            <w:r>
+              <w:rPr>
+                <w:i/>
+                <w:iCs/>
+              </w:rPr>
+              <w:t xml:space="preserve"> </w:t>
+            </w:r>
+            <w:proofErr w:type="spellStart"/>
+            <w:r>
+              <w:rPr>
+                <w:i/>
+                <w:iCs/>
+              </w:rPr>
+              <w:t>rủi</w:t>
+            </w:r>
+            <w:proofErr w:type="spellEnd"/>
+            <w:r>
+              <w:rPr>
+                <w:i/>
+                <w:iCs/>
+              </w:rPr>
+              <w:t xml:space="preserve"> </w:t>
+            </w:r>
+            <w:proofErr w:type="spellStart"/>
+            <w:r>
+              <w:rPr>
+                <w:i/>
+                <w:iCs/>
+              </w:rPr>
+              <w:t>ro</w:t>
+            </w:r>
+            <w:proofErr w:type="spellEnd"/>
+          </w:p>
+        </w:tc>
+        <w:tc>
+          <w:tcPr>
+            <w:tcW w:w="2700" w:type="dxa"/>
+          </w:tcPr>
+          <w:p>
+            <w:pPr>
+              <w:jc w:val="center"/>
+              <w:rPr>
+                <w:i/>
+                <w:iCs/>
+              </w:rPr>
+            </w:pPr>
+            <w:proofErr w:type="spellStart"/>
+            <w:r>
+              <w:rPr>
+                <w:i/>
+                <w:iCs/>
+              </w:rPr>
+              <w:t>Mô</w:t>
+            </w:r>
+            <w:proofErr w:type="spellEnd"/>
+            <w:r>
+              <w:rPr>
+                <w:i/>
+                <w:iCs/>
+              </w:rPr>
+              <w:t xml:space="preserve"> </w:t>
+            </w:r>
+            <w:proofErr w:type="spellStart"/>
+            <w:r>
+              <w:rPr>
+                <w:i/>
+                <w:iCs/>
+              </w:rPr>
+              <w:t>tả</w:t>
+            </w:r>
+            <w:proofErr w:type="spellEnd"/>
+            <w:r>
+              <w:rPr>
+                <w:i/>
+                <w:iCs/>
+              </w:rPr>
+              <w:t xml:space="preserve"> </w:t>
+            </w:r>
+            <w:proofErr w:type="spellStart"/>
+            <w:r>
+              <w:rPr>
+                <w:i/>
+                <w:iCs/>
+              </w:rPr>
+              <w:t>rủi</w:t>
+            </w:r>
+            <w:proofErr w:type="spellEnd"/>
+            <w:r>
+              <w:rPr>
+                <w:i/>
+                <w:iCs/>
+              </w:rPr>
+              <w:t xml:space="preserve"> </w:t>
+            </w:r>
+            <w:proofErr w:type="spellStart"/>
+            <w:r>
+              <w:rPr>
+                <w:i/>
+                <w:iCs/>
+              </w:rPr>
+              <w:t>ro</w:t>
+            </w:r>
+            <w:proofErr w:type="spellEnd"/>
+          </w:p>
+        </w:tc>
+        <w:tc>
+          <w:tcPr>
+            <w:tcW w:w="990" w:type="dxa"/>
+          </w:tcPr>
+          <w:p>
+            <w:pPr>
+              <w:jc w:val="center"/>
+              <w:rPr>
+                <w:i/>
+                <w:iCs/>
+              </w:rPr>
+            </w:pPr>
+            <w:proofErr w:type="spellStart"/>
+            <w:r>
+              <w:rPr>
+                <w:i/>
+                <w:iCs/>
+              </w:rPr>
+              <w:t>Xác</w:t>
+            </w:r>
+            <w:proofErr w:type="spellEnd"/>
+            <w:r>
+              <w:rPr>
+                <w:i/>
+                <w:iCs/>
+              </w:rPr>
+              <w:t xml:space="preserve"> </w:t>
+            </w:r>
+            <w:proofErr w:type="spellStart"/>
+            <w:r>
+              <w:rPr>
+                <w:i/>
+                <w:iCs/>
+              </w:rPr>
+              <w:t>suất</w:t>
+            </w:r>
+            <w:proofErr w:type="spellEnd"/>
+            <w:r>
+              <w:rPr>
+                <w:i/>
+                <w:iCs/>
+              </w:rPr>
+              <w:t xml:space="preserve"> </w:t>
+            </w:r>
+            <w:proofErr w:type="spellStart"/>
+            <w:r>
+              <w:rPr>
+                <w:i/>
+                <w:iCs/>
+              </w:rPr>
+              <w:t>xảy</w:t>
+            </w:r>
+            <w:proofErr w:type="spellEnd"/>
+            <w:r>
+              <w:rPr>
+                <w:i/>
+                <w:iCs/>
+              </w:rPr>
+              <w:t xml:space="preserve"> ra</w:t>
+            </w:r>
+          </w:p>
+        </w:tc>
+        <w:tc>
+          <w:tcPr>
+            <w:tcW w:w="1249" w:type="dxa"/>
+          </w:tcPr>
+          <w:p>
+            <w:pPr>
+              <w:jc w:val="center"/>
+              <w:rPr>
+                <w:i/>
+                <w:iCs/>
+              </w:rPr>
+            </w:pPr>
+            <w:proofErr w:type="spellStart"/>
+            <w:r>
+              <w:rPr>
+                <w:i/>
+                <w:iCs/>
+              </w:rPr>
+              <w:t>Mức</w:t>
+            </w:r>
+            <w:proofErr w:type="spellEnd"/>
+            <w:r>
+              <w:rPr>
+                <w:i/>
+                <w:iCs/>
+              </w:rPr>
+              <w:t xml:space="preserve"> </w:t>
+            </w:r>
+            <w:proofErr w:type="spellStart"/>
+            <w:r>
+              <w:rPr>
+                <w:i/>
+                <w:iCs/>
+              </w:rPr>
+              <w:t>độ</w:t>
+            </w:r>
+            <w:proofErr w:type="spellEnd"/>
+            <w:r>
+              <w:rPr>
+                <w:i/>
+                <w:iCs/>
+              </w:rPr>
+              <w:t xml:space="preserve"> </w:t>
+            </w:r>
+            <w:proofErr w:type="spellStart"/>
+            <w:r>
+              <w:rPr>
+                <w:i/>
+                <w:iCs/>
+              </w:rPr>
+              <w:t>thiệt</w:t>
+            </w:r>
+            <w:proofErr w:type="spellEnd"/>
+            <w:r>
+              <w:rPr>
+                <w:i/>
+                <w:iCs/>
+              </w:rPr>
+              <w:t xml:space="preserve"> </w:t>
+            </w:r>
+            <w:proofErr w:type="spellStart"/>
+            <w:r>
+              <w:rPr>
+                <w:i/>
+                <w:iCs/>
+              </w:rPr>
+              <w:t>hại</w:t>
+            </w:r>
+            <w:proofErr w:type="spellEnd"/>
+          </w:p>
+        </w:tc>
+        <w:tc>
+          <w:tcPr>
+            <w:tcW w:w="2171" w:type="dxa"/>
+          </w:tcPr>
+          <w:p>
+            <w:pPr>
+              <w:jc w:val="center"/>
+              <w:rPr>
+                <w:i/>
+                <w:iCs/>
+              </w:rPr>
+            </w:pPr>
+            <w:proofErr w:type="spellStart"/>
+            <w:r>
+              <w:rPr>
+                <w:i/>
+                <w:iCs/>
+              </w:rPr>
+              <w:t>Giải</w:t>
+            </w:r>
+            <w:proofErr w:type="spellEnd"/>
+            <w:r>
+              <w:rPr>
+                <w:i/>
+                <w:iCs/>
+              </w:rPr>
+              <w:t xml:space="preserve"> </w:t>
+            </w:r>
+            <w:proofErr w:type="spellStart"/>
+            <w:r>
+              <w:rPr>
+                <w:i/>
+                <w:iCs/>
+              </w:rPr>
+              <w:t>pháp</w:t>
+            </w:r>
+            <w:proofErr w:type="spellEnd"/>
+            <w:r>
+              <w:rPr>
+                <w:i/>
+                <w:iCs/>
+              </w:rPr>
+              <w:t xml:space="preserve"> </w:t>
+            </w:r>
+            <w:proofErr w:type="spellStart"/>
+            <w:r>
+              <w:rPr>
+                <w:i/>
+                <w:iCs/>
+              </w:rPr>
+              <w:t>xử</w:t>
+            </w:r>
+            <w:proofErr w:type="spellEnd"/>
+            <w:r>
+              <w:rPr>
+                <w:i/>
+                <w:iCs/>
+              </w:rPr>
+              <w:t xml:space="preserve"> </w:t>
+            </w:r>
+            <w:proofErr w:type="spellStart"/>
+            <w:r>
+              <w:rPr>
+                <w:i/>
+                <w:iCs/>
+              </w:rPr>
+              <w:t>lý</w:t>
+            </w:r>
+            <w:proofErr w:type="spellEnd"/>
+          </w:p>
+        </w:tc>
+      </w:tr>
+      <w:tr>
+        <w:tc>
+          <w:tcPr>
+            <w:tcW w:w="2070" w:type="dxa"/>
+          </w:tcPr>
+          <w:p>
+            <w:pPr>
+              <w:rPr>
+                <w:i/>
+                <w:iCs/>
+              </w:rPr>
+            </w:pPr>
+            <w:proofErr w:type="spellStart"/>
+            <w:r>
+              <w:rPr>
+                <w:i/>
+                <w:iCs/>
+              </w:rPr>
+              <w:t>Không</w:t>
+            </w:r>
+            <w:proofErr w:type="spellEnd"/>
+            <w:r>
+              <w:rPr>
+                <w:i/>
+                <w:iCs/>
+              </w:rPr>
+              <w:t xml:space="preserve"> </w:t>
+            </w:r>
+            <w:proofErr w:type="spellStart"/>
+            <w:r>
+              <w:rPr>
+                <w:i/>
+                <w:iCs/>
+              </w:rPr>
+              <w:t>hiểu</w:t>
+            </w:r>
+            <w:proofErr w:type="spellEnd"/>
+            <w:r>
+              <w:rPr>
+                <w:i/>
+                <w:iCs/>
+              </w:rPr>
+              <w:t xml:space="preserve"> logic</w:t>
+            </w:r>
+          </w:p>
+        </w:tc>
+        <w:tc>
+          <w:tcPr>
+            <w:tcW w:w="2700" w:type="dxa"/>
+          </w:tcPr>
+          <w:p>
+            <w:pPr>
+              <w:rPr>
+                <w:i/>
+                <w:iCs/>
+              </w:rPr>
+            </w:pPr>
+            <w:proofErr w:type="spellStart"/>
+            <w:r>
+              <w:rPr>
+                <w:i/>
+                <w:iCs/>
+              </w:rPr>
+              <w:t>Khó</w:t>
+            </w:r>
+            <w:proofErr w:type="spellEnd"/>
+            <w:r>
+              <w:rPr>
+                <w:i/>
+                <w:iCs/>
+              </w:rPr>
+              <w:t xml:space="preserve"> nắm </w:t>
+            </w:r>
+            <w:proofErr w:type="spellStart"/>
+            <w:r>
+              <w:rPr>
+                <w:i/>
+                <w:iCs/>
+              </w:rPr>
+              <w:t>bắt</w:t>
+            </w:r>
+            <w:proofErr w:type="spellEnd"/>
+            <w:r>
+              <w:rPr>
+                <w:i/>
+                <w:iCs/>
+              </w:rPr>
+              <w:t xml:space="preserve"> logic </w:t>
+            </w:r>
+            <w:proofErr w:type="spellStart"/>
+            <w:r>
+              <w:rPr>
+                <w:i/>
+                <w:iCs/>
+              </w:rPr>
+              <w:t>mã</w:t>
+            </w:r>
+            <w:proofErr w:type="spellEnd"/>
+            <w:r>
+              <w:rPr>
+                <w:i/>
+                <w:iCs/>
+              </w:rPr>
+              <w:t xml:space="preserve"> </w:t>
+            </w:r>
+            <w:proofErr w:type="spellStart"/>
+            <w:r>
+              <w:rPr>
+                <w:i/>
+                <w:iCs/>
+              </w:rPr>
+              <w:t>nguồn</w:t>
+            </w:r>
+            <w:proofErr w:type="spellEnd"/>
+          </w:p>
+        </w:tc>
+        <w:tc>
+          <w:tcPr>
+            <w:tcW w:w="990" w:type="dxa"/>
+          </w:tcPr>
+          <w:p>
+            <w:pPr>
+              <w:jc w:val="center"/>
+              <w:rPr>
+                <w:i/>
+                <w:iCs/>
+              </w:rPr>
+            </w:pPr>
+            <w:r>
+              <w:rPr>
+                <w:i/>
+                <w:iCs/>
+              </w:rPr>
+              <w:t>60%</w:t>
+            </w:r>
+          </w:p>
+        </w:tc>
+        <w:tc>
+          <w:tcPr>
+            <w:tcW w:w="1249" w:type="dxa"/>
+          </w:tcPr>
+          <w:p>
+            <w:pPr>
+              <w:jc w:val="center"/>
+              <w:rPr>
+                <w:i/>
+                <w:iCs/>
+              </w:rPr>
+            </w:pPr>
+            <w:r>
+              <w:rPr>
+                <w:i/>
+                <w:iCs/>
+              </w:rPr>
+              <w:t>Cao</w:t>
+            </w:r>
+          </w:p>
+        </w:tc>
+        <w:tc>
+          <w:tcPr>
+            <w:tcW w:w="2171" w:type="dxa"/>
+          </w:tcPr>
+          <w:p>
+            <w:pPr>
+              <w:rPr>
+                <w:i/>
+                <w:iCs/>
+              </w:rPr>
+            </w:pPr>
+            <w:proofErr w:type="spellStart"/>
+            <w:r>
+              <w:rPr>
+                <w:i/>
+                <w:iCs/>
+              </w:rPr>
+              <w:t>Tìm</w:t>
+            </w:r>
+            <w:proofErr w:type="spellEnd"/>
+            <w:r>
+              <w:rPr>
+                <w:i/>
+                <w:iCs/>
+              </w:rPr>
+              <w:t xml:space="preserve"> </w:t>
+            </w:r>
+            <w:proofErr w:type="spellStart"/>
+            <w:r>
+              <w:rPr>
+                <w:i/>
+                <w:iCs/>
+              </w:rPr>
+              <w:t>hiểu</w:t>
+            </w:r>
+            <w:proofErr w:type="spellEnd"/>
+            <w:r>
+              <w:rPr>
+                <w:i/>
+                <w:iCs/>
+              </w:rPr>
+              <w:t xml:space="preserve"> </w:t>
+            </w:r>
+            <w:proofErr w:type="spellStart"/>
+            <w:r>
+              <w:rPr>
+                <w:i/>
+                <w:iCs/>
+              </w:rPr>
+              <w:t>trước</w:t>
+            </w:r>
+            <w:proofErr w:type="spellEnd"/>
+          </w:p>
+        </w:tc>
+      </w:tr>
+      <w:tr>
+        <w:tc>
+          <w:tcPr>
+            <w:tcW w:w="2070" w:type="dxa"/>
+          </w:tcPr>
+          <w:p>
+            <w:pPr>
+              <w:rPr>
+                <w:i/>
+                <w:iCs/>
+              </w:rPr>
+            </w:pPr>
+            <w:proofErr w:type="spellStart"/>
+            <w:r>
+              <w:rPr>
+                <w:i/>
+                <w:iCs/>
+              </w:rPr>
+              <w:t>Không</w:t>
+            </w:r>
+            <w:proofErr w:type="spellEnd"/>
+            <w:r>
+              <w:rPr>
+                <w:i/>
+                <w:iCs/>
+              </w:rPr>
+              <w:t xml:space="preserve"> </w:t>
+            </w:r>
+            <w:proofErr w:type="spellStart"/>
+            <w:r>
+              <w:rPr>
+                <w:i/>
+                <w:iCs/>
+              </w:rPr>
+              <w:t>t</w:t>
+            </w:r>
+            <w:r>
+              <w:rPr>
+                <w:i/>
+                <w:iCs/>
+              </w:rPr>
+              <w:t>ải</w:t>
+            </w:r>
+            <w:proofErr w:type="spellEnd"/>
+            <w:r>
+              <w:rPr>
+                <w:i/>
+                <w:iCs/>
+              </w:rPr>
+              <w:t xml:space="preserve"> </w:t>
+            </w:r>
+            <w:proofErr w:type="spellStart"/>
+            <w:r>
+              <w:rPr>
+                <w:i/>
+                <w:iCs/>
+              </w:rPr>
+              <w:t>về</w:t>
+            </w:r>
+            <w:proofErr w:type="spellEnd"/>
+            <w:r>
+              <w:rPr>
+                <w:i/>
+                <w:iCs/>
+              </w:rPr>
+              <w:t xml:space="preserve"> </w:t>
+            </w:r>
+            <w:proofErr w:type="spellStart"/>
+            <w:r>
+              <w:rPr>
+                <w:i/>
+                <w:iCs/>
+              </w:rPr>
+              <w:t>đủ</w:t>
+            </w:r>
+            <w:proofErr w:type="spellEnd"/>
+          </w:p>
+        </w:tc>
+        <w:tc>
+          <w:tcPr>
+            <w:tcW w:w="2700" w:type="dxa"/>
+          </w:tcPr>
+          <w:p>
+            <w:pPr>
+              <w:rPr>
+                <w:i/>
+                <w:iCs/>
+              </w:rPr>
+            </w:pPr>
+            <w:proofErr w:type="spellStart"/>
+            <w:r>
+              <w:rPr>
+                <w:i/>
+                <w:iCs/>
+              </w:rPr>
+              <w:t>Có</w:t>
+            </w:r>
+            <w:proofErr w:type="spellEnd"/>
+            <w:r>
+              <w:rPr>
+                <w:i/>
+                <w:iCs/>
+              </w:rPr>
+              <w:t xml:space="preserve"> </w:t>
+            </w:r>
+            <w:proofErr w:type="spellStart"/>
+            <w:r>
+              <w:rPr>
+                <w:i/>
+                <w:iCs/>
+              </w:rPr>
+              <w:t>thể</w:t>
+            </w:r>
+            <w:proofErr w:type="spellEnd"/>
+            <w:r>
+              <w:rPr>
+                <w:i/>
+                <w:iCs/>
+              </w:rPr>
+              <w:t xml:space="preserve"> </w:t>
+            </w:r>
+            <w:proofErr w:type="spellStart"/>
+            <w:r>
+              <w:rPr>
+                <w:i/>
+                <w:iCs/>
+              </w:rPr>
+              <w:t>tải</w:t>
+            </w:r>
+            <w:proofErr w:type="spellEnd"/>
+            <w:r>
+              <w:rPr>
+                <w:i/>
+                <w:iCs/>
+              </w:rPr>
+              <w:t xml:space="preserve"> </w:t>
+            </w:r>
+            <w:proofErr w:type="spellStart"/>
+            <w:r>
+              <w:rPr>
+                <w:i/>
+                <w:iCs/>
+              </w:rPr>
+              <w:t>thiếu</w:t>
+            </w:r>
+            <w:proofErr w:type="spellEnd"/>
+            <w:r>
+              <w:rPr>
+                <w:i/>
+                <w:iCs/>
+              </w:rPr>
+              <w:t xml:space="preserve"> </w:t>
+            </w:r>
+            <w:proofErr w:type="spellStart"/>
+            <w:r>
+              <w:rPr>
+                <w:i/>
+                <w:iCs/>
+              </w:rPr>
+              <w:t>mã</w:t>
+            </w:r>
+            <w:proofErr w:type="spellEnd"/>
+            <w:r>
+              <w:rPr>
+                <w:i/>
+                <w:iCs/>
+              </w:rPr>
+              <w:t xml:space="preserve"> </w:t>
+            </w:r>
+            <w:proofErr w:type="spellStart"/>
+            <w:r>
+              <w:rPr>
+                <w:i/>
+                <w:iCs/>
+              </w:rPr>
+              <w:t>nguồn</w:t>
+            </w:r>
+            <w:proofErr w:type="spellEnd"/>
+          </w:p>
+        </w:tc>
+        <w:tc>
+          <w:tcPr>
+            <w:tcW w:w="990" w:type="dxa"/>
+          </w:tcPr>
+          <w:p>
+            <w:pPr>
+              <w:jc w:val="center"/>
+              <w:rPr>
+                <w:i/>
+                <w:iCs/>
+              </w:rPr>
+            </w:pPr>
+            <w:r>
+              <w:rPr>
+                <w:i/>
+                <w:iCs/>
+              </w:rPr>
+              <w:t>20%</w:t>
+            </w:r>
+          </w:p>
+        </w:tc>
+        <w:tc>
+          <w:tcPr>
+            <w:tcW w:w="1249" w:type="dxa"/>
+          </w:tcPr>
+          <w:p>
+            <w:pPr>
+              <w:jc w:val="center"/>
+              <w:rPr>
+                <w:i/>
+                <w:iCs/>
+              </w:rPr>
+            </w:pPr>
+            <w:proofErr w:type="spellStart"/>
+            <w:r>
+              <w:rPr>
+                <w:i/>
+                <w:iCs/>
+              </w:rPr>
+              <w:t>Thấp</w:t>
+            </w:r>
+            <w:proofErr w:type="spellEnd"/>
+          </w:p>
+        </w:tc>
+        <w:tc>
+          <w:tcPr>
+            <w:tcW w:w="2171" w:type="dxa"/>
+          </w:tcPr>
+          <w:p>
+            <w:pPr>
+              <w:rPr>
+                <w:i/>
+                <w:iCs/>
+              </w:rPr>
+            </w:pPr>
+            <w:proofErr w:type="spellStart"/>
+            <w:r>
+              <w:rPr>
+                <w:i/>
+                <w:iCs/>
+              </w:rPr>
+              <w:t>Đọc</w:t>
+            </w:r>
+            <w:proofErr w:type="spellEnd"/>
+            <w:r>
+              <w:rPr>
+                <w:i/>
+                <w:iCs/>
+              </w:rPr>
+              <w:t xml:space="preserve"> </w:t>
+            </w:r>
+            <w:proofErr w:type="spellStart"/>
+            <w:r>
+              <w:rPr>
+                <w:i/>
+                <w:iCs/>
+              </w:rPr>
+              <w:t>tài</w:t>
+            </w:r>
+            <w:proofErr w:type="spellEnd"/>
+            <w:r>
+              <w:rPr>
+                <w:i/>
+                <w:iCs/>
+              </w:rPr>
+              <w:t xml:space="preserve"> </w:t>
+            </w:r>
+            <w:proofErr w:type="spellStart"/>
+            <w:r>
+              <w:rPr>
+                <w:i/>
+                <w:iCs/>
+              </w:rPr>
+              <w:t>liệu</w:t>
+            </w:r>
+            <w:proofErr w:type="spellEnd"/>
+            <w:r>
+              <w:rPr>
+                <w:i/>
+                <w:iCs/>
+              </w:rPr>
+              <w:t xml:space="preserve"> </w:t>
+            </w:r>
+            <w:proofErr w:type="spellStart"/>
+            <w:r>
+              <w:rPr>
+                <w:i/>
+                <w:iCs/>
+              </w:rPr>
+              <w:t>hướng</w:t>
+            </w:r>
+            <w:proofErr w:type="spellEnd"/>
+            <w:r>
+              <w:rPr>
+                <w:i/>
+                <w:iCs/>
+              </w:rPr>
+              <w:t xml:space="preserve"> </w:t>
+            </w:r>
+            <w:proofErr w:type="spellStart"/>
+            <w:r>
+              <w:rPr>
+                <w:i/>
+                <w:iCs/>
+              </w:rPr>
+              <w:t>dẫn</w:t>
+            </w:r>
+            <w:proofErr w:type="spellEnd"/>
+          </w:p>
+        </w:tc>
+      </w:tr>
+      <w:tr>
+        <w:tc>
+          <w:tcPr>
+            <w:tcW w:w="2070" w:type="dxa"/>
+          </w:tcPr>
+          <w:p>
+            <w:pPr>
+              <w:rPr>
+                <w:i/>
+                <w:iCs/>
+              </w:rPr>
+            </w:pPr>
+            <w:proofErr w:type="spellStart"/>
+            <w:r>
+              <w:rPr>
+                <w:i/>
+                <w:iCs/>
+              </w:rPr>
+              <w:t>Không</w:t>
+            </w:r>
+            <w:proofErr w:type="spellEnd"/>
+            <w:r>
+              <w:rPr>
+                <w:i/>
+                <w:iCs/>
+              </w:rPr>
+              <w:t xml:space="preserve"> </w:t>
+            </w:r>
+            <w:proofErr w:type="spellStart"/>
+            <w:r>
+              <w:rPr>
+                <w:i/>
+                <w:iCs/>
+              </w:rPr>
+              <w:t>cài</w:t>
+            </w:r>
+            <w:proofErr w:type="spellEnd"/>
+            <w:r>
+              <w:rPr>
+                <w:i/>
+                <w:iCs/>
+              </w:rPr>
+              <w:t xml:space="preserve"> </w:t>
+            </w:r>
+            <w:proofErr w:type="spellStart"/>
+            <w:r>
+              <w:rPr>
+                <w:i/>
+                <w:iCs/>
+              </w:rPr>
+              <w:t>đặt</w:t>
+            </w:r>
+            <w:proofErr w:type="spellEnd"/>
+            <w:r>
+              <w:rPr>
+                <w:i/>
+                <w:iCs/>
+              </w:rPr>
+              <w:t xml:space="preserve"> </w:t>
+            </w:r>
+            <w:proofErr w:type="spellStart"/>
+            <w:r>
+              <w:rPr>
+                <w:i/>
+                <w:iCs/>
+              </w:rPr>
+              <w:t>đủ</w:t>
+            </w:r>
+            <w:proofErr w:type="spellEnd"/>
+          </w:p>
+        </w:tc>
+        <w:tc>
+          <w:tcPr>
+            <w:tcW w:w="2700" w:type="dxa"/>
+          </w:tcPr>
+          <w:p>
+            <w:pPr>
+              <w:rPr>
+                <w:i/>
+                <w:iCs/>
+              </w:rPr>
+            </w:pPr>
+            <w:proofErr w:type="spellStart"/>
+            <w:r>
+              <w:rPr>
+                <w:i/>
+                <w:iCs/>
+              </w:rPr>
+              <w:t>Cài</w:t>
+            </w:r>
+            <w:proofErr w:type="spellEnd"/>
+            <w:r>
+              <w:rPr>
+                <w:i/>
+                <w:iCs/>
+              </w:rPr>
+              <w:t xml:space="preserve"> </w:t>
+            </w:r>
+            <w:proofErr w:type="spellStart"/>
+            <w:r>
+              <w:rPr>
+                <w:i/>
+                <w:iCs/>
+              </w:rPr>
+              <w:t>đặt</w:t>
+            </w:r>
+            <w:proofErr w:type="spellEnd"/>
+            <w:r>
+              <w:rPr>
+                <w:i/>
+                <w:iCs/>
+              </w:rPr>
+              <w:t xml:space="preserve"> </w:t>
+            </w:r>
+            <w:proofErr w:type="spellStart"/>
+            <w:r>
+              <w:rPr>
+                <w:i/>
+                <w:iCs/>
+              </w:rPr>
+              <w:t>không</w:t>
+            </w:r>
+            <w:proofErr w:type="spellEnd"/>
+            <w:r>
+              <w:rPr>
+                <w:i/>
+                <w:iCs/>
+              </w:rPr>
+              <w:t xml:space="preserve"> </w:t>
+            </w:r>
+            <w:proofErr w:type="spellStart"/>
+            <w:r>
+              <w:rPr>
+                <w:i/>
+                <w:iCs/>
+              </w:rPr>
+              <w:t>đủ</w:t>
+            </w:r>
+            <w:proofErr w:type="spellEnd"/>
+            <w:r>
+              <w:rPr>
+                <w:i/>
+                <w:iCs/>
+              </w:rPr>
+              <w:t xml:space="preserve"> </w:t>
+            </w:r>
+            <w:proofErr w:type="spellStart"/>
+            <w:r>
+              <w:rPr>
+                <w:i/>
+                <w:iCs/>
+              </w:rPr>
+              <w:t>thư</w:t>
+            </w:r>
+            <w:proofErr w:type="spellEnd"/>
+            <w:r>
+              <w:rPr>
+                <w:i/>
+                <w:iCs/>
+              </w:rPr>
+              <w:t xml:space="preserve"> </w:t>
+            </w:r>
+            <w:proofErr w:type="spellStart"/>
+            <w:r>
+              <w:rPr>
+                <w:i/>
+                <w:iCs/>
+              </w:rPr>
+              <w:t>viện</w:t>
+            </w:r>
+            <w:proofErr w:type="spellEnd"/>
+          </w:p>
+        </w:tc>
+        <w:tc>
+          <w:tcPr>
+            <w:tcW w:w="990" w:type="dxa"/>
+          </w:tcPr>
+          <w:p>
+            <w:pPr>
+              <w:jc w:val="center"/>
+              <w:rPr>
+                <w:i/>
+                <w:iCs/>
+              </w:rPr>
+            </w:pPr>
+            <w:r>
+              <w:rPr>
+                <w:i/>
+                <w:iCs/>
+              </w:rPr>
+              <w:t>40%</w:t>
+            </w:r>
+          </w:p>
+        </w:tc>
+        <w:tc>
+          <w:tcPr>
+            <w:tcW w:w="1249" w:type="dxa"/>
+          </w:tcPr>
+          <w:p>
+            <w:pPr>
+              <w:jc w:val="center"/>
+              <w:rPr>
+                <w:i/>
+                <w:iCs/>
+              </w:rPr>
+            </w:pPr>
+            <w:proofErr w:type="spellStart"/>
+            <w:r>
+              <w:rPr>
+                <w:i/>
+                <w:iCs/>
+              </w:rPr>
+              <w:t>Trung</w:t>
+            </w:r>
+            <w:proofErr w:type="spellEnd"/>
+            <w:r>
+              <w:rPr>
+                <w:i/>
+                <w:iCs/>
+              </w:rPr>
+              <w:t xml:space="preserve"> </w:t>
+            </w:r>
+            <w:proofErr w:type="spellStart"/>
+            <w:r>
+              <w:rPr>
+                <w:i/>
+                <w:iCs/>
+              </w:rPr>
+              <w:t>bình</w:t>
+            </w:r>
+            <w:proofErr w:type="spellEnd"/>
+          </w:p>
+        </w:tc>
+        <w:tc>
+          <w:tcPr>
+            <w:tcW w:w="2171" w:type="dxa"/>
+          </w:tcPr>
+          <w:p>
+            <w:pPr>
+              <w:rPr>
+                <w:i/>
+                <w:iCs/>
+              </w:rPr>
+            </w:pPr>
+            <w:proofErr w:type="spellStart"/>
+            <w:r>
+              <w:rPr>
+                <w:i/>
+                <w:iCs/>
+              </w:rPr>
+              <w:t>Đọc</w:t>
+            </w:r>
+            <w:proofErr w:type="spellEnd"/>
+            <w:r>
+              <w:rPr>
+                <w:i/>
+                <w:iCs/>
+              </w:rPr>
+              <w:t xml:space="preserve"> </w:t>
+            </w:r>
+            <w:proofErr w:type="spellStart"/>
+            <w:r>
+              <w:rPr>
+                <w:i/>
+                <w:iCs/>
+              </w:rPr>
+              <w:t>tài</w:t>
+            </w:r>
+            <w:proofErr w:type="spellEnd"/>
+            <w:r>
+              <w:rPr>
+                <w:i/>
+                <w:iCs/>
+              </w:rPr>
+              <w:t xml:space="preserve"> </w:t>
+            </w:r>
+            <w:proofErr w:type="spellStart"/>
+            <w:r>
+              <w:rPr>
+                <w:i/>
+                <w:iCs/>
+              </w:rPr>
+              <w:t>liệu</w:t>
+            </w:r>
+            <w:proofErr w:type="spellEnd"/>
+            <w:r>
+              <w:rPr>
+                <w:i/>
+                <w:iCs/>
+              </w:rPr>
+              <w:t xml:space="preserve"> </w:t>
+            </w:r>
+            <w:proofErr w:type="spellStart"/>
+            <w:r>
+              <w:rPr>
+                <w:i/>
+                <w:iCs/>
+              </w:rPr>
+              <w:t>hướng</w:t>
+            </w:r>
+            <w:proofErr w:type="spellEnd"/>
+            <w:r>
+              <w:rPr>
+                <w:i/>
+                <w:iCs/>
+              </w:rPr>
+              <w:t xml:space="preserve"> </w:t>
+            </w:r>
+            <w:proofErr w:type="spellStart"/>
+            <w:r>
+              <w:rPr>
+                <w:i/>
+                <w:iCs/>
+              </w:rPr>
+              <w:t>dẫn</w:t>
+            </w:r>
+            <w:proofErr w:type="spellEnd"/>
+          </w:p>
+        </w:tc>
+      </w:tr>
+      <w:tr>
+        <w:tc>
+          <w:tcPr>
+            <w:tcW w:w="2070" w:type="dxa"/>
+          </w:tcPr>
+          <w:p>
+            <w:pPr>
+              <w:rPr>
+                <w:i/>
+                <w:iCs/>
+              </w:rPr>
+            </w:pPr>
+            <w:proofErr w:type="spellStart"/>
+            <w:r>
+              <w:rPr>
+                <w:i/>
+                <w:iCs/>
+              </w:rPr>
+              <w:t>Không</w:t>
+            </w:r>
+            <w:proofErr w:type="spellEnd"/>
+            <w:r>
+              <w:rPr>
+                <w:i/>
+                <w:iCs/>
+              </w:rPr>
+              <w:t xml:space="preserve"> </w:t>
+            </w:r>
+            <w:proofErr w:type="spellStart"/>
+            <w:r>
+              <w:rPr>
+                <w:i/>
+                <w:iCs/>
+              </w:rPr>
+              <w:t>chạy</w:t>
+            </w:r>
+            <w:proofErr w:type="spellEnd"/>
+            <w:r>
+              <w:rPr>
+                <w:i/>
+                <w:iCs/>
+              </w:rPr>
+              <w:t xml:space="preserve"> </w:t>
+            </w:r>
+            <w:proofErr w:type="spellStart"/>
+            <w:r>
+              <w:rPr>
+                <w:i/>
+                <w:iCs/>
+              </w:rPr>
+              <w:t>được</w:t>
+            </w:r>
+            <w:proofErr w:type="spellEnd"/>
+          </w:p>
+        </w:tc>
+        <w:tc>
+          <w:tcPr>
+            <w:tcW w:w="2700" w:type="dxa"/>
+          </w:tcPr>
+          <w:p>
+            <w:pPr>
+              <w:rPr>
+                <w:i/>
+                <w:iCs/>
+              </w:rPr>
+            </w:pPr>
+            <w:r>
+              <w:rPr>
+                <w:i/>
+                <w:iCs/>
+              </w:rPr>
+              <w:t xml:space="preserve">Chương trình </w:t>
+            </w:r>
+            <w:proofErr w:type="spellStart"/>
+            <w:r>
+              <w:rPr>
+                <w:i/>
+                <w:iCs/>
+              </w:rPr>
+              <w:t>không</w:t>
+            </w:r>
+            <w:proofErr w:type="spellEnd"/>
+            <w:r>
+              <w:rPr>
+                <w:i/>
+                <w:iCs/>
+              </w:rPr>
+              <w:t xml:space="preserve"> </w:t>
+            </w:r>
+            <w:proofErr w:type="spellStart"/>
+            <w:r>
+              <w:rPr>
+                <w:i/>
+                <w:iCs/>
+              </w:rPr>
+              <w:t>chạy</w:t>
+            </w:r>
+            <w:proofErr w:type="spellEnd"/>
+          </w:p>
+        </w:tc>
+        <w:tc>
+          <w:tcPr>
+            <w:tcW w:w="990" w:type="dxa"/>
+          </w:tcPr>
+          <w:p>
+            <w:pPr>
+              <w:jc w:val="center"/>
+              <w:rPr>
+                <w:i/>
+                <w:iCs/>
+              </w:rPr>
+            </w:pPr>
+            <w:r>
+              <w:rPr>
+                <w:i/>
+                <w:iCs/>
+              </w:rPr>
+              <w:t>50%</w:t>
+            </w:r>
+          </w:p>
+        </w:tc>
+        <w:tc>
+          <w:tcPr>
+            <w:tcW w:w="1249" w:type="dxa"/>
+          </w:tcPr>
+          <w:p>
+            <w:pPr>
+              <w:jc w:val="center"/>
+              <w:rPr>
+                <w:i/>
+                <w:iCs/>
+              </w:rPr>
+            </w:pPr>
+            <w:proofErr w:type="spellStart"/>
+            <w:r>
+              <w:rPr>
+                <w:i/>
+                <w:iCs/>
+              </w:rPr>
+              <w:t>Trung</w:t>
+            </w:r>
+            <w:proofErr w:type="spellEnd"/>
+            <w:r>
+              <w:rPr>
+                <w:i/>
+                <w:iCs/>
+              </w:rPr>
+              <w:t xml:space="preserve"> </w:t>
+            </w:r>
+            <w:proofErr w:type="spellStart"/>
+            <w:r>
+              <w:rPr>
+                <w:i/>
+                <w:iCs/>
+              </w:rPr>
+              <w:t>bình</w:t>
+            </w:r>
+            <w:proofErr w:type="spellEnd"/>
+          </w:p>
+        </w:tc>
+        <w:tc>
+          <w:tcPr>
+            <w:tcW w:w="2171" w:type="dxa"/>
+          </w:tcPr>
+          <w:p>
+            <w:pPr>
+              <w:rPr>
+                <w:i/>
+                <w:iCs/>
+              </w:rPr>
+            </w:pPr>
+            <w:proofErr w:type="spellStart"/>
+            <w:r>
+              <w:rPr>
+                <w:i/>
+                <w:iCs/>
+              </w:rPr>
+              <w:t>Kiểm</w:t>
+            </w:r>
+            <w:proofErr w:type="spellEnd"/>
+            <w:r>
+              <w:rPr>
+                <w:i/>
+                <w:iCs/>
+              </w:rPr>
+              <w:t xml:space="preserve"> tra </w:t>
+            </w:r>
+            <w:proofErr w:type="spellStart"/>
+            <w:r>
+              <w:rPr>
+                <w:i/>
+                <w:iCs/>
+              </w:rPr>
+              <w:t>môi</w:t>
+            </w:r>
+            <w:proofErr w:type="spellEnd"/>
+            <w:r>
+              <w:rPr>
+                <w:i/>
+                <w:iCs/>
+              </w:rPr>
+              <w:t xml:space="preserve"> </w:t>
+            </w:r>
+            <w:proofErr w:type="spellStart"/>
+            <w:r>
+              <w:rPr>
+                <w:i/>
+                <w:iCs/>
+              </w:rPr>
+              <w:t>trường</w:t>
+            </w:r>
+            <w:proofErr w:type="spellEnd"/>
+          </w:p>
+        </w:tc>
+      </w:tr>
+      <w:tr>
+        <w:tc>
+          <w:tcPr>
+            <w:tcW w:w="2070" w:type="dxa"/>
+          </w:tcPr>
+          <w:p>
+            <w:pPr>
+              <w:rPr>
+                <w:i/>
+                <w:iCs/>
+              </w:rPr>
+            </w:pPr>
+            <w:proofErr w:type="spellStart"/>
+            <w:r>
+              <w:rPr>
+                <w:i/>
+                <w:iCs/>
+              </w:rPr>
+              <w:t>Không</w:t>
+            </w:r>
+            <w:proofErr w:type="spellEnd"/>
+            <w:r>
+              <w:rPr>
+                <w:i/>
+                <w:iCs/>
+              </w:rPr>
+              <w:t xml:space="preserve"> </w:t>
+            </w:r>
+            <w:proofErr w:type="spellStart"/>
+            <w:r>
+              <w:rPr>
+                <w:i/>
+                <w:iCs/>
+              </w:rPr>
+              <w:t>sử</w:t>
+            </w:r>
+            <w:proofErr w:type="spellEnd"/>
+            <w:r>
+              <w:rPr>
+                <w:i/>
+                <w:iCs/>
+              </w:rPr>
+              <w:t xml:space="preserve"> </w:t>
+            </w:r>
+            <w:proofErr w:type="spellStart"/>
+            <w:r>
+              <w:rPr>
+                <w:i/>
+                <w:iCs/>
+              </w:rPr>
+              <w:t>dụng</w:t>
+            </w:r>
+            <w:proofErr w:type="spellEnd"/>
+            <w:r>
+              <w:rPr>
+                <w:i/>
+                <w:iCs/>
+              </w:rPr>
+              <w:t xml:space="preserve"> </w:t>
+            </w:r>
+            <w:proofErr w:type="spellStart"/>
+            <w:r>
+              <w:rPr>
+                <w:i/>
+                <w:iCs/>
+              </w:rPr>
+              <w:t>được</w:t>
+            </w:r>
+            <w:proofErr w:type="spellEnd"/>
+          </w:p>
+        </w:tc>
+        <w:tc>
+          <w:tcPr>
+            <w:tcW w:w="2700" w:type="dxa"/>
+          </w:tcPr>
+          <w:p>
+            <w:pPr>
+              <w:rPr>
+                <w:i/>
+                <w:iCs/>
+              </w:rPr>
+            </w:pPr>
+            <w:r>
+              <w:rPr>
+                <w:i/>
+                <w:iCs/>
+              </w:rPr>
+              <w:t xml:space="preserve">Chương trình </w:t>
+            </w:r>
+            <w:proofErr w:type="spellStart"/>
+            <w:r>
+              <w:rPr>
+                <w:i/>
+                <w:iCs/>
+              </w:rPr>
+              <w:t>khó</w:t>
+            </w:r>
+            <w:proofErr w:type="spellEnd"/>
+            <w:r>
+              <w:rPr>
+                <w:i/>
+                <w:iCs/>
+              </w:rPr>
+              <w:t xml:space="preserve"> </w:t>
+            </w:r>
+            <w:proofErr w:type="spellStart"/>
+            <w:r>
+              <w:rPr>
+                <w:i/>
+                <w:iCs/>
+              </w:rPr>
+              <w:t>xử</w:t>
+            </w:r>
+            <w:proofErr w:type="spellEnd"/>
+            <w:r>
+              <w:rPr>
+                <w:i/>
+                <w:iCs/>
+              </w:rPr>
+              <w:t xml:space="preserve"> </w:t>
+            </w:r>
+            <w:proofErr w:type="spellStart"/>
+            <w:r>
+              <w:rPr>
+                <w:i/>
+                <w:iCs/>
+              </w:rPr>
+              <w:t>dụng</w:t>
+            </w:r>
+            <w:proofErr w:type="spellEnd"/>
+          </w:p>
+        </w:tc>
+        <w:tc>
+          <w:tcPr>
+            <w:tcW w:w="990" w:type="dxa"/>
+          </w:tcPr>
+          <w:p>
+            <w:pPr>
+              <w:jc w:val="center"/>
+              <w:rPr>
+                <w:i/>
+                <w:iCs/>
+              </w:rPr>
+            </w:pPr>
+            <w:r>
+              <w:rPr>
+                <w:i/>
+                <w:iCs/>
+              </w:rPr>
+              <w:t>30%</w:t>
+            </w:r>
+          </w:p>
+        </w:tc>
+        <w:tc>
+          <w:tcPr>
+            <w:tcW w:w="1249" w:type="dxa"/>
+          </w:tcPr>
+          <w:p>
+            <w:pPr>
+              <w:jc w:val="center"/>
+              <w:rPr>
+                <w:i/>
+                <w:iCs/>
+              </w:rPr>
+            </w:pPr>
+            <w:proofErr w:type="spellStart"/>
+            <w:r>
+              <w:rPr>
+                <w:i/>
+                <w:iCs/>
+              </w:rPr>
+              <w:t>Thấp</w:t>
+            </w:r>
+            <w:proofErr w:type="spellEnd"/>
+          </w:p>
+        </w:tc>
+        <w:tc>
+          <w:tcPr>
+            <w:tcW w:w="2171" w:type="dxa"/>
+          </w:tcPr>
+          <w:p>
+            <w:pPr>
+              <w:rPr>
+                <w:i/>
+                <w:iCs/>
+              </w:rPr>
+            </w:pPr>
+            <w:proofErr w:type="spellStart"/>
+            <w:r>
+              <w:rPr>
+                <w:i/>
+                <w:iCs/>
+              </w:rPr>
+              <w:t>Đọc</w:t>
+            </w:r>
+            <w:proofErr w:type="spellEnd"/>
+            <w:r>
+              <w:rPr>
+                <w:i/>
+                <w:iCs/>
+              </w:rPr>
+              <w:t xml:space="preserve"> </w:t>
+            </w:r>
+            <w:proofErr w:type="spellStart"/>
+            <w:r>
+              <w:rPr>
+                <w:i/>
+                <w:iCs/>
+              </w:rPr>
+              <w:t>hướng</w:t>
+            </w:r>
+            <w:proofErr w:type="spellEnd"/>
+            <w:r>
+              <w:rPr>
+                <w:i/>
+                <w:iCs/>
+              </w:rPr>
+              <w:t xml:space="preserve"> </w:t>
+            </w:r>
+            <w:proofErr w:type="spellStart"/>
+            <w:r>
+              <w:rPr>
+                <w:i/>
+                <w:iCs/>
+              </w:rPr>
+              <w:t>dẫn</w:t>
+            </w:r>
+            <w:proofErr w:type="spellEnd"/>
+          </w:p>
+        </w:tc>
+      </w:tr>
+    </w:tbl>
+    <w:p/>
+    <w:p>
+      <w:pPr>
+        <w:pStyle w:val="Heading1"/>
+      </w:pPr>
+      <w:bookmarkStart w:id="16" w:name="_Toc57272154"/>
+      <w:proofErr w:type="spellStart"/>
+      <w:r>
+        <w:t>Ước</w:t>
+      </w:r>
+      <w:proofErr w:type="spellEnd"/>
+      <w:r>
+        <w:t xml:space="preserve"> </w:t>
+      </w:r>
+      <w:proofErr w:type="spellStart"/>
+      <w:r>
+        <w:t>lượng</w:t>
+      </w:r>
+      <w:proofErr w:type="spellEnd"/>
+      <w:r>
+        <w:t xml:space="preserve"> </w:t>
+      </w:r>
+      <w:proofErr w:type="spellStart"/>
+      <w:r>
+        <w:t>giá</w:t>
+      </w:r>
+      <w:proofErr w:type="spellEnd"/>
+      <w:r>
+        <w:t xml:space="preserve"> </w:t>
+      </w:r>
+      <w:proofErr w:type="spellStart"/>
+      <w:r>
+        <w:t>thành</w:t>
+      </w:r>
+      <w:bookmarkEnd w:id="16"/>
       <w:proofErr w:type="spellEnd"/>
     </w:p>
     <w:p>
       <w:pPr>
-        <w:pStyle w:val="ListParagraph"/>
-        <w:numPr>
-          <w:ilvl w:val="0"/>
-          <w:numId w:val="40"/>
-        </w:numPr>
-        <w:rPr>
-          <w:i/>
-          <w:iCs/>
-        </w:rPr>
-      </w:pPr>
-      <w:proofErr w:type="spellStart"/>
-      <w:r>
-        <w:rPr>
-          <w:i/>
-          <w:iCs/>
-        </w:rPr>
-        <w:t>Mô</w:t>
-      </w:r>
-      <w:proofErr w:type="spellEnd"/>
-      <w:r>
-        <w:rPr>
-          <w:i/>
-          <w:iCs/>
-        </w:rPr>
-        <w:t xml:space="preserve"> </w:t>
-      </w:r>
-      <w:proofErr w:type="spellStart"/>
-      <w:r>
-        <w:rPr>
-          <w:i/>
-          <w:iCs/>
-        </w:rPr>
-        <w:t>tả</w:t>
-      </w:r>
-      <w:proofErr w:type="spellEnd"/>
-      <w:r>
-        <w:rPr>
-          <w:i/>
-          <w:iCs/>
-        </w:rPr>
-        <w:t xml:space="preserve"> </w:t>
-      </w:r>
-      <w:proofErr w:type="spellStart"/>
-      <w:r>
-        <w:rPr>
-          <w:i/>
-          <w:iCs/>
-        </w:rPr>
-        <w:t>rủi</w:t>
-      </w:r>
-      <w:proofErr w:type="spellEnd"/>
-      <w:r>
-        <w:rPr>
-          <w:i/>
-          <w:iCs/>
-        </w:rPr>
-        <w:t xml:space="preserve"> </w:t>
-      </w:r>
-      <w:proofErr w:type="spellStart"/>
-      <w:r>
-        <w:rPr>
-          <w:i/>
-          <w:iCs/>
-        </w:rPr>
-        <w:t>ro</w:t>
-      </w:r>
-      <w:proofErr w:type="spellEnd"/>
-      <w:r>
-        <w:rPr>
-          <w:i/>
-          <w:iCs/>
-        </w:rPr>
-        <w:t>:</w:t>
+        <w:rPr>
+          <w:i/>
+        </w:rPr>
+      </w:pPr>
+      <w:r>
+        <w:rPr>
+          <w:i/>
+        </w:rPr>
+        <w:t xml:space="preserve">Chi </w:t>
+      </w:r>
+      <w:proofErr w:type="spellStart"/>
+      <w:r>
+        <w:rPr>
+          <w:i/>
+        </w:rPr>
+        <w:t>phí</w:t>
+      </w:r>
+      <w:proofErr w:type="spellEnd"/>
+      <w:r>
+        <w:rPr>
+          <w:i/>
+        </w:rPr>
+        <w:t xml:space="preserve"> </w:t>
+      </w:r>
+      <w:proofErr w:type="spellStart"/>
+      <w:r>
+        <w:rPr>
+          <w:i/>
+        </w:rPr>
+        <w:t>phát</w:t>
+      </w:r>
+      <w:proofErr w:type="spellEnd"/>
+      <w:r>
+        <w:rPr>
+          <w:i/>
+        </w:rPr>
+        <w:t xml:space="preserve"> </w:t>
+      </w:r>
+      <w:proofErr w:type="spellStart"/>
+      <w:proofErr w:type="gramStart"/>
+      <w:r>
+        <w:rPr>
+          <w:i/>
+        </w:rPr>
+        <w:t>triển</w:t>
+      </w:r>
+      <w:proofErr w:type="spellEnd"/>
+      <w:r>
+        <w:rPr>
+          <w:i/>
+        </w:rPr>
+        <w:t xml:space="preserve">  +</w:t>
+      </w:r>
+      <w:proofErr w:type="gramEnd"/>
+      <w:r>
+        <w:rPr>
+          <w:i/>
+        </w:rPr>
+        <w:t xml:space="preserve">  Chi </w:t>
+      </w:r>
+      <w:proofErr w:type="spellStart"/>
+      <w:r>
+        <w:rPr>
+          <w:i/>
+        </w:rPr>
+        <w:t>phí</w:t>
+      </w:r>
+      <w:proofErr w:type="spellEnd"/>
+      <w:r>
+        <w:rPr>
+          <w:i/>
+        </w:rPr>
+        <w:t xml:space="preserve"> </w:t>
+      </w:r>
+      <w:proofErr w:type="spellStart"/>
+      <w:r>
+        <w:rPr>
+          <w:i/>
+        </w:rPr>
+        <w:t>kiểm</w:t>
+      </w:r>
+      <w:proofErr w:type="spellEnd"/>
+      <w:r>
+        <w:rPr>
+          <w:i/>
+        </w:rPr>
+        <w:t xml:space="preserve"> </w:t>
+      </w:r>
+      <w:proofErr w:type="spellStart"/>
+      <w:r>
+        <w:rPr>
+          <w:i/>
+        </w:rPr>
+        <w:t>thử</w:t>
+      </w:r>
+      <w:proofErr w:type="spellEnd"/>
+      <w:r>
+        <w:rPr>
+          <w:i/>
+        </w:rPr>
+        <w:t xml:space="preserve">: </w:t>
+      </w:r>
+      <w:r>
+        <w:rPr>
+          <w:i/>
+        </w:rPr>
+        <w:t xml:space="preserve">200 </w:t>
+      </w:r>
+      <w:proofErr w:type="spellStart"/>
+      <w:r>
+        <w:rPr>
+          <w:i/>
+        </w:rPr>
+        <w:t>triệu</w:t>
+      </w:r>
+      <w:proofErr w:type="spellEnd"/>
+      <w:r>
+        <w:rPr>
+          <w:i/>
+        </w:rPr>
+        <w:t xml:space="preserve"> </w:t>
+      </w:r>
+      <w:proofErr w:type="spellStart"/>
+      <w:r>
+        <w:rPr>
+          <w:i/>
+        </w:rPr>
+        <w:t>đồng</w:t>
+      </w:r>
+      <w:proofErr w:type="spellEnd"/>
+      <w:r>
+        <w:rPr>
+          <w:i/>
+        </w:rPr>
+        <w:t>.</w:t>
       </w:r>
     </w:p>
     <w:p>
       <w:pPr>
-        <w:pStyle w:val="ListParagraph"/>
-        <w:numPr>
-          <w:ilvl w:val="0"/>
-          <w:numId w:val="40"/>
-        </w:numPr>
-        <w:rPr>
-          <w:i/>
-          <w:iCs/>
-        </w:rPr>
-      </w:pPr>
-      <w:proofErr w:type="spellStart"/>
-      <w:r>
-        <w:rPr>
-          <w:i/>
-          <w:iCs/>
-        </w:rPr>
-        <w:t>Xác</w:t>
-      </w:r>
-      <w:proofErr w:type="spellEnd"/>
-      <w:r>
-        <w:rPr>
-          <w:i/>
-          <w:iCs/>
-        </w:rPr>
-        <w:t xml:space="preserve"> </w:t>
-      </w:r>
-      <w:proofErr w:type="spellStart"/>
-      <w:r>
-        <w:rPr>
-          <w:i/>
-          <w:iCs/>
-        </w:rPr>
-        <w:t>suất</w:t>
-      </w:r>
-      <w:proofErr w:type="spellEnd"/>
-      <w:r>
-        <w:rPr>
-          <w:i/>
-          <w:iCs/>
-        </w:rPr>
-        <w:t xml:space="preserve"> </w:t>
-      </w:r>
-      <w:proofErr w:type="spellStart"/>
-      <w:r>
-        <w:rPr>
-          <w:i/>
-          <w:iCs/>
-        </w:rPr>
-        <w:t>xảy</w:t>
-      </w:r>
-      <w:proofErr w:type="spellEnd"/>
-      <w:r>
-        <w:rPr>
-          <w:i/>
-          <w:iCs/>
-        </w:rPr>
-        <w:t xml:space="preserve"> ra</w:t>
+        <w:rPr>
+          <w:i/>
+        </w:rPr>
+      </w:pPr>
+      <w:r>
+        <w:rPr>
+          <w:i/>
+        </w:rPr>
+        <w:t xml:space="preserve">Chi </w:t>
+      </w:r>
+      <w:proofErr w:type="spellStart"/>
+      <w:r>
+        <w:rPr>
+          <w:i/>
+        </w:rPr>
+        <w:t>phí</w:t>
+      </w:r>
+      <w:proofErr w:type="spellEnd"/>
+      <w:r>
+        <w:rPr>
+          <w:i/>
+        </w:rPr>
+        <w:t xml:space="preserve"> </w:t>
+      </w:r>
+      <w:proofErr w:type="spellStart"/>
+      <w:r>
+        <w:rPr>
+          <w:i/>
+        </w:rPr>
+        <w:t>vận</w:t>
+      </w:r>
+      <w:proofErr w:type="spellEnd"/>
+      <w:r>
+        <w:rPr>
+          <w:i/>
+        </w:rPr>
+        <w:t xml:space="preserve"> </w:t>
+      </w:r>
+      <w:proofErr w:type="spellStart"/>
+      <w:r>
+        <w:rPr>
+          <w:i/>
+        </w:rPr>
+        <w:t>hành</w:t>
+      </w:r>
+      <w:proofErr w:type="spellEnd"/>
+      <w:r>
+        <w:rPr>
+          <w:i/>
+        </w:rPr>
+        <w:t xml:space="preserve">, quản </w:t>
+      </w:r>
+      <w:proofErr w:type="spellStart"/>
+      <w:r>
+        <w:rPr>
+          <w:i/>
+        </w:rPr>
+        <w:t>lý</w:t>
+      </w:r>
+      <w:proofErr w:type="spellEnd"/>
+      <w:r>
+        <w:rPr>
+          <w:i/>
+        </w:rPr>
+        <w:t xml:space="preserve">, </w:t>
+      </w:r>
+      <w:proofErr w:type="spellStart"/>
+      <w:r>
+        <w:rPr>
+          <w:i/>
+        </w:rPr>
+        <w:t>hành</w:t>
+      </w:r>
+      <w:proofErr w:type="spellEnd"/>
+      <w:r>
+        <w:rPr>
+          <w:i/>
+        </w:rPr>
+        <w:t xml:space="preserve"> </w:t>
+      </w:r>
+      <w:proofErr w:type="spellStart"/>
+      <w:r>
+        <w:rPr>
+          <w:i/>
+        </w:rPr>
+        <w:t>chính</w:t>
+      </w:r>
+      <w:proofErr w:type="spellEnd"/>
+      <w:r>
+        <w:rPr>
+          <w:i/>
+        </w:rPr>
+        <w:t xml:space="preserve">: 50 </w:t>
+      </w:r>
+      <w:proofErr w:type="spellStart"/>
+      <w:r>
+        <w:rPr>
+          <w:i/>
+        </w:rPr>
+        <w:t>triệu</w:t>
+      </w:r>
+      <w:proofErr w:type="spellEnd"/>
+      <w:r>
+        <w:rPr>
+          <w:i/>
+        </w:rPr>
+        <w:t xml:space="preserve"> </w:t>
+      </w:r>
+      <w:proofErr w:type="spellStart"/>
+      <w:r>
+        <w:rPr>
+          <w:i/>
+        </w:rPr>
+        <w:t>đồng</w:t>
+      </w:r>
+      <w:proofErr w:type="spellEnd"/>
+      <w:r>
+        <w:rPr>
+          <w:i/>
+        </w:rPr>
+        <w:t>.</w:t>
       </w:r>
     </w:p>
     <w:p>
       <w:pPr>
-        <w:pStyle w:val="ListParagraph"/>
-        <w:numPr>
-          <w:ilvl w:val="0"/>
-          <w:numId w:val="40"/>
-        </w:numPr>
-        <w:rPr>
-          <w:i/>
-          <w:iCs/>
-        </w:rPr>
-      </w:pPr>
-      <w:proofErr w:type="spellStart"/>
-      <w:r>
-        <w:rPr>
-          <w:i/>
-          <w:iCs/>
-        </w:rPr>
-        <w:t>Mức</w:t>
-      </w:r>
-      <w:proofErr w:type="spellEnd"/>
-      <w:r>
-        <w:rPr>
-          <w:i/>
-          <w:iCs/>
-        </w:rPr>
-        <w:t xml:space="preserve"> </w:t>
-      </w:r>
-      <w:proofErr w:type="spellStart"/>
-      <w:r>
-        <w:rPr>
-          <w:i/>
-          <w:iCs/>
-        </w:rPr>
-        <w:t>độ</w:t>
-      </w:r>
-      <w:proofErr w:type="spellEnd"/>
-      <w:r>
-        <w:rPr>
-          <w:i/>
-          <w:iCs/>
-        </w:rPr>
-        <w:t xml:space="preserve"> </w:t>
-      </w:r>
-      <w:proofErr w:type="spellStart"/>
-      <w:r>
-        <w:rPr>
-          <w:i/>
-          <w:iCs/>
-        </w:rPr>
-        <w:t>thiệt</w:t>
-      </w:r>
-      <w:proofErr w:type="spellEnd"/>
-      <w:r>
-        <w:rPr>
-          <w:i/>
-          <w:iCs/>
-        </w:rPr>
-        <w:t xml:space="preserve"> </w:t>
-      </w:r>
-      <w:proofErr w:type="spellStart"/>
-      <w:r>
-        <w:rPr>
-          <w:i/>
-          <w:iCs/>
-        </w:rPr>
-        <w:t>hại</w:t>
-      </w:r>
-      <w:proofErr w:type="spellEnd"/>
-    </w:p>
-    <w:p>
-      <w:pPr>
-        <w:pStyle w:val="ListParagraph"/>
-        <w:numPr>
-          <w:ilvl w:val="0"/>
-          <w:numId w:val="40"/>
-        </w:numPr>
-        <w:rPr>
-          <w:i/>
-          <w:iCs/>
-        </w:rPr>
-      </w:pPr>
-      <w:proofErr w:type="spellStart"/>
-      <w:r>
-        <w:rPr>
-          <w:i/>
-          <w:iCs/>
-        </w:rPr>
-        <w:t>Giải</w:t>
-      </w:r>
-      <w:proofErr w:type="spellEnd"/>
-      <w:r>
-        <w:rPr>
-          <w:i/>
-          <w:iCs/>
-        </w:rPr>
-        <w:t xml:space="preserve"> </w:t>
-      </w:r>
-      <w:proofErr w:type="spellStart"/>
-      <w:r>
-        <w:rPr>
-          <w:i/>
-          <w:iCs/>
-        </w:rPr>
-        <w:t>pháp</w:t>
-      </w:r>
-      <w:proofErr w:type="spellEnd"/>
-      <w:r>
-        <w:rPr>
-          <w:i/>
-          <w:iCs/>
-        </w:rPr>
-        <w:t xml:space="preserve"> </w:t>
-      </w:r>
-      <w:proofErr w:type="spellStart"/>
-      <w:r>
-        <w:rPr>
-          <w:i/>
-          <w:iCs/>
-        </w:rPr>
-        <w:t>xử</w:t>
-      </w:r>
-      <w:proofErr w:type="spellEnd"/>
-      <w:r>
-        <w:rPr>
-          <w:i/>
-          <w:iCs/>
-        </w:rPr>
-        <w:t xml:space="preserve"> </w:t>
-      </w:r>
-      <w:proofErr w:type="spellStart"/>
-      <w:r>
-        <w:rPr>
-          <w:i/>
-          <w:iCs/>
-        </w:rPr>
-        <w:t>lý</w:t>
-      </w:r>
-      <w:proofErr w:type="spellEnd"/>
-    </w:p>
-    <w:p/>
-    <w:p>
-      <w:pPr>
-        <w:pStyle w:val="Heading1"/>
-      </w:pPr>
-      <w:bookmarkStart w:id="17" w:name="_Toc57272154"/>
-      <w:proofErr w:type="spellStart"/>
-      <w:r>
-        <w:t>Ước</w:t>
-      </w:r>
-      <w:proofErr w:type="spellEnd"/>
-      <w:r>
-        <w:t xml:space="preserve"> </w:t>
-      </w:r>
-      <w:proofErr w:type="spellStart"/>
-      <w:r>
-        <w:t>lượng</w:t>
-      </w:r>
-      <w:proofErr w:type="spellEnd"/>
-      <w:r>
-        <w:t xml:space="preserve"> </w:t>
-      </w:r>
-      <w:proofErr w:type="spellStart"/>
-      <w:r>
-        <w:t>giá</w:t>
-      </w:r>
-      <w:proofErr w:type="spellEnd"/>
-      <w:r>
-        <w:t xml:space="preserve"> </w:t>
-      </w:r>
-      <w:proofErr w:type="spellStart"/>
-      <w:r>
-        <w:t>thành</w:t>
-      </w:r>
+        <w:rPr>
+          <w:i/>
+        </w:rPr>
+      </w:pPr>
+      <w:r>
+        <w:rPr>
+          <w:i/>
+        </w:rPr>
+        <w:t xml:space="preserve">Chi </w:t>
+      </w:r>
+      <w:proofErr w:type="spellStart"/>
+      <w:r>
+        <w:rPr>
+          <w:i/>
+        </w:rPr>
+        <w:t>phí</w:t>
+      </w:r>
+      <w:proofErr w:type="spellEnd"/>
+      <w:r>
+        <w:rPr>
+          <w:i/>
+        </w:rPr>
+        <w:t xml:space="preserve"> </w:t>
+      </w:r>
+      <w:proofErr w:type="spellStart"/>
+      <w:r>
+        <w:rPr>
+          <w:i/>
+        </w:rPr>
+        <w:t>kính</w:t>
+      </w:r>
+      <w:proofErr w:type="spellEnd"/>
+      <w:r>
+        <w:rPr>
+          <w:i/>
+        </w:rPr>
+        <w:t xml:space="preserve"> </w:t>
+      </w:r>
+      <w:proofErr w:type="spellStart"/>
+      <w:r>
+        <w:rPr>
+          <w:i/>
+        </w:rPr>
+        <w:t>doanh</w:t>
+      </w:r>
+      <w:proofErr w:type="spellEnd"/>
+      <w:r>
+        <w:rPr>
+          <w:i/>
+        </w:rPr>
+        <w:t xml:space="preserve">, </w:t>
+      </w:r>
+      <w:proofErr w:type="spellStart"/>
+      <w:r>
+        <w:rPr>
+          <w:i/>
+        </w:rPr>
+        <w:t>quảng</w:t>
+      </w:r>
+      <w:proofErr w:type="spellEnd"/>
+      <w:r>
+        <w:rPr>
+          <w:i/>
+        </w:rPr>
+        <w:t xml:space="preserve"> </w:t>
+      </w:r>
+      <w:proofErr w:type="spellStart"/>
+      <w:r>
+        <w:rPr>
+          <w:i/>
+        </w:rPr>
+        <w:t>cáo</w:t>
+      </w:r>
+      <w:proofErr w:type="spellEnd"/>
+      <w:r>
+        <w:rPr>
+          <w:i/>
+        </w:rPr>
+        <w:t xml:space="preserve">, </w:t>
+      </w:r>
+      <w:proofErr w:type="spellStart"/>
+      <w:r>
+        <w:rPr>
+          <w:i/>
+        </w:rPr>
+        <w:t>tiếp</w:t>
+      </w:r>
+      <w:proofErr w:type="spellEnd"/>
+      <w:r>
+        <w:rPr>
+          <w:i/>
+        </w:rPr>
+        <w:t xml:space="preserve"> thị</w:t>
+      </w:r>
+      <w:r>
+        <w:rPr>
+          <w:i/>
+        </w:rPr>
+        <w:t xml:space="preserve">: 100 </w:t>
+      </w:r>
+      <w:proofErr w:type="spellStart"/>
+      <w:r>
+        <w:rPr>
+          <w:i/>
+        </w:rPr>
+        <w:t>triệu</w:t>
+      </w:r>
+      <w:proofErr w:type="spellEnd"/>
+      <w:r>
+        <w:rPr>
+          <w:i/>
+        </w:rPr>
+        <w:t xml:space="preserve"> </w:t>
+      </w:r>
+      <w:proofErr w:type="spellStart"/>
+      <w:r>
+        <w:rPr>
+          <w:i/>
+        </w:rPr>
+        <w:t>đồng</w:t>
+      </w:r>
+      <w:proofErr w:type="spellEnd"/>
+      <w:r>
+        <w:rPr>
+          <w:i/>
+        </w:rPr>
+        <w:t>.</w:t>
+      </w:r>
+      <w:bookmarkStart w:id="17" w:name="_GoBack"/>
       <w:bookmarkEnd w:id="17"/>
-      <w:proofErr w:type="spellEnd"/>
-    </w:p>
-    <w:p>
-      <w:pPr>
-        <w:rPr>
-          <w:i/>
-        </w:rPr>
-      </w:pPr>
-      <w:proofErr w:type="spellStart"/>
-      <w:r>
-        <w:rPr>
-          <w:i/>
-        </w:rPr>
-        <w:t>Giả</w:t>
-      </w:r>
-      <w:proofErr w:type="spellEnd"/>
-      <w:r>
-        <w:rPr>
-          <w:i/>
-        </w:rPr>
-        <w:t xml:space="preserve"> định </w:t>
-      </w:r>
-      <w:proofErr w:type="spellStart"/>
-      <w:r>
-        <w:rPr>
-          <w:i/>
-        </w:rPr>
-        <w:t>rằng</w:t>
-      </w:r>
-      <w:proofErr w:type="spellEnd"/>
-      <w:r>
-        <w:rPr>
-          <w:i/>
-        </w:rPr>
-        <w:t xml:space="preserve"> </w:t>
-      </w:r>
-      <w:proofErr w:type="spellStart"/>
-      <w:r>
-        <w:rPr>
-          <w:i/>
-        </w:rPr>
-        <w:t>nhóm</w:t>
-      </w:r>
-      <w:proofErr w:type="spellEnd"/>
-      <w:r>
-        <w:rPr>
-          <w:i/>
-        </w:rPr>
-        <w:t xml:space="preserve"> </w:t>
-      </w:r>
-      <w:proofErr w:type="spellStart"/>
-      <w:r>
-        <w:rPr>
-          <w:i/>
-        </w:rPr>
-        <w:t>tải</w:t>
-      </w:r>
-      <w:proofErr w:type="spellEnd"/>
-      <w:r>
-        <w:rPr>
-          <w:i/>
-        </w:rPr>
-        <w:t xml:space="preserve"> </w:t>
-      </w:r>
-      <w:proofErr w:type="spellStart"/>
-      <w:r>
-        <w:rPr>
-          <w:i/>
-        </w:rPr>
-        <w:t>về</w:t>
-      </w:r>
-      <w:proofErr w:type="spellEnd"/>
-      <w:r>
-        <w:rPr>
-          <w:i/>
-        </w:rPr>
-        <w:t xml:space="preserve"> </w:t>
-      </w:r>
-      <w:proofErr w:type="spellStart"/>
-      <w:r>
-        <w:rPr>
-          <w:i/>
-        </w:rPr>
-        <w:t>mã</w:t>
-      </w:r>
-      <w:proofErr w:type="spellEnd"/>
-      <w:r>
-        <w:rPr>
-          <w:i/>
-        </w:rPr>
-        <w:t xml:space="preserve"> </w:t>
-      </w:r>
-      <w:proofErr w:type="spellStart"/>
-      <w:r>
-        <w:rPr>
-          <w:i/>
-        </w:rPr>
-        <w:t>nguồn</w:t>
-      </w:r>
-      <w:proofErr w:type="spellEnd"/>
-      <w:r>
-        <w:rPr>
-          <w:i/>
-        </w:rPr>
-        <w:t xml:space="preserve"> </w:t>
-      </w:r>
-      <w:proofErr w:type="spellStart"/>
-      <w:r>
-        <w:rPr>
-          <w:i/>
-        </w:rPr>
-        <w:t>mở</w:t>
-      </w:r>
-      <w:proofErr w:type="spellEnd"/>
-      <w:r>
-        <w:rPr>
-          <w:i/>
-        </w:rPr>
-        <w:t xml:space="preserve"> </w:t>
-      </w:r>
-      <w:proofErr w:type="spellStart"/>
-      <w:r>
-        <w:rPr>
-          <w:i/>
-        </w:rPr>
-        <w:t>này</w:t>
-      </w:r>
-      <w:proofErr w:type="spellEnd"/>
-      <w:r>
-        <w:rPr>
-          <w:i/>
-        </w:rPr>
-        <w:t xml:space="preserve">, </w:t>
-      </w:r>
-      <w:proofErr w:type="spellStart"/>
-      <w:r>
-        <w:rPr>
-          <w:i/>
-        </w:rPr>
-        <w:t>tìm</w:t>
-      </w:r>
-      <w:proofErr w:type="spellEnd"/>
-      <w:r>
-        <w:rPr>
-          <w:i/>
-        </w:rPr>
-        <w:t xml:space="preserve"> </w:t>
-      </w:r>
-      <w:proofErr w:type="spellStart"/>
-      <w:r>
-        <w:rPr>
-          <w:i/>
-        </w:rPr>
-        <w:t>hiểu</w:t>
-      </w:r>
-      <w:proofErr w:type="spellEnd"/>
-      <w:r>
-        <w:rPr>
-          <w:i/>
-        </w:rPr>
-        <w:t xml:space="preserve"> </w:t>
-      </w:r>
-      <w:proofErr w:type="spellStart"/>
-      <w:r>
-        <w:rPr>
-          <w:i/>
-        </w:rPr>
-        <w:t>và</w:t>
-      </w:r>
-      <w:proofErr w:type="spellEnd"/>
-      <w:r>
-        <w:rPr>
-          <w:i/>
-        </w:rPr>
-        <w:t xml:space="preserve"> </w:t>
-      </w:r>
-      <w:proofErr w:type="spellStart"/>
-      <w:r>
-        <w:rPr>
-          <w:i/>
-        </w:rPr>
-        <w:t>đem</w:t>
-      </w:r>
-      <w:proofErr w:type="spellEnd"/>
-      <w:r>
-        <w:rPr>
-          <w:i/>
-        </w:rPr>
-        <w:t xml:space="preserve"> </w:t>
-      </w:r>
-      <w:proofErr w:type="spellStart"/>
-      <w:r>
-        <w:rPr>
-          <w:i/>
-        </w:rPr>
-        <w:t>bán</w:t>
-      </w:r>
-      <w:proofErr w:type="spellEnd"/>
-      <w:r>
-        <w:rPr>
-          <w:i/>
-        </w:rPr>
-        <w:t xml:space="preserve"> </w:t>
-      </w:r>
-      <w:proofErr w:type="spellStart"/>
-      <w:r>
-        <w:rPr>
-          <w:i/>
-        </w:rPr>
-        <w:t>luôn</w:t>
-      </w:r>
-      <w:proofErr w:type="spellEnd"/>
-      <w:r>
-        <w:rPr>
-          <w:i/>
-        </w:rPr>
-        <w:t xml:space="preserve"> cho </w:t>
-      </w:r>
-      <w:proofErr w:type="spellStart"/>
-      <w:r>
-        <w:rPr>
-          <w:i/>
-        </w:rPr>
-        <w:t>người</w:t>
-      </w:r>
-      <w:proofErr w:type="spellEnd"/>
-      <w:r>
-        <w:rPr>
-          <w:i/>
-        </w:rPr>
-        <w:t xml:space="preserve"> </w:t>
-      </w:r>
-      <w:proofErr w:type="spellStart"/>
-      <w:r>
-        <w:rPr>
-          <w:i/>
-        </w:rPr>
-        <w:t>sử</w:t>
-      </w:r>
-      <w:proofErr w:type="spellEnd"/>
-      <w:r>
-        <w:rPr>
-          <w:i/>
-        </w:rPr>
-        <w:t xml:space="preserve"> </w:t>
-      </w:r>
-      <w:proofErr w:type="spellStart"/>
-      <w:r>
-        <w:rPr>
-          <w:i/>
-        </w:rPr>
-        <w:t>dụng</w:t>
-      </w:r>
-      <w:proofErr w:type="spellEnd"/>
-    </w:p>
-    <w:p>
-      <w:pPr>
-        <w:rPr>
-          <w:i/>
-        </w:rPr>
-      </w:pPr>
-      <w:r>
-        <w:rPr>
-          <w:i/>
-        </w:rPr>
-        <w:t xml:space="preserve">Chi </w:t>
-      </w:r>
-      <w:proofErr w:type="spellStart"/>
-      <w:r>
-        <w:rPr>
-          <w:i/>
-        </w:rPr>
-        <w:t>phí</w:t>
-      </w:r>
-      <w:proofErr w:type="spellEnd"/>
-      <w:r>
-        <w:rPr>
-          <w:i/>
-        </w:rPr>
-        <w:t xml:space="preserve"> </w:t>
-      </w:r>
-      <w:proofErr w:type="spellStart"/>
-      <w:r>
-        <w:rPr>
-          <w:i/>
-        </w:rPr>
-        <w:t>phát</w:t>
-      </w:r>
-      <w:proofErr w:type="spellEnd"/>
-      <w:r>
-        <w:rPr>
-          <w:i/>
-        </w:rPr>
-        <w:t xml:space="preserve"> </w:t>
-      </w:r>
-      <w:proofErr w:type="spellStart"/>
-      <w:proofErr w:type="gramStart"/>
-      <w:r>
-        <w:rPr>
-          <w:i/>
-        </w:rPr>
-        <w:t>triển</w:t>
-      </w:r>
-      <w:proofErr w:type="spellEnd"/>
-      <w:r>
-        <w:rPr>
-          <w:i/>
-        </w:rPr>
-        <w:t xml:space="preserve">  +</w:t>
-      </w:r>
-      <w:proofErr w:type="gramEnd"/>
-      <w:r>
-        <w:rPr>
-          <w:i/>
-        </w:rPr>
-        <w:t xml:space="preserve">  Chi </w:t>
-      </w:r>
-      <w:proofErr w:type="spellStart"/>
-      <w:r>
-        <w:rPr>
-          <w:i/>
-        </w:rPr>
-        <w:t>phí</w:t>
-      </w:r>
-      <w:proofErr w:type="spellEnd"/>
-      <w:r>
-        <w:rPr>
-          <w:i/>
-        </w:rPr>
-        <w:t xml:space="preserve"> </w:t>
-      </w:r>
-      <w:proofErr w:type="spellStart"/>
-      <w:r>
-        <w:rPr>
-          <w:i/>
-        </w:rPr>
-        <w:t>kiểm</w:t>
-      </w:r>
-      <w:proofErr w:type="spellEnd"/>
-      <w:r>
-        <w:rPr>
-          <w:i/>
-        </w:rPr>
-        <w:t xml:space="preserve"> </w:t>
-      </w:r>
-      <w:proofErr w:type="spellStart"/>
-      <w:r>
-        <w:rPr>
-          <w:i/>
-        </w:rPr>
-        <w:t>thử</w:t>
-      </w:r>
-      <w:proofErr w:type="spellEnd"/>
-    </w:p>
-    <w:p>
-      <w:pPr>
-        <w:rPr>
-          <w:i/>
-        </w:rPr>
-      </w:pPr>
-      <w:r>
-        <w:rPr>
-          <w:i/>
-        </w:rPr>
-        <w:t xml:space="preserve">Chi </w:t>
-      </w:r>
-      <w:proofErr w:type="spellStart"/>
-      <w:r>
-        <w:rPr>
-          <w:i/>
-        </w:rPr>
-        <w:t>phí</w:t>
-      </w:r>
-      <w:proofErr w:type="spellEnd"/>
-      <w:r>
-        <w:rPr>
-          <w:i/>
-        </w:rPr>
-        <w:t xml:space="preserve"> </w:t>
-      </w:r>
-      <w:proofErr w:type="spellStart"/>
-      <w:r>
-        <w:rPr>
-          <w:i/>
-        </w:rPr>
-        <w:t>vận</w:t>
-      </w:r>
-      <w:proofErr w:type="spellEnd"/>
-      <w:r>
-        <w:rPr>
-          <w:i/>
-        </w:rPr>
-        <w:t xml:space="preserve"> </w:t>
-      </w:r>
-      <w:proofErr w:type="spellStart"/>
-      <w:r>
-        <w:rPr>
-          <w:i/>
-        </w:rPr>
-        <w:t>hành</w:t>
-      </w:r>
-      <w:proofErr w:type="spellEnd"/>
-      <w:r>
-        <w:rPr>
-          <w:i/>
-        </w:rPr>
-        <w:t xml:space="preserve">, quản </w:t>
-      </w:r>
-      <w:proofErr w:type="spellStart"/>
-      <w:r>
-        <w:rPr>
-          <w:i/>
-        </w:rPr>
-        <w:t>lý</w:t>
-      </w:r>
-      <w:proofErr w:type="spellEnd"/>
-      <w:r>
-        <w:rPr>
-          <w:i/>
-        </w:rPr>
-        <w:t xml:space="preserve">, </w:t>
-      </w:r>
-      <w:proofErr w:type="spellStart"/>
-      <w:r>
-        <w:rPr>
-          <w:i/>
-        </w:rPr>
-        <w:t>hành</w:t>
-      </w:r>
-      <w:proofErr w:type="spellEnd"/>
-      <w:r>
-        <w:rPr>
-          <w:i/>
-        </w:rPr>
-        <w:t xml:space="preserve"> </w:t>
-      </w:r>
-      <w:proofErr w:type="spellStart"/>
-      <w:r>
-        <w:rPr>
-          <w:i/>
-        </w:rPr>
-        <w:t>chính</w:t>
-      </w:r>
-      <w:proofErr w:type="spellEnd"/>
-    </w:p>
-    <w:p>
-      <w:pPr>
-        <w:rPr>
-          <w:i/>
-        </w:rPr>
-      </w:pPr>
-      <w:r>
-        <w:rPr>
-          <w:i/>
-        </w:rPr>
-        <w:t xml:space="preserve">Chi </w:t>
-      </w:r>
-      <w:proofErr w:type="spellStart"/>
-      <w:r>
-        <w:rPr>
-          <w:i/>
-        </w:rPr>
-        <w:t>phí</w:t>
-      </w:r>
-      <w:proofErr w:type="spellEnd"/>
-      <w:r>
-        <w:rPr>
-          <w:i/>
-        </w:rPr>
-        <w:t xml:space="preserve"> </w:t>
-      </w:r>
-      <w:proofErr w:type="spellStart"/>
-      <w:r>
-        <w:rPr>
-          <w:i/>
-        </w:rPr>
-        <w:t>kính</w:t>
-      </w:r>
-      <w:proofErr w:type="spellEnd"/>
-      <w:r>
-        <w:rPr>
-          <w:i/>
-        </w:rPr>
-        <w:t xml:space="preserve"> </w:t>
-      </w:r>
-      <w:proofErr w:type="spellStart"/>
-      <w:r>
-        <w:rPr>
-          <w:i/>
-        </w:rPr>
-        <w:t>doanh</w:t>
-      </w:r>
-      <w:proofErr w:type="spellEnd"/>
-      <w:r>
-        <w:rPr>
-          <w:i/>
-        </w:rPr>
-        <w:t xml:space="preserve">, </w:t>
-      </w:r>
-      <w:proofErr w:type="spellStart"/>
-      <w:r>
-        <w:rPr>
-          <w:i/>
-        </w:rPr>
-        <w:t>quảng</w:t>
-      </w:r>
-      <w:proofErr w:type="spellEnd"/>
-      <w:r>
-        <w:rPr>
-          <w:i/>
-        </w:rPr>
-        <w:t xml:space="preserve"> </w:t>
-      </w:r>
-      <w:proofErr w:type="spellStart"/>
-      <w:r>
-        <w:rPr>
-          <w:i/>
-        </w:rPr>
-        <w:t>cáo</w:t>
-      </w:r>
-      <w:proofErr w:type="spellEnd"/>
-      <w:r>
-        <w:rPr>
-          <w:i/>
-        </w:rPr>
-        <w:t xml:space="preserve">, </w:t>
-      </w:r>
-      <w:proofErr w:type="spellStart"/>
-      <w:r>
-        <w:rPr>
-          <w:i/>
-        </w:rPr>
-        <w:t>tiếp</w:t>
-      </w:r>
-      <w:proofErr w:type="spellEnd"/>
-      <w:r>
-        <w:rPr>
-          <w:i/>
-        </w:rPr>
-        <w:t xml:space="preserve"> thị</w:t>
-      </w:r>
     </w:p>
     <w:p>
       <w:pPr>
@@ -16561,7 +17664,7 @@
 </file>
 
 <file path=customXml/itemProps1.xml><?xml version="1.0" encoding="utf-8"?>
-<ds:datastoreItem xmlns:ds="http://schemas.openxmlformats.org/officeDocument/2006/customXml" ds:itemID="{38FB764B-A515-4891-89B0-DD9A45057C98}">
+<ds:datastoreItem xmlns:ds="http://schemas.openxmlformats.org/officeDocument/2006/customXml" ds:itemID="{25C40940-E3A9-4275-813E-857DEC6C1374}">
   <ds:schemaRefs>
     <ds:schemaRef ds:uri="http://schemas.openxmlformats.org/officeDocument/2006/bibliography"/>
   </ds:schemaRefs>

</xml_diff>